<commit_message>
little chip shot so we can decompress a bit b4 our meeting today :)
</commit_message>
<xml_diff>
--- a/Presentations/1 pager draft/Moral Conviction 1 Pager.docx
+++ b/Presentations/1 pager draft/Moral Conviction 1 Pager.docx
@@ -1166,61 +1166,7 @@
           <w:szCs w:val="24"/>
           <w:highlight w:val="yellow"/>
         </w:rPr>
-        <w:t>“</w:t>
-      </w:r>
-      <w:r>
-        <w:rPr>
-          <w:rFonts w:ascii="Times New Roman" w:hAnsi="Times New Roman" w:cs="Times New Roman"/>
-          <w:sz w:val="24"/>
-          <w:szCs w:val="24"/>
-          <w:highlight w:val="yellow"/>
-        </w:rPr>
-        <w:t>changes in attitudes toward one</w:t>
-      </w:r>
-      <w:r>
-        <w:rPr>
-          <w:rFonts w:ascii="Times New Roman" w:hAnsi="Times New Roman" w:cs="Times New Roman"/>
-          <w:sz w:val="24"/>
-          <w:szCs w:val="24"/>
-          <w:highlight w:val="yellow"/>
-        </w:rPr>
-        <w:t xml:space="preserve"> </w:t>
-      </w:r>
-      <w:r>
-        <w:rPr>
-          <w:rFonts w:ascii="Times New Roman" w:hAnsi="Times New Roman" w:cs="Times New Roman"/>
-          <w:sz w:val="24"/>
-          <w:szCs w:val="24"/>
-          <w:highlight w:val="yellow"/>
-        </w:rPr>
-        <w:t>social group can generalize to other social groups that are perceived as similar in</w:t>
-      </w:r>
-      <w:r>
-        <w:rPr>
-          <w:rFonts w:ascii="Times New Roman" w:hAnsi="Times New Roman" w:cs="Times New Roman"/>
-          <w:sz w:val="24"/>
-          <w:szCs w:val="24"/>
-          <w:highlight w:val="yellow"/>
-        </w:rPr>
-        <w:t xml:space="preserve"> </w:t>
-      </w:r>
-      <w:r>
-        <w:rPr>
-          <w:rFonts w:ascii="Times New Roman" w:hAnsi="Times New Roman" w:cs="Times New Roman"/>
-          <w:sz w:val="24"/>
-          <w:szCs w:val="24"/>
-          <w:highlight w:val="yellow"/>
-        </w:rPr>
-        <w:t>some regard</w:t>
-      </w:r>
-      <w:r>
-        <w:rPr>
-          <w:rFonts w:ascii="Times New Roman" w:hAnsi="Times New Roman" w:cs="Times New Roman"/>
-          <w:sz w:val="24"/>
-          <w:szCs w:val="24"/>
-          <w:highlight w:val="yellow"/>
-        </w:rPr>
-        <w:t>”</w:t>
+        <w:t>“changes in attitudes toward one social group can generalize to other social groups that are perceived as similar in some regard”</w:t>
       </w:r>
     </w:p>
     <w:p>
@@ -1863,6 +1809,1178 @@
           <w:sz w:val="24"/>
           <w:szCs w:val="24"/>
         </w:rPr>
+        <w:t>“Yet, in contrast to the idea that moral conviction produces unwavering attitudes, participants in the current research changed their attitudes in response to counterattitudinal arguments, regardless of their level of moral conviction. This discrepancy suggests that moral conviction may only serve as a buffer against attitude change in cases of persuasion via social influence, while strong counterattitudinal arguments remain quite effective in changing attitudes</w:t>
+      </w:r>
+      <w:r>
+        <w:rPr>
+          <w:rFonts w:ascii="Times New Roman" w:hAnsi="Times New Roman" w:cs="Times New Roman"/>
+          <w:sz w:val="24"/>
+          <w:szCs w:val="24"/>
+        </w:rPr>
+        <w:t xml:space="preserve"> </w:t>
+      </w:r>
+      <w:r>
+        <w:rPr>
+          <w:rFonts w:ascii="Times New Roman" w:hAnsi="Times New Roman" w:cs="Times New Roman"/>
+          <w:sz w:val="24"/>
+          <w:szCs w:val="24"/>
+        </w:rPr>
+        <w:t>held with high moral conviction.</w:t>
+      </w:r>
+    </w:p>
+    <w:p>
+      <w:pPr>
+        <w:pStyle w:val="ListParagraph"/>
+        <w:numPr>
+          <w:ilvl w:val="0"/>
+          <w:numId w:val="2"/>
+        </w:numPr>
+        <w:spacing w:line="240" w:lineRule="auto"/>
+        <w:rPr>
+          <w:rFonts w:ascii="Times New Roman" w:hAnsi="Times New Roman" w:cs="Times New Roman"/>
+          <w:sz w:val="24"/>
+          <w:szCs w:val="24"/>
+        </w:rPr>
+      </w:pPr>
+      <w:r>
+        <w:rPr>
+          <w:rFonts w:ascii="Times New Roman" w:hAnsi="Times New Roman" w:cs="Times New Roman"/>
+          <w:sz w:val="24"/>
+          <w:szCs w:val="24"/>
+        </w:rPr>
+        <w:t xml:space="preserve">Ryan 2019: </w:t>
+      </w:r>
+      <w:r>
+        <w:rPr>
+          <w:rFonts w:ascii="Times New Roman" w:hAnsi="Times New Roman" w:cs="Times New Roman"/>
+          <w:sz w:val="24"/>
+          <w:szCs w:val="24"/>
+        </w:rPr>
+        <w:t>People assign value to actions, regardless of consequences.</w:t>
+      </w:r>
+    </w:p>
+    <w:p>
+      <w:pPr>
+        <w:pStyle w:val="ListParagraph"/>
+        <w:numPr>
+          <w:ilvl w:val="1"/>
+          <w:numId w:val="2"/>
+        </w:numPr>
+        <w:spacing w:line="240" w:lineRule="auto"/>
+        <w:rPr>
+          <w:rFonts w:ascii="Times New Roman" w:hAnsi="Times New Roman" w:cs="Times New Roman"/>
+          <w:sz w:val="24"/>
+          <w:szCs w:val="24"/>
+        </w:rPr>
+      </w:pPr>
+      <w:r>
+        <w:rPr>
+          <w:rFonts w:ascii="Times New Roman" w:hAnsi="Times New Roman" w:cs="Times New Roman"/>
+          <w:sz w:val="24"/>
+          <w:szCs w:val="24"/>
+        </w:rPr>
+        <w:t>In political judgements, people claim to ‘stand on principle’ even when there’s a real cost.</w:t>
+      </w:r>
+    </w:p>
+    <w:p>
+      <w:pPr>
+        <w:pStyle w:val="ListParagraph"/>
+        <w:numPr>
+          <w:ilvl w:val="1"/>
+          <w:numId w:val="2"/>
+        </w:numPr>
+        <w:spacing w:line="240" w:lineRule="auto"/>
+        <w:rPr>
+          <w:rFonts w:ascii="Times New Roman" w:hAnsi="Times New Roman" w:cs="Times New Roman"/>
+          <w:sz w:val="24"/>
+          <w:szCs w:val="24"/>
+        </w:rPr>
+      </w:pPr>
+      <w:r>
+        <w:rPr>
+          <w:rFonts w:ascii="Times New Roman" w:hAnsi="Times New Roman" w:cs="Times New Roman"/>
+          <w:sz w:val="24"/>
+          <w:szCs w:val="24"/>
+        </w:rPr>
+        <w:t>Moral conviction identifies citizens who think about political issues in absolutist terms, and who dismiss damaging information about policy consequences.</w:t>
+      </w:r>
+    </w:p>
+    <w:p>
+      <w:pPr>
+        <w:pStyle w:val="ListParagraph"/>
+        <w:numPr>
+          <w:ilvl w:val="2"/>
+          <w:numId w:val="2"/>
+        </w:numPr>
+        <w:spacing w:line="240" w:lineRule="auto"/>
+        <w:rPr>
+          <w:rFonts w:ascii="Times New Roman" w:hAnsi="Times New Roman" w:cs="Times New Roman"/>
+          <w:sz w:val="24"/>
+          <w:szCs w:val="24"/>
+        </w:rPr>
+      </w:pPr>
+      <w:r>
+        <w:rPr>
+          <w:rFonts w:ascii="Times New Roman" w:hAnsi="Times New Roman" w:cs="Times New Roman"/>
+          <w:sz w:val="24"/>
+          <w:szCs w:val="24"/>
+        </w:rPr>
+        <w:t>Thus, we can see what attributes make different POLITICAL arguments compelling to different people.</w:t>
+      </w:r>
+    </w:p>
+    <w:p>
+      <w:pPr>
+        <w:pStyle w:val="ListParagraph"/>
+        <w:numPr>
+          <w:ilvl w:val="1"/>
+          <w:numId w:val="2"/>
+        </w:numPr>
+        <w:spacing w:line="240" w:lineRule="auto"/>
+        <w:rPr>
+          <w:rFonts w:ascii="Times New Roman" w:hAnsi="Times New Roman" w:cs="Times New Roman"/>
+          <w:sz w:val="24"/>
+          <w:szCs w:val="24"/>
+        </w:rPr>
+      </w:pPr>
+      <w:r>
+        <w:rPr>
+          <w:rFonts w:ascii="Times New Roman" w:hAnsi="Times New Roman" w:cs="Times New Roman"/>
+          <w:sz w:val="24"/>
+          <w:szCs w:val="24"/>
+        </w:rPr>
+        <w:t>States that human mind has two processes for making judgements, and one of the processes focuses on consequences of a choice (e.g., cost/benefit analysis!)</w:t>
+      </w:r>
+    </w:p>
+    <w:p>
+      <w:pPr>
+        <w:pStyle w:val="ListParagraph"/>
+        <w:numPr>
+          <w:ilvl w:val="2"/>
+          <w:numId w:val="2"/>
+        </w:numPr>
+        <w:spacing w:line="240" w:lineRule="auto"/>
+        <w:rPr>
+          <w:rFonts w:ascii="Times New Roman" w:hAnsi="Times New Roman" w:cs="Times New Roman"/>
+          <w:sz w:val="24"/>
+          <w:szCs w:val="24"/>
+        </w:rPr>
+      </w:pPr>
+      <w:r>
+        <w:rPr>
+          <w:rFonts w:ascii="Times New Roman" w:hAnsi="Times New Roman" w:cs="Times New Roman"/>
+          <w:sz w:val="24"/>
+          <w:szCs w:val="24"/>
+        </w:rPr>
+        <w:lastRenderedPageBreak/>
+        <w:t>The other process assigns values to actions themselves, with consequences taking a smaller role/no role at all.</w:t>
+      </w:r>
+    </w:p>
+    <w:p>
+      <w:pPr>
+        <w:pStyle w:val="ListParagraph"/>
+        <w:numPr>
+          <w:ilvl w:val="2"/>
+          <w:numId w:val="2"/>
+        </w:numPr>
+        <w:spacing w:line="240" w:lineRule="auto"/>
+        <w:rPr>
+          <w:rFonts w:ascii="Times New Roman" w:hAnsi="Times New Roman" w:cs="Times New Roman"/>
+          <w:sz w:val="24"/>
+          <w:szCs w:val="24"/>
+        </w:rPr>
+      </w:pPr>
+      <w:r>
+        <w:rPr>
+          <w:rFonts w:ascii="Times New Roman" w:hAnsi="Times New Roman" w:cs="Times New Roman"/>
+          <w:sz w:val="24"/>
+          <w:szCs w:val="24"/>
+        </w:rPr>
+        <w:t>This mechanism is seen as analogous to deontology (e.g., times when people think and behave as if they were intuitive deontologists)</w:t>
+      </w:r>
+    </w:p>
+    <w:p>
+      <w:pPr>
+        <w:pStyle w:val="ListParagraph"/>
+        <w:numPr>
+          <w:ilvl w:val="1"/>
+          <w:numId w:val="2"/>
+        </w:numPr>
+        <w:spacing w:line="240" w:lineRule="auto"/>
+        <w:rPr>
+          <w:rFonts w:ascii="Times New Roman" w:hAnsi="Times New Roman" w:cs="Times New Roman"/>
+          <w:sz w:val="24"/>
+          <w:szCs w:val="24"/>
+        </w:rPr>
+      </w:pPr>
+      <w:r>
+        <w:rPr>
+          <w:rFonts w:ascii="Times New Roman" w:hAnsi="Times New Roman" w:cs="Times New Roman"/>
+          <w:sz w:val="24"/>
+          <w:szCs w:val="24"/>
+        </w:rPr>
+        <w:t>Examples of deontology affecting decision making</w:t>
+      </w:r>
+    </w:p>
+    <w:p>
+      <w:pPr>
+        <w:pStyle w:val="ListParagraph"/>
+        <w:numPr>
+          <w:ilvl w:val="2"/>
+          <w:numId w:val="2"/>
+        </w:numPr>
+        <w:spacing w:line="240" w:lineRule="auto"/>
+        <w:rPr>
+          <w:rFonts w:ascii="Times New Roman" w:hAnsi="Times New Roman" w:cs="Times New Roman"/>
+          <w:sz w:val="24"/>
+          <w:szCs w:val="24"/>
+        </w:rPr>
+      </w:pPr>
+      <w:r>
+        <w:rPr>
+          <w:rFonts w:ascii="Times New Roman" w:hAnsi="Times New Roman" w:cs="Times New Roman"/>
+          <w:sz w:val="24"/>
+          <w:szCs w:val="24"/>
+        </w:rPr>
+        <w:t>Refusing to vote for an otherwise appealing candidate that disagrees in an important area (e.g., abortion policy).</w:t>
+      </w:r>
+    </w:p>
+    <w:p>
+      <w:pPr>
+        <w:pStyle w:val="ListParagraph"/>
+        <w:numPr>
+          <w:ilvl w:val="1"/>
+          <w:numId w:val="2"/>
+        </w:numPr>
+        <w:spacing w:line="240" w:lineRule="auto"/>
+        <w:rPr>
+          <w:rFonts w:ascii="Times New Roman" w:hAnsi="Times New Roman" w:cs="Times New Roman"/>
+          <w:sz w:val="24"/>
+          <w:szCs w:val="24"/>
+          <w:highlight w:val="yellow"/>
+        </w:rPr>
+      </w:pPr>
+      <w:r>
+        <w:rPr>
+          <w:rFonts w:ascii="Times New Roman" w:hAnsi="Times New Roman" w:cs="Times New Roman"/>
+          <w:sz w:val="24"/>
+          <w:szCs w:val="24"/>
+          <w:highlight w:val="yellow"/>
+        </w:rPr>
+        <w:t>Posits that moral conviction likely corresponds with a deontological processing style</w:t>
+      </w:r>
+      <w:r>
+        <w:rPr>
+          <w:rFonts w:ascii="Times New Roman" w:hAnsi="Times New Roman" w:cs="Times New Roman"/>
+          <w:sz w:val="24"/>
+          <w:szCs w:val="24"/>
+          <w:highlight w:val="yellow"/>
+        </w:rPr>
+        <w:t xml:space="preserve"> in which weighing costs/benefits seems improper!</w:t>
+      </w:r>
+    </w:p>
+    <w:p>
+      <w:pPr>
+        <w:pStyle w:val="ListParagraph"/>
+        <w:numPr>
+          <w:ilvl w:val="2"/>
+          <w:numId w:val="2"/>
+        </w:numPr>
+        <w:spacing w:line="240" w:lineRule="auto"/>
+        <w:rPr>
+          <w:rFonts w:ascii="Times New Roman" w:hAnsi="Times New Roman" w:cs="Times New Roman"/>
+          <w:sz w:val="24"/>
+          <w:szCs w:val="24"/>
+          <w:highlight w:val="yellow"/>
+        </w:rPr>
+      </w:pPr>
+      <w:r>
+        <w:rPr>
+          <w:rFonts w:ascii="Times New Roman" w:hAnsi="Times New Roman" w:cs="Times New Roman"/>
+          <w:sz w:val="24"/>
+          <w:szCs w:val="24"/>
+          <w:highlight w:val="yellow"/>
+        </w:rPr>
+        <w:t>Does this hold up in political contexts?</w:t>
+      </w:r>
+    </w:p>
+    <w:p>
+      <w:pPr>
+        <w:pStyle w:val="ListParagraph"/>
+        <w:numPr>
+          <w:ilvl w:val="2"/>
+          <w:numId w:val="2"/>
+        </w:numPr>
+        <w:spacing w:line="240" w:lineRule="auto"/>
+        <w:rPr>
+          <w:rFonts w:ascii="Times New Roman" w:hAnsi="Times New Roman" w:cs="Times New Roman"/>
+          <w:sz w:val="24"/>
+          <w:szCs w:val="24"/>
+          <w:highlight w:val="yellow"/>
+        </w:rPr>
+      </w:pPr>
+      <w:r>
+        <w:rPr>
+          <w:rFonts w:ascii="Times New Roman" w:hAnsi="Times New Roman" w:cs="Times New Roman"/>
+          <w:sz w:val="24"/>
+          <w:szCs w:val="24"/>
+          <w:highlight w:val="yellow"/>
+        </w:rPr>
+        <w:t>Predicts that moral conviction identifies who is persuaded by deontological vs consequence focused arguments</w:t>
+      </w:r>
+    </w:p>
+    <w:p>
+      <w:pPr>
+        <w:pStyle w:val="ListParagraph"/>
+        <w:numPr>
+          <w:ilvl w:val="2"/>
+          <w:numId w:val="2"/>
+        </w:numPr>
+        <w:spacing w:line="240" w:lineRule="auto"/>
+        <w:rPr>
+          <w:rFonts w:ascii="Times New Roman" w:hAnsi="Times New Roman" w:cs="Times New Roman"/>
+          <w:sz w:val="24"/>
+          <w:szCs w:val="24"/>
+          <w:highlight w:val="yellow"/>
+        </w:rPr>
+      </w:pPr>
+      <w:r>
+        <w:rPr>
+          <w:rFonts w:ascii="Times New Roman" w:hAnsi="Times New Roman" w:cs="Times New Roman"/>
+          <w:sz w:val="24"/>
+          <w:szCs w:val="24"/>
+          <w:highlight w:val="yellow"/>
+        </w:rPr>
+        <w:t>What attributes makes arguments compelling, do people change opinion more in response to hard evidence about consequences stemming from different alternatives, or to arguments about inherent right and wrong?</w:t>
+      </w:r>
+    </w:p>
+    <w:p>
+      <w:pPr>
+        <w:pStyle w:val="ListParagraph"/>
+        <w:numPr>
+          <w:ilvl w:val="1"/>
+          <w:numId w:val="2"/>
+        </w:numPr>
+        <w:spacing w:line="240" w:lineRule="auto"/>
+        <w:rPr>
+          <w:rFonts w:ascii="Times New Roman" w:hAnsi="Times New Roman" w:cs="Times New Roman"/>
+          <w:sz w:val="24"/>
+          <w:szCs w:val="24"/>
+        </w:rPr>
+      </w:pPr>
+      <w:r>
+        <w:rPr>
+          <w:rFonts w:ascii="Times New Roman" w:hAnsi="Times New Roman" w:cs="Times New Roman"/>
+          <w:sz w:val="24"/>
+          <w:szCs w:val="24"/>
+        </w:rPr>
+        <w:t>Cost/Benefit reasoning is difficult, requires causal modeling, and takes additional cognitive resources. Instead, extrapolating effects from the ‘value’ of the action themselves is much easier (and deontological!)</w:t>
+      </w:r>
+    </w:p>
+    <w:p>
+      <w:pPr>
+        <w:pStyle w:val="ListParagraph"/>
+        <w:numPr>
+          <w:ilvl w:val="2"/>
+          <w:numId w:val="2"/>
+        </w:numPr>
+        <w:spacing w:line="240" w:lineRule="auto"/>
+        <w:rPr>
+          <w:rFonts w:ascii="Times New Roman" w:hAnsi="Times New Roman" w:cs="Times New Roman"/>
+          <w:sz w:val="24"/>
+          <w:szCs w:val="24"/>
+        </w:rPr>
+      </w:pPr>
+      <w:r>
+        <w:rPr>
+          <w:rFonts w:ascii="Times New Roman" w:hAnsi="Times New Roman" w:cs="Times New Roman"/>
+          <w:sz w:val="24"/>
+          <w:szCs w:val="24"/>
+        </w:rPr>
+        <w:t>Many respondents claim there is no amount of money they would take to perform certain acts (slap your dad, cook and eat your dog</w:t>
+      </w:r>
+      <w:r>
+        <w:rPr>
+          <w:rFonts w:ascii="Times New Roman" w:hAnsi="Times New Roman" w:cs="Times New Roman"/>
+          <w:sz w:val="24"/>
+          <w:szCs w:val="24"/>
+        </w:rPr>
+        <w:t>,</w:t>
+      </w:r>
+      <w:r>
+        <w:rPr>
+          <w:rFonts w:ascii="Times New Roman" w:hAnsi="Times New Roman" w:cs="Times New Roman"/>
+          <w:sz w:val="24"/>
+          <w:szCs w:val="24"/>
+        </w:rPr>
+        <w:t xml:space="preserve"> </w:t>
+      </w:r>
+      <w:r>
+        <w:rPr>
+          <w:rFonts w:ascii="Times New Roman" w:hAnsi="Times New Roman" w:cs="Times New Roman"/>
+          <w:sz w:val="24"/>
+          <w:szCs w:val="24"/>
+          <w:highlight w:val="yellow"/>
+        </w:rPr>
+        <w:t>Graham, Haidt, and Nosek 2009, 1045)</w:t>
+      </w:r>
+    </w:p>
+    <w:p>
+      <w:pPr>
+        <w:pStyle w:val="ListParagraph"/>
+        <w:numPr>
+          <w:ilvl w:val="2"/>
+          <w:numId w:val="2"/>
+        </w:numPr>
+        <w:spacing w:line="240" w:lineRule="auto"/>
+        <w:rPr>
+          <w:rFonts w:ascii="Times New Roman" w:hAnsi="Times New Roman" w:cs="Times New Roman"/>
+          <w:sz w:val="24"/>
+          <w:szCs w:val="24"/>
+        </w:rPr>
+      </w:pPr>
+      <w:r>
+        <w:rPr>
+          <w:rFonts w:ascii="Times New Roman" w:hAnsi="Times New Roman" w:cs="Times New Roman"/>
+          <w:sz w:val="24"/>
+          <w:szCs w:val="24"/>
+        </w:rPr>
+        <w:t>Thus, strict rationality or logic isn’t necessarily the cause behind these choices.</w:t>
+      </w:r>
+    </w:p>
+    <w:p>
+      <w:pPr>
+        <w:pStyle w:val="ListParagraph"/>
+        <w:numPr>
+          <w:ilvl w:val="2"/>
+          <w:numId w:val="2"/>
+        </w:numPr>
+        <w:spacing w:line="240" w:lineRule="auto"/>
+        <w:rPr>
+          <w:rFonts w:ascii="Times New Roman" w:hAnsi="Times New Roman" w:cs="Times New Roman"/>
+          <w:sz w:val="24"/>
+          <w:szCs w:val="24"/>
+          <w:highlight w:val="yellow"/>
+        </w:rPr>
+      </w:pPr>
+      <w:r>
+        <w:rPr>
+          <w:rFonts w:ascii="Times New Roman" w:hAnsi="Times New Roman" w:cs="Times New Roman"/>
+          <w:sz w:val="24"/>
+          <w:szCs w:val="24"/>
+          <w:highlight w:val="yellow"/>
+        </w:rPr>
+        <w:t>Deontology is characterized as a ‘psychological mode’ in which judgements stem from the appropriateness of an action, rather than consequences, which is cognitively easier to process.</w:t>
+      </w:r>
+    </w:p>
+    <w:p>
+      <w:pPr>
+        <w:pStyle w:val="ListParagraph"/>
+        <w:numPr>
+          <w:ilvl w:val="1"/>
+          <w:numId w:val="2"/>
+        </w:numPr>
+        <w:spacing w:line="240" w:lineRule="auto"/>
+        <w:rPr>
+          <w:rFonts w:ascii="Times New Roman" w:hAnsi="Times New Roman" w:cs="Times New Roman"/>
+          <w:sz w:val="24"/>
+          <w:szCs w:val="24"/>
+          <w:highlight w:val="yellow"/>
+        </w:rPr>
+      </w:pPr>
+      <w:r>
+        <w:rPr>
+          <w:rFonts w:ascii="Times New Roman" w:hAnsi="Times New Roman" w:cs="Times New Roman"/>
+          <w:sz w:val="24"/>
+          <w:szCs w:val="24"/>
+          <w:highlight w:val="yellow"/>
+        </w:rPr>
+        <w:t>It might have been that this variance simply reflected a general form of attitude intensity (cf. Petty and Krosnick 1995), such as caring about the topic, but dozens of independent studies have shown that this metacognition— termed moral conviction—is not reducible to other facets of attitude intensity (Skitka 2010;</w:t>
+      </w:r>
+      <w:r>
+        <w:rPr>
+          <w:rFonts w:ascii="Times New Roman" w:hAnsi="Times New Roman" w:cs="Times New Roman"/>
+          <w:sz w:val="24"/>
+          <w:szCs w:val="24"/>
+          <w:highlight w:val="yellow"/>
+        </w:rPr>
+        <w:t xml:space="preserve"> Skitka, Washburn, and Carsel 2015, for reviews).</w:t>
+      </w:r>
+    </w:p>
+    <w:p>
+      <w:pPr>
+        <w:pStyle w:val="ListParagraph"/>
+        <w:numPr>
+          <w:ilvl w:val="2"/>
+          <w:numId w:val="2"/>
+        </w:numPr>
+        <w:spacing w:line="240" w:lineRule="auto"/>
+        <w:rPr>
+          <w:rFonts w:ascii="Times New Roman" w:hAnsi="Times New Roman" w:cs="Times New Roman"/>
+          <w:sz w:val="24"/>
+          <w:szCs w:val="24"/>
+        </w:rPr>
+      </w:pPr>
+      <w:r>
+        <w:rPr>
+          <w:rFonts w:ascii="Times New Roman" w:hAnsi="Times New Roman" w:cs="Times New Roman"/>
+          <w:sz w:val="24"/>
+          <w:szCs w:val="24"/>
+        </w:rPr>
+        <w:t>Measuring moral conviction is a ‘bottom up’ approach to characterizing what is considered, psychologically, the ‘moral domain’.</w:t>
+      </w:r>
+    </w:p>
+    <w:p>
+      <w:pPr>
+        <w:pStyle w:val="ListParagraph"/>
+        <w:numPr>
+          <w:ilvl w:val="2"/>
+          <w:numId w:val="2"/>
+        </w:numPr>
+        <w:spacing w:line="240" w:lineRule="auto"/>
+        <w:rPr>
+          <w:rFonts w:ascii="Times New Roman" w:hAnsi="Times New Roman" w:cs="Times New Roman"/>
+          <w:sz w:val="24"/>
+          <w:szCs w:val="24"/>
+        </w:rPr>
+      </w:pPr>
+      <w:r>
+        <w:rPr>
+          <w:rFonts w:ascii="Times New Roman" w:hAnsi="Times New Roman" w:cs="Times New Roman"/>
+          <w:sz w:val="24"/>
+          <w:szCs w:val="24"/>
+        </w:rPr>
+        <w:t>Asked whether some attitude connects to right/wrong, and response are taken at face value!</w:t>
+      </w:r>
+    </w:p>
+    <w:p>
+      <w:pPr>
+        <w:pStyle w:val="ListParagraph"/>
+        <w:numPr>
+          <w:ilvl w:val="1"/>
+          <w:numId w:val="2"/>
+        </w:numPr>
+        <w:spacing w:line="240" w:lineRule="auto"/>
+        <w:rPr>
+          <w:rFonts w:ascii="Times New Roman" w:hAnsi="Times New Roman" w:cs="Times New Roman"/>
+          <w:sz w:val="24"/>
+          <w:szCs w:val="24"/>
+          <w:highlight w:val="yellow"/>
+        </w:rPr>
+      </w:pPr>
+      <w:r>
+        <w:rPr>
+          <w:rFonts w:ascii="Times New Roman" w:hAnsi="Times New Roman" w:cs="Times New Roman"/>
+          <w:sz w:val="24"/>
+          <w:szCs w:val="24"/>
+          <w:highlight w:val="yellow"/>
+        </w:rPr>
+        <w:t>General proposition – Political attitudes held with moral conviction are associated with a deontological processing style</w:t>
+      </w:r>
+    </w:p>
+    <w:p>
+      <w:pPr>
+        <w:pStyle w:val="ListParagraph"/>
+        <w:numPr>
+          <w:ilvl w:val="2"/>
+          <w:numId w:val="2"/>
+        </w:numPr>
+        <w:spacing w:line="240" w:lineRule="auto"/>
+        <w:rPr>
+          <w:rFonts w:ascii="Times New Roman" w:hAnsi="Times New Roman" w:cs="Times New Roman"/>
+          <w:sz w:val="24"/>
+          <w:szCs w:val="24"/>
+          <w:highlight w:val="yellow"/>
+        </w:rPr>
+      </w:pPr>
+      <w:r>
+        <w:rPr>
+          <w:rFonts w:ascii="Times New Roman" w:hAnsi="Times New Roman" w:cs="Times New Roman"/>
+          <w:sz w:val="24"/>
+          <w:szCs w:val="24"/>
+          <w:highlight w:val="yellow"/>
+        </w:rPr>
+        <w:t>Eschewing the practice of weighing costs against benefits</w:t>
+      </w:r>
+    </w:p>
+    <w:p>
+      <w:pPr>
+        <w:pStyle w:val="ListParagraph"/>
+        <w:numPr>
+          <w:ilvl w:val="3"/>
+          <w:numId w:val="2"/>
+        </w:numPr>
+        <w:spacing w:line="240" w:lineRule="auto"/>
+        <w:rPr>
+          <w:rFonts w:ascii="Times New Roman" w:hAnsi="Times New Roman" w:cs="Times New Roman"/>
+          <w:sz w:val="24"/>
+          <w:szCs w:val="24"/>
+          <w:highlight w:val="yellow"/>
+        </w:rPr>
+      </w:pPr>
+      <w:r>
+        <w:rPr>
+          <w:rFonts w:ascii="Times New Roman" w:hAnsi="Times New Roman" w:cs="Times New Roman"/>
+          <w:sz w:val="24"/>
+          <w:szCs w:val="24"/>
+          <w:highlight w:val="yellow"/>
+        </w:rPr>
+        <w:t>Unique features: Rejecting cost/benefit analysis is unique to find (e.g., not related to objectivity/universality, or conformity pressure resistance)</w:t>
+      </w:r>
+    </w:p>
+    <w:p>
+      <w:pPr>
+        <w:pStyle w:val="ListParagraph"/>
+        <w:numPr>
+          <w:ilvl w:val="3"/>
+          <w:numId w:val="2"/>
+        </w:numPr>
+        <w:spacing w:line="240" w:lineRule="auto"/>
+        <w:rPr>
+          <w:rFonts w:ascii="Times New Roman" w:hAnsi="Times New Roman" w:cs="Times New Roman"/>
+          <w:sz w:val="24"/>
+          <w:szCs w:val="24"/>
+          <w:highlight w:val="yellow"/>
+        </w:rPr>
+      </w:pPr>
+      <w:r>
+        <w:rPr>
+          <w:rFonts w:ascii="Times New Roman" w:hAnsi="Times New Roman" w:cs="Times New Roman"/>
+          <w:sz w:val="24"/>
+          <w:szCs w:val="24"/>
+          <w:highlight w:val="yellow"/>
+        </w:rPr>
+        <w:t>Focuses on political argumentation – the frameworks people use to present their own views, and respond to arguments from others.</w:t>
+      </w:r>
+    </w:p>
+    <w:p>
+      <w:pPr>
+        <w:pStyle w:val="ListParagraph"/>
+        <w:numPr>
+          <w:ilvl w:val="1"/>
+          <w:numId w:val="2"/>
+        </w:numPr>
+        <w:spacing w:line="240" w:lineRule="auto"/>
+        <w:rPr>
+          <w:rFonts w:ascii="Times New Roman" w:hAnsi="Times New Roman" w:cs="Times New Roman"/>
+          <w:sz w:val="24"/>
+          <w:szCs w:val="24"/>
+          <w:highlight w:val="yellow"/>
+        </w:rPr>
+      </w:pPr>
+      <w:r>
+        <w:rPr>
+          <w:rFonts w:ascii="Times New Roman" w:hAnsi="Times New Roman" w:cs="Times New Roman"/>
+          <w:sz w:val="24"/>
+          <w:szCs w:val="24"/>
+          <w:highlight w:val="yellow"/>
+        </w:rPr>
+        <w:t>Note: Moral conviction exhibits high over-time stability! On par with other facets of attitude inte</w:t>
+      </w:r>
+      <w:r>
+        <w:rPr>
+          <w:rFonts w:ascii="Times New Roman" w:hAnsi="Times New Roman" w:cs="Times New Roman"/>
+          <w:sz w:val="24"/>
+          <w:szCs w:val="24"/>
+          <w:highlight w:val="yellow"/>
+        </w:rPr>
+        <w:t>nsity.</w:t>
+      </w:r>
+    </w:p>
+    <w:p>
+      <w:pPr>
+        <w:pStyle w:val="ListParagraph"/>
+        <w:numPr>
+          <w:ilvl w:val="2"/>
+          <w:numId w:val="2"/>
+        </w:numPr>
+        <w:spacing w:line="240" w:lineRule="auto"/>
+        <w:rPr>
+          <w:rFonts w:ascii="Times New Roman" w:hAnsi="Times New Roman" w:cs="Times New Roman"/>
+          <w:sz w:val="24"/>
+          <w:szCs w:val="24"/>
+          <w:highlight w:val="yellow"/>
+        </w:rPr>
+      </w:pPr>
+      <w:r>
+        <w:rPr>
+          <w:rFonts w:ascii="Times New Roman" w:hAnsi="Times New Roman" w:cs="Times New Roman"/>
+          <w:sz w:val="24"/>
+          <w:szCs w:val="24"/>
+          <w:highlight w:val="yellow"/>
+        </w:rPr>
+        <w:lastRenderedPageBreak/>
+        <w:t>“Scholars and laypeople alike routinely attribute deontological behavior (e.g., rejecting reasonable compromises) to a vague and generic psychological concept: extremism (e.g., Gutmann and Thompson 2012). Isolating the particular facets of extremism that promote obstructionism is an important step forward.</w:t>
+      </w:r>
+    </w:p>
+    <w:p>
+      <w:pPr>
+        <w:pStyle w:val="ListParagraph"/>
+        <w:numPr>
+          <w:ilvl w:val="0"/>
+          <w:numId w:val="2"/>
+        </w:numPr>
+        <w:spacing w:line="240" w:lineRule="auto"/>
+        <w:rPr>
+          <w:rFonts w:ascii="Times New Roman" w:hAnsi="Times New Roman" w:cs="Times New Roman"/>
+          <w:sz w:val="24"/>
+          <w:szCs w:val="24"/>
+        </w:rPr>
+      </w:pPr>
+      <w:r>
+        <w:rPr>
+          <w:rFonts w:ascii="Times New Roman" w:hAnsi="Times New Roman" w:cs="Times New Roman"/>
+          <w:sz w:val="24"/>
+          <w:szCs w:val="24"/>
+        </w:rPr>
+        <w:t>Study 1:</w:t>
+      </w:r>
+      <w:r>
+        <w:rPr>
+          <w:rFonts w:ascii="Times New Roman" w:hAnsi="Times New Roman" w:cs="Times New Roman"/>
+          <w:sz w:val="24"/>
+          <w:szCs w:val="24"/>
+        </w:rPr>
+        <w:t xml:space="preserve"> How do people think about their political opinions?</w:t>
+      </w:r>
+      <w:r>
+        <w:rPr>
+          <w:rFonts w:ascii="Times New Roman" w:hAnsi="Times New Roman" w:cs="Times New Roman"/>
+          <w:sz w:val="24"/>
+          <w:szCs w:val="24"/>
+        </w:rPr>
+        <w:t xml:space="preserve"> Is moral conviction associated with a deontological mind-set?</w:t>
+      </w:r>
+    </w:p>
+    <w:p>
+      <w:pPr>
+        <w:pStyle w:val="ListParagraph"/>
+        <w:numPr>
+          <w:ilvl w:val="1"/>
+          <w:numId w:val="2"/>
+        </w:numPr>
+        <w:spacing w:line="240" w:lineRule="auto"/>
+        <w:rPr>
+          <w:rFonts w:ascii="Times New Roman" w:hAnsi="Times New Roman" w:cs="Times New Roman"/>
+          <w:sz w:val="24"/>
+          <w:szCs w:val="24"/>
+        </w:rPr>
+      </w:pPr>
+      <w:r>
+        <w:rPr>
+          <w:rFonts w:ascii="Times New Roman" w:hAnsi="Times New Roman" w:cs="Times New Roman"/>
+          <w:sz w:val="24"/>
+          <w:szCs w:val="24"/>
+        </w:rPr>
+        <w:t>Specifically – do arguments couched in deontological language have more appeal than one that focuses on costs/benefits?</w:t>
+      </w:r>
+    </w:p>
+    <w:p>
+      <w:pPr>
+        <w:pStyle w:val="ListParagraph"/>
+        <w:numPr>
+          <w:ilvl w:val="1"/>
+          <w:numId w:val="2"/>
+        </w:numPr>
+        <w:spacing w:line="240" w:lineRule="auto"/>
+        <w:rPr>
+          <w:rFonts w:ascii="Times New Roman" w:hAnsi="Times New Roman" w:cs="Times New Roman"/>
+          <w:sz w:val="24"/>
+          <w:szCs w:val="24"/>
+        </w:rPr>
+      </w:pPr>
+      <w:r>
+        <w:rPr>
+          <w:rFonts w:ascii="Times New Roman" w:hAnsi="Times New Roman" w:cs="Times New Roman"/>
+          <w:sz w:val="24"/>
+          <w:szCs w:val="24"/>
+        </w:rPr>
+        <w:t>“Citizens with morally convicted attitudes concerning a policy will REJECT arguments that imply a need to weigh costs/benefits on that policy”</w:t>
+      </w:r>
+    </w:p>
+    <w:p>
+      <w:pPr>
+        <w:pStyle w:val="ListParagraph"/>
+        <w:numPr>
+          <w:ilvl w:val="1"/>
+          <w:numId w:val="2"/>
+        </w:numPr>
+        <w:spacing w:line="240" w:lineRule="auto"/>
+        <w:rPr>
+          <w:rFonts w:ascii="Times New Roman" w:hAnsi="Times New Roman" w:cs="Times New Roman"/>
+          <w:sz w:val="24"/>
+          <w:szCs w:val="24"/>
+        </w:rPr>
+      </w:pPr>
+      <w:r>
+        <w:rPr>
+          <w:rFonts w:ascii="Times New Roman" w:hAnsi="Times New Roman" w:cs="Times New Roman"/>
+          <w:sz w:val="24"/>
+          <w:szCs w:val="24"/>
+        </w:rPr>
+        <w:t>Moral conviction is directly tested against attitude extremity, attitude importance, and attitude relevance!</w:t>
+      </w:r>
+      <w:r>
+        <w:rPr>
+          <w:rFonts w:ascii="Times New Roman" w:hAnsi="Times New Roman" w:cs="Times New Roman"/>
+          <w:sz w:val="24"/>
+          <w:szCs w:val="24"/>
+        </w:rPr>
+        <w:t xml:space="preserve"> </w:t>
+      </w:r>
+    </w:p>
+    <w:p>
+      <w:pPr>
+        <w:pStyle w:val="ListParagraph"/>
+        <w:numPr>
+          <w:ilvl w:val="2"/>
+          <w:numId w:val="2"/>
+        </w:numPr>
+        <w:spacing w:line="240" w:lineRule="auto"/>
+        <w:rPr>
+          <w:rFonts w:ascii="Times New Roman" w:hAnsi="Times New Roman" w:cs="Times New Roman"/>
+          <w:sz w:val="24"/>
+          <w:szCs w:val="24"/>
+        </w:rPr>
+      </w:pPr>
+      <w:r>
+        <w:rPr>
+          <w:rFonts w:ascii="Times New Roman" w:hAnsi="Times New Roman" w:cs="Times New Roman"/>
+          <w:sz w:val="24"/>
+          <w:szCs w:val="24"/>
+        </w:rPr>
+        <w:t>Responses were recorded on a seven-point scale ranging from “strongly oppose” to “strongly support decreasing Social Security benefits.” Once folded at the scale midpoint,</w:t>
+      </w:r>
+      <w:r>
+        <w:rPr>
+          <w:rFonts w:ascii="Times New Roman" w:hAnsi="Times New Roman" w:cs="Times New Roman"/>
+          <w:sz w:val="24"/>
+          <w:szCs w:val="24"/>
+        </w:rPr>
+        <w:t xml:space="preserve"> </w:t>
+      </w:r>
+      <w:r>
+        <w:rPr>
+          <w:rFonts w:ascii="Times New Roman" w:hAnsi="Times New Roman" w:cs="Times New Roman"/>
+          <w:sz w:val="24"/>
+          <w:szCs w:val="24"/>
+        </w:rPr>
+        <w:t>these responses become a standard measure of attitude extremity.</w:t>
+      </w:r>
+    </w:p>
+    <w:p>
+      <w:pPr>
+        <w:pStyle w:val="ListParagraph"/>
+        <w:numPr>
+          <w:ilvl w:val="2"/>
+          <w:numId w:val="2"/>
+        </w:numPr>
+        <w:spacing w:line="240" w:lineRule="auto"/>
+        <w:rPr>
+          <w:rFonts w:ascii="Times New Roman" w:hAnsi="Times New Roman" w:cs="Times New Roman"/>
+          <w:sz w:val="24"/>
+          <w:szCs w:val="24"/>
+        </w:rPr>
+      </w:pPr>
+      <w:r>
+        <w:rPr>
+          <w:rFonts w:ascii="Times New Roman" w:hAnsi="Times New Roman" w:cs="Times New Roman"/>
+          <w:sz w:val="24"/>
+          <w:szCs w:val="24"/>
+        </w:rPr>
+        <w:t>“The deontological clipping emphasized “first principles” and “core moral responsibilities,” the consequence-focused argument emphasized “costs and benefits” and a “need to carefully weigh the pros and cons.” (The premise that consequences</w:t>
+      </w:r>
+      <w:r>
+        <w:rPr>
+          <w:rFonts w:ascii="Times New Roman" w:hAnsi="Times New Roman" w:cs="Times New Roman"/>
+          <w:sz w:val="24"/>
+          <w:szCs w:val="24"/>
+        </w:rPr>
+        <w:t xml:space="preserve"> </w:t>
+      </w:r>
+      <w:r>
+        <w:rPr>
+          <w:rFonts w:ascii="Times New Roman" w:hAnsi="Times New Roman" w:cs="Times New Roman"/>
+          <w:sz w:val="24"/>
+          <w:szCs w:val="24"/>
+        </w:rPr>
+        <w:t>might countervail each other is antithetical to deontology.)</w:t>
+      </w:r>
+      <w:r>
+        <w:rPr>
+          <w:rFonts w:ascii="Times New Roman" w:hAnsi="Times New Roman" w:cs="Times New Roman"/>
+          <w:sz w:val="24"/>
+          <w:szCs w:val="24"/>
+        </w:rPr>
+        <w:t xml:space="preserve"> – There was an additional manipulation check to validate this!</w:t>
+      </w:r>
+      <w:r>
+        <w:rPr>
+          <w:rFonts w:ascii="Times New Roman" w:hAnsi="Times New Roman" w:cs="Times New Roman"/>
+          <w:sz w:val="24"/>
+          <w:szCs w:val="24"/>
+        </w:rPr>
+        <w:t>”</w:t>
+      </w:r>
+    </w:p>
+    <w:p>
+      <w:pPr>
+        <w:pStyle w:val="ListParagraph"/>
+        <w:numPr>
+          <w:ilvl w:val="0"/>
+          <w:numId w:val="2"/>
+        </w:numPr>
+        <w:spacing w:line="240" w:lineRule="auto"/>
+        <w:rPr>
+          <w:rFonts w:ascii="Times New Roman" w:hAnsi="Times New Roman" w:cs="Times New Roman"/>
+          <w:sz w:val="24"/>
+          <w:szCs w:val="24"/>
+        </w:rPr>
+      </w:pPr>
+      <w:r>
+        <w:rPr>
+          <w:rFonts w:ascii="Times New Roman" w:hAnsi="Times New Roman" w:cs="Times New Roman"/>
+          <w:sz w:val="24"/>
+          <w:szCs w:val="24"/>
+        </w:rPr>
+        <w:t>Study 2: Argument choice, what are the arguments that they choose to make themselves?</w:t>
+      </w:r>
+    </w:p>
+    <w:p>
+      <w:pPr>
+        <w:pStyle w:val="ListParagraph"/>
+        <w:numPr>
+          <w:ilvl w:val="1"/>
+          <w:numId w:val="2"/>
+        </w:numPr>
+        <w:spacing w:line="240" w:lineRule="auto"/>
+        <w:rPr>
+          <w:rFonts w:ascii="Times New Roman" w:hAnsi="Times New Roman" w:cs="Times New Roman"/>
+          <w:sz w:val="24"/>
+          <w:szCs w:val="24"/>
+        </w:rPr>
+      </w:pPr>
+      <w:r>
+        <w:rPr>
+          <w:rFonts w:ascii="Times New Roman" w:hAnsi="Times New Roman" w:cs="Times New Roman"/>
+          <w:sz w:val="24"/>
+          <w:szCs w:val="24"/>
+        </w:rPr>
+        <w:t xml:space="preserve">Specifically – Do citizens with morally convicted attitudes choose </w:t>
+      </w:r>
+      <w:r>
+        <w:rPr>
+          <w:rFonts w:ascii="Times New Roman" w:hAnsi="Times New Roman" w:cs="Times New Roman"/>
+          <w:sz w:val="24"/>
+          <w:szCs w:val="24"/>
+        </w:rPr>
+        <w:t>deontological</w:t>
+      </w:r>
+      <w:r>
+        <w:rPr>
+          <w:rFonts w:ascii="Times New Roman" w:hAnsi="Times New Roman" w:cs="Times New Roman"/>
+          <w:sz w:val="24"/>
+          <w:szCs w:val="24"/>
+        </w:rPr>
+        <w:t xml:space="preserve"> arguments over consequence – orientated arguments, when it comes to explaining and justifying their OWN opinion?</w:t>
+      </w:r>
+    </w:p>
+    <w:p>
+      <w:pPr>
+        <w:pStyle w:val="ListParagraph"/>
+        <w:numPr>
+          <w:ilvl w:val="1"/>
+          <w:numId w:val="2"/>
+        </w:numPr>
+        <w:spacing w:line="240" w:lineRule="auto"/>
+        <w:rPr>
+          <w:rFonts w:ascii="Times New Roman" w:hAnsi="Times New Roman" w:cs="Times New Roman"/>
+          <w:sz w:val="24"/>
+          <w:szCs w:val="24"/>
+        </w:rPr>
+      </w:pPr>
+      <w:r>
+        <w:rPr>
+          <w:rFonts w:ascii="Times New Roman" w:hAnsi="Times New Roman" w:cs="Times New Roman"/>
+          <w:sz w:val="24"/>
+          <w:szCs w:val="24"/>
+        </w:rPr>
+        <w:t>For each issue, after measuring aspects of attitude intensity, subjects were asked to evaluate (5 pt likert scale) four arguments on their own side of the issue, two of the arguments were deontological, and two were focused on consequences</w:t>
+      </w:r>
+      <w:r>
+        <w:rPr>
+          <w:rFonts w:ascii="Times New Roman" w:hAnsi="Times New Roman" w:cs="Times New Roman"/>
+          <w:sz w:val="24"/>
+          <w:szCs w:val="24"/>
+        </w:rPr>
+        <w:t>.</w:t>
+      </w:r>
+    </w:p>
+    <w:p>
+      <w:pPr>
+        <w:pStyle w:val="ListParagraph"/>
+        <w:numPr>
+          <w:ilvl w:val="2"/>
+          <w:numId w:val="2"/>
+        </w:numPr>
+        <w:spacing w:line="240" w:lineRule="auto"/>
+        <w:rPr>
+          <w:rFonts w:ascii="Times New Roman" w:hAnsi="Times New Roman" w:cs="Times New Roman"/>
+          <w:sz w:val="24"/>
+          <w:szCs w:val="24"/>
+        </w:rPr>
+      </w:pPr>
+      <w:r>
+        <w:rPr>
+          <w:rFonts w:ascii="Times New Roman" w:hAnsi="Times New Roman" w:cs="Times New Roman"/>
+          <w:sz w:val="24"/>
+          <w:szCs w:val="24"/>
+        </w:rPr>
+        <w:t>Deontological argument preference was calculated by summing preference for the two deontological arguments, and subtracting summed preference for practical arguments</w:t>
+      </w:r>
+    </w:p>
+    <w:p>
+      <w:pPr>
+        <w:pStyle w:val="ListParagraph"/>
+        <w:numPr>
+          <w:ilvl w:val="1"/>
+          <w:numId w:val="2"/>
+        </w:numPr>
+        <w:spacing w:line="240" w:lineRule="auto"/>
+        <w:rPr>
+          <w:rFonts w:ascii="Times New Roman" w:hAnsi="Times New Roman" w:cs="Times New Roman"/>
+          <w:sz w:val="24"/>
+          <w:szCs w:val="24"/>
+        </w:rPr>
+      </w:pPr>
+      <w:r>
+        <w:rPr>
+          <w:rFonts w:ascii="Times New Roman" w:hAnsi="Times New Roman" w:cs="Times New Roman"/>
+          <w:sz w:val="24"/>
+          <w:szCs w:val="24"/>
+        </w:rPr>
+        <w:t>Moral conviction is associated with preference for deontological arguments!</w:t>
+      </w:r>
+    </w:p>
+    <w:p>
+      <w:pPr>
+        <w:pStyle w:val="ListParagraph"/>
+        <w:numPr>
+          <w:ilvl w:val="2"/>
+          <w:numId w:val="2"/>
+        </w:numPr>
+        <w:spacing w:line="240" w:lineRule="auto"/>
+        <w:rPr>
+          <w:rFonts w:ascii="Times New Roman" w:hAnsi="Times New Roman" w:cs="Times New Roman"/>
+          <w:sz w:val="24"/>
+          <w:szCs w:val="24"/>
+        </w:rPr>
+      </w:pPr>
+      <w:r>
+        <w:rPr>
+          <w:rFonts w:ascii="Times New Roman" w:hAnsi="Times New Roman" w:cs="Times New Roman"/>
+          <w:sz w:val="24"/>
+          <w:szCs w:val="24"/>
+        </w:rPr>
+        <w:t>I</w:t>
+      </w:r>
+      <w:r>
+        <w:rPr>
+          <w:rFonts w:ascii="Times New Roman" w:hAnsi="Times New Roman" w:cs="Times New Roman"/>
+          <w:sz w:val="24"/>
+          <w:szCs w:val="24"/>
+        </w:rPr>
+        <w:t>s this actually due to an effect of moral conviction on deontology?</w:t>
+      </w:r>
+    </w:p>
+    <w:p>
+      <w:pPr>
+        <w:pStyle w:val="ListParagraph"/>
+        <w:numPr>
+          <w:ilvl w:val="2"/>
+          <w:numId w:val="2"/>
+        </w:numPr>
+        <w:spacing w:line="240" w:lineRule="auto"/>
+        <w:rPr>
+          <w:rFonts w:ascii="Times New Roman" w:hAnsi="Times New Roman" w:cs="Times New Roman"/>
+          <w:sz w:val="24"/>
+          <w:szCs w:val="24"/>
+        </w:rPr>
+      </w:pPr>
+      <w:r>
+        <w:rPr>
+          <w:rFonts w:ascii="Times New Roman" w:hAnsi="Times New Roman" w:cs="Times New Roman"/>
+          <w:sz w:val="24"/>
+          <w:szCs w:val="24"/>
+        </w:rPr>
+        <w:t>None of the other attitude extremity measures were associated with utilitarian/deontological arguments.</w:t>
+      </w:r>
+    </w:p>
+    <w:p>
+      <w:pPr>
+        <w:pStyle w:val="ListParagraph"/>
+        <w:numPr>
+          <w:ilvl w:val="0"/>
+          <w:numId w:val="2"/>
+        </w:numPr>
+        <w:spacing w:line="240" w:lineRule="auto"/>
+        <w:rPr>
+          <w:rFonts w:ascii="Times New Roman" w:hAnsi="Times New Roman" w:cs="Times New Roman"/>
+          <w:sz w:val="24"/>
+          <w:szCs w:val="24"/>
+        </w:rPr>
+      </w:pPr>
+      <w:r>
+        <w:rPr>
+          <w:rFonts w:ascii="Times New Roman" w:hAnsi="Times New Roman" w:cs="Times New Roman"/>
+          <w:sz w:val="24"/>
+          <w:szCs w:val="24"/>
+        </w:rPr>
+        <w:t>Study 3: Responses to information about consequences</w:t>
+      </w:r>
+    </w:p>
+    <w:p>
+      <w:pPr>
+        <w:pStyle w:val="ListParagraph"/>
+        <w:numPr>
+          <w:ilvl w:val="1"/>
+          <w:numId w:val="2"/>
+        </w:numPr>
+        <w:spacing w:line="240" w:lineRule="auto"/>
+        <w:rPr>
+          <w:rFonts w:ascii="Times New Roman" w:hAnsi="Times New Roman" w:cs="Times New Roman"/>
+          <w:sz w:val="24"/>
+          <w:szCs w:val="24"/>
+        </w:rPr>
+      </w:pPr>
+      <w:r>
+        <w:rPr>
+          <w:rFonts w:ascii="Times New Roman" w:hAnsi="Times New Roman" w:cs="Times New Roman"/>
+          <w:sz w:val="24"/>
+          <w:szCs w:val="24"/>
+        </w:rPr>
+        <w:t>Specifically – Do citizens with morally convicted attitudes resistant to new information that their preferred outcome will have negative consequences?</w:t>
+      </w:r>
+    </w:p>
+    <w:p>
+      <w:pPr>
+        <w:pStyle w:val="ListParagraph"/>
+        <w:numPr>
+          <w:ilvl w:val="1"/>
+          <w:numId w:val="2"/>
+        </w:numPr>
+        <w:spacing w:line="240" w:lineRule="auto"/>
+        <w:rPr>
+          <w:rFonts w:ascii="Times New Roman" w:hAnsi="Times New Roman" w:cs="Times New Roman"/>
+          <w:sz w:val="24"/>
+          <w:szCs w:val="24"/>
+        </w:rPr>
+      </w:pPr>
+      <w:r>
+        <w:rPr>
+          <w:rFonts w:ascii="Times New Roman" w:hAnsi="Times New Roman" w:cs="Times New Roman"/>
+          <w:sz w:val="24"/>
+          <w:szCs w:val="24"/>
+        </w:rPr>
         <w:t>“</w:t>
       </w:r>
       <w:r>
@@ -1871,7 +2989,15 @@
           <w:sz w:val="24"/>
           <w:szCs w:val="24"/>
         </w:rPr>
-        <w:t>Yet, in contrast to the idea that moral conviction</w:t>
+        <w:t>O</w:t>
+      </w:r>
+      <w:r>
+        <w:rPr>
+          <w:rFonts w:ascii="Times New Roman" w:hAnsi="Times New Roman" w:cs="Times New Roman"/>
+          <w:sz w:val="24"/>
+          <w:szCs w:val="24"/>
+        </w:rPr>
+        <w:t>pinion change in response to the hypothetical revelations, which is defined as</w:t>
       </w:r>
       <w:r>
         <w:rPr>
@@ -1887,13 +3013,743 @@
           <w:sz w:val="24"/>
           <w:szCs w:val="24"/>
         </w:rPr>
-        <w:t>produces unwavering attitudes, participants in the current research changed their</w:t>
-      </w:r>
-      <w:r>
-        <w:rPr>
-          <w:rFonts w:ascii="Times New Roman" w:hAnsi="Times New Roman" w:cs="Times New Roman"/>
-          <w:sz w:val="24"/>
-          <w:szCs w:val="24"/>
+        <w:t>movement (from the first administration of the extremity question to the second administration) in the direction of the nudge. Thus, subjects on the liberal side of an issue receive positive scores for change when their opinion become more conservative, and subjects on the conservative side receive positive scores when their opinions become more liberal</w:t>
+      </w:r>
+      <w:r>
+        <w:rPr>
+          <w:rFonts w:ascii="Times New Roman" w:hAnsi="Times New Roman" w:cs="Times New Roman"/>
+          <w:sz w:val="24"/>
+          <w:szCs w:val="24"/>
+        </w:rPr>
+        <w:t>”</w:t>
+      </w:r>
+    </w:p>
+    <w:p>
+      <w:pPr>
+        <w:pStyle w:val="ListParagraph"/>
+        <w:numPr>
+          <w:ilvl w:val="1"/>
+          <w:numId w:val="2"/>
+        </w:numPr>
+        <w:spacing w:line="240" w:lineRule="auto"/>
+        <w:rPr>
+          <w:rFonts w:ascii="Times New Roman" w:hAnsi="Times New Roman" w:cs="Times New Roman"/>
+          <w:sz w:val="24"/>
+          <w:szCs w:val="24"/>
+        </w:rPr>
+      </w:pPr>
+      <w:r>
+        <w:rPr>
+          <w:rFonts w:ascii="Times New Roman" w:hAnsi="Times New Roman" w:cs="Times New Roman"/>
+          <w:sz w:val="24"/>
+          <w:szCs w:val="24"/>
+        </w:rPr>
+        <w:lastRenderedPageBreak/>
+        <w:t>Moral conviction does indeed identify style of thinking that is insensitive to information about policy consequences.</w:t>
+      </w:r>
+    </w:p>
+    <w:p>
+      <w:pPr>
+        <w:pStyle w:val="ListParagraph"/>
+        <w:numPr>
+          <w:ilvl w:val="2"/>
+          <w:numId w:val="2"/>
+        </w:numPr>
+        <w:spacing w:line="240" w:lineRule="auto"/>
+        <w:rPr>
+          <w:rFonts w:ascii="Times New Roman" w:hAnsi="Times New Roman" w:cs="Times New Roman"/>
+          <w:sz w:val="24"/>
+          <w:szCs w:val="24"/>
+          <w:highlight w:val="yellow"/>
+        </w:rPr>
+      </w:pPr>
+      <w:r>
+        <w:rPr>
+          <w:rFonts w:ascii="Times New Roman" w:hAnsi="Times New Roman" w:cs="Times New Roman"/>
+          <w:sz w:val="24"/>
+          <w:szCs w:val="24"/>
+          <w:highlight w:val="yellow"/>
+        </w:rPr>
+        <w:t>On the basis of model 4 in table 3, and holding other measures at their means, the individual with the nonmoralized opinion would be expected to moderate her opinion by 0.35 points—23% of the range of the dependent measure. The individual with the moralized attitude would moderate by 0.18 points—half as much.</w:t>
+      </w:r>
+    </w:p>
+    <w:p>
+      <w:pPr>
+        <w:pStyle w:val="ListParagraph"/>
+        <w:numPr>
+          <w:ilvl w:val="0"/>
+          <w:numId w:val="2"/>
+        </w:numPr>
+        <w:spacing w:line="240" w:lineRule="auto"/>
+        <w:rPr>
+          <w:rFonts w:ascii="Times New Roman" w:hAnsi="Times New Roman" w:cs="Times New Roman"/>
+          <w:sz w:val="24"/>
+          <w:szCs w:val="24"/>
+        </w:rPr>
+      </w:pPr>
+      <w:r>
+        <w:rPr>
+          <w:rFonts w:ascii="Times New Roman" w:hAnsi="Times New Roman" w:cs="Times New Roman"/>
+          <w:sz w:val="24"/>
+          <w:szCs w:val="24"/>
+        </w:rPr>
+        <w:t>Study 4: Responses to persuasion efforts</w:t>
+      </w:r>
+    </w:p>
+    <w:p>
+      <w:pPr>
+        <w:pStyle w:val="ListParagraph"/>
+        <w:numPr>
+          <w:ilvl w:val="1"/>
+          <w:numId w:val="2"/>
+        </w:numPr>
+        <w:spacing w:line="240" w:lineRule="auto"/>
+        <w:rPr>
+          <w:rFonts w:ascii="Times New Roman" w:hAnsi="Times New Roman" w:cs="Times New Roman"/>
+          <w:sz w:val="24"/>
+          <w:szCs w:val="24"/>
+        </w:rPr>
+      </w:pPr>
+      <w:r>
+        <w:rPr>
+          <w:rFonts w:ascii="Times New Roman" w:hAnsi="Times New Roman" w:cs="Times New Roman"/>
+          <w:sz w:val="24"/>
+          <w:szCs w:val="24"/>
+        </w:rPr>
+        <w:t>Are morally convicted individuals motivated to reject arguments suggesting alternatives/antithetical rule</w:t>
+      </w:r>
+      <w:r>
+        <w:rPr>
+          <w:rFonts w:ascii="Times New Roman" w:hAnsi="Times New Roman" w:cs="Times New Roman"/>
+          <w:sz w:val="24"/>
+          <w:szCs w:val="24"/>
+        </w:rPr>
+        <w:t>s?</w:t>
+      </w:r>
+    </w:p>
+    <w:p>
+      <w:pPr>
+        <w:pStyle w:val="ListParagraph"/>
+        <w:numPr>
+          <w:ilvl w:val="1"/>
+          <w:numId w:val="2"/>
+        </w:numPr>
+        <w:spacing w:line="240" w:lineRule="auto"/>
+        <w:rPr>
+          <w:rFonts w:ascii="Times New Roman" w:hAnsi="Times New Roman" w:cs="Times New Roman"/>
+          <w:sz w:val="24"/>
+          <w:szCs w:val="24"/>
+        </w:rPr>
+      </w:pPr>
+      <w:r>
+        <w:rPr>
+          <w:rFonts w:ascii="Times New Roman" w:hAnsi="Times New Roman" w:cs="Times New Roman"/>
+          <w:sz w:val="24"/>
+          <w:szCs w:val="24"/>
+        </w:rPr>
+        <w:t>OR, when contrary moral mandates are pitted against each other, do individuals waver on their moral commitments?</w:t>
+      </w:r>
+      <w:r>
+        <w:rPr>
+          <w:rFonts w:ascii="Times New Roman" w:hAnsi="Times New Roman" w:cs="Times New Roman"/>
+          <w:sz w:val="24"/>
+          <w:szCs w:val="24"/>
+        </w:rPr>
+        <w:t xml:space="preserve"> E.g., this is the ‘matching’ hypothesis.</w:t>
+      </w:r>
+    </w:p>
+    <w:p>
+      <w:pPr>
+        <w:pStyle w:val="ListParagraph"/>
+        <w:numPr>
+          <w:ilvl w:val="1"/>
+          <w:numId w:val="2"/>
+        </w:numPr>
+        <w:spacing w:line="240" w:lineRule="auto"/>
+        <w:rPr>
+          <w:rFonts w:ascii="Times New Roman" w:hAnsi="Times New Roman" w:cs="Times New Roman"/>
+          <w:sz w:val="24"/>
+          <w:szCs w:val="24"/>
+        </w:rPr>
+      </w:pPr>
+      <w:r>
+        <w:rPr>
+          <w:rFonts w:ascii="Times New Roman" w:hAnsi="Times New Roman" w:cs="Times New Roman"/>
+          <w:sz w:val="24"/>
+          <w:szCs w:val="24"/>
+        </w:rPr>
+        <w:t>Citizens with nonmoralized attitudes are persuaded by arguments focused on consequences, and those with moralized attitudes reject the same.</w:t>
+      </w:r>
+    </w:p>
+    <w:p>
+      <w:pPr>
+        <w:pStyle w:val="ListParagraph"/>
+        <w:numPr>
+          <w:ilvl w:val="2"/>
+          <w:numId w:val="2"/>
+        </w:numPr>
+        <w:spacing w:line="240" w:lineRule="auto"/>
+        <w:rPr>
+          <w:rFonts w:ascii="Times New Roman" w:hAnsi="Times New Roman" w:cs="Times New Roman"/>
+          <w:sz w:val="24"/>
+          <w:szCs w:val="24"/>
+        </w:rPr>
+      </w:pPr>
+      <w:r>
+        <w:rPr>
+          <w:rFonts w:ascii="Times New Roman" w:hAnsi="Times New Roman" w:cs="Times New Roman"/>
+          <w:sz w:val="24"/>
+          <w:szCs w:val="24"/>
+        </w:rPr>
+        <w:t>Subjects whose issue attitudes are morally convicted are LESS persuaded by the consequence argument than those with NON morally convicted attitudes! Moral conviction = resistant to consequence arguments.</w:t>
+      </w:r>
+    </w:p>
+    <w:p>
+      <w:pPr>
+        <w:pStyle w:val="ListParagraph"/>
+        <w:numPr>
+          <w:ilvl w:val="0"/>
+          <w:numId w:val="2"/>
+        </w:numPr>
+        <w:spacing w:line="240" w:lineRule="auto"/>
+        <w:rPr>
+          <w:rFonts w:ascii="Times New Roman" w:hAnsi="Times New Roman" w:cs="Times New Roman"/>
+          <w:sz w:val="24"/>
+          <w:szCs w:val="24"/>
+          <w:highlight w:val="yellow"/>
+        </w:rPr>
+      </w:pPr>
+      <w:r>
+        <w:rPr>
+          <w:rFonts w:ascii="Times New Roman" w:hAnsi="Times New Roman" w:cs="Times New Roman"/>
+          <w:sz w:val="24"/>
+          <w:szCs w:val="24"/>
+          <w:highlight w:val="yellow"/>
+        </w:rPr>
+        <w:t>Citizens respond differently to consequence-oriented persuasion, as a function of the processing style they bring to a particular issue.</w:t>
+      </w:r>
+    </w:p>
+    <w:p>
+      <w:pPr>
+        <w:spacing w:line="240" w:lineRule="auto"/>
+        <w:ind w:left="360"/>
+        <w:rPr>
+          <w:rFonts w:ascii="Times New Roman" w:hAnsi="Times New Roman" w:cs="Times New Roman"/>
+          <w:sz w:val="24"/>
+          <w:szCs w:val="24"/>
+          <w:highlight w:val="yellow"/>
+        </w:rPr>
+      </w:pPr>
+    </w:p>
+    <w:p>
+      <w:pPr>
+        <w:pStyle w:val="ListParagraph"/>
+        <w:numPr>
+          <w:ilvl w:val="0"/>
+          <w:numId w:val="2"/>
+        </w:numPr>
+        <w:spacing w:line="240" w:lineRule="auto"/>
+        <w:rPr>
+          <w:rFonts w:ascii="Times New Roman" w:hAnsi="Times New Roman" w:cs="Times New Roman"/>
+          <w:sz w:val="24"/>
+          <w:szCs w:val="24"/>
+        </w:rPr>
+      </w:pPr>
+      <w:r>
+        <w:rPr>
+          <w:rFonts w:ascii="Times New Roman" w:hAnsi="Times New Roman" w:cs="Times New Roman"/>
+          <w:sz w:val="24"/>
+          <w:szCs w:val="24"/>
+        </w:rPr>
+        <w:t>Bastian 2015</w:t>
+      </w:r>
+      <w:r>
+        <w:rPr>
+          <w:rFonts w:ascii="Times New Roman" w:hAnsi="Times New Roman" w:cs="Times New Roman"/>
+          <w:sz w:val="24"/>
+          <w:szCs w:val="24"/>
+        </w:rPr>
+        <w:t>: Can money influence the effect of moral conviction on decision-making?</w:t>
+      </w:r>
+    </w:p>
+    <w:p>
+      <w:pPr>
+        <w:pStyle w:val="ListParagraph"/>
+        <w:numPr>
+          <w:ilvl w:val="1"/>
+          <w:numId w:val="2"/>
+        </w:numPr>
+        <w:spacing w:line="240" w:lineRule="auto"/>
+        <w:rPr>
+          <w:rFonts w:ascii="Times New Roman" w:hAnsi="Times New Roman" w:cs="Times New Roman"/>
+          <w:sz w:val="24"/>
+          <w:szCs w:val="24"/>
+        </w:rPr>
+      </w:pPr>
+      <w:r>
+        <w:rPr>
+          <w:rFonts w:ascii="Times New Roman" w:hAnsi="Times New Roman" w:cs="Times New Roman"/>
+          <w:sz w:val="24"/>
+          <w:szCs w:val="24"/>
+        </w:rPr>
+        <w:t>Moral conviction behind mass mining, high moral conviction against mining = reduced acceptance of mining.</w:t>
+      </w:r>
+    </w:p>
+    <w:p>
+      <w:pPr>
+        <w:pStyle w:val="ListParagraph"/>
+        <w:numPr>
+          <w:ilvl w:val="1"/>
+          <w:numId w:val="2"/>
+        </w:numPr>
+        <w:spacing w:line="240" w:lineRule="auto"/>
+        <w:rPr>
+          <w:rFonts w:ascii="Times New Roman" w:hAnsi="Times New Roman" w:cs="Times New Roman"/>
+          <w:sz w:val="24"/>
+          <w:szCs w:val="24"/>
+        </w:rPr>
+      </w:pPr>
+      <w:r>
+        <w:rPr>
+          <w:rFonts w:ascii="Times New Roman" w:hAnsi="Times New Roman" w:cs="Times New Roman"/>
+          <w:sz w:val="24"/>
+          <w:szCs w:val="24"/>
+        </w:rPr>
+        <w:t>However… economic rewards from mining = increased acceptance of mining!</w:t>
+      </w:r>
+    </w:p>
+    <w:p>
+      <w:pPr>
+        <w:pStyle w:val="ListParagraph"/>
+        <w:numPr>
+          <w:ilvl w:val="2"/>
+          <w:numId w:val="2"/>
+        </w:numPr>
+        <w:spacing w:line="240" w:lineRule="auto"/>
+        <w:rPr>
+          <w:rFonts w:ascii="Times New Roman" w:hAnsi="Times New Roman" w:cs="Times New Roman"/>
+          <w:sz w:val="24"/>
+          <w:szCs w:val="24"/>
+          <w:highlight w:val="yellow"/>
+        </w:rPr>
+      </w:pPr>
+      <w:r>
+        <w:rPr>
+          <w:rFonts w:ascii="Times New Roman" w:hAnsi="Times New Roman" w:cs="Times New Roman"/>
+          <w:sz w:val="24"/>
+          <w:szCs w:val="24"/>
+          <w:highlight w:val="yellow"/>
+        </w:rPr>
+        <w:t>ALSO an interaction, when perceived economic benefits are high, the influence of moral conviction on reduced acceptance is weaker!</w:t>
+      </w:r>
+    </w:p>
+    <w:p>
+      <w:pPr>
+        <w:pStyle w:val="ListParagraph"/>
+        <w:numPr>
+          <w:ilvl w:val="1"/>
+          <w:numId w:val="2"/>
+        </w:numPr>
+        <w:spacing w:line="240" w:lineRule="auto"/>
+        <w:rPr>
+          <w:rFonts w:ascii="Times New Roman" w:hAnsi="Times New Roman" w:cs="Times New Roman"/>
+          <w:sz w:val="24"/>
+          <w:szCs w:val="24"/>
+        </w:rPr>
+      </w:pPr>
+      <w:r>
+        <w:rPr>
+          <w:rFonts w:ascii="Times New Roman" w:hAnsi="Times New Roman" w:cs="Times New Roman"/>
+          <w:sz w:val="24"/>
+          <w:szCs w:val="24"/>
+        </w:rPr>
+        <w:t>Moral convictions around the ethical use of resources, wherein generally these moral convictions, reflecting deontological approaches, can be opposed to economic gain (e.g., utilitarian concerns?)</w:t>
+      </w:r>
+    </w:p>
+    <w:p>
+      <w:pPr>
+        <w:pStyle w:val="ListParagraph"/>
+        <w:numPr>
+          <w:ilvl w:val="2"/>
+          <w:numId w:val="2"/>
+        </w:numPr>
+        <w:spacing w:line="240" w:lineRule="auto"/>
+        <w:rPr>
+          <w:rFonts w:ascii="Times New Roman" w:hAnsi="Times New Roman" w:cs="Times New Roman"/>
+          <w:sz w:val="24"/>
+          <w:szCs w:val="24"/>
+          <w:highlight w:val="yellow"/>
+        </w:rPr>
+      </w:pPr>
+      <w:r>
+        <w:rPr>
+          <w:rFonts w:ascii="Times New Roman" w:hAnsi="Times New Roman" w:cs="Times New Roman"/>
+          <w:sz w:val="24"/>
+          <w:szCs w:val="24"/>
+          <w:highlight w:val="yellow"/>
+        </w:rPr>
+        <w:t>Are those with strong utilitarian leanings more susceptible to argumentation based on pragmatic/economic outcomes? Does this lead to effective attitude demoralization?</w:t>
+      </w:r>
+    </w:p>
+    <w:p>
+      <w:pPr>
+        <w:pStyle w:val="ListParagraph"/>
+        <w:numPr>
+          <w:ilvl w:val="1"/>
+          <w:numId w:val="2"/>
+        </w:numPr>
+        <w:spacing w:line="240" w:lineRule="auto"/>
+        <w:rPr>
+          <w:rFonts w:ascii="Times New Roman" w:hAnsi="Times New Roman" w:cs="Times New Roman"/>
+          <w:sz w:val="24"/>
+          <w:szCs w:val="24"/>
+        </w:rPr>
+      </w:pPr>
+      <w:r>
+        <w:rPr>
+          <w:rFonts w:ascii="Times New Roman" w:hAnsi="Times New Roman" w:cs="Times New Roman"/>
+          <w:sz w:val="24"/>
+          <w:szCs w:val="24"/>
+        </w:rPr>
+        <w:t>Economic rewards can provide a ‘boundary condition’ wherein it outlines clear limits to the effects of moral convictions</w:t>
+      </w:r>
+      <w:r>
+        <w:rPr>
+          <w:rFonts w:ascii="Times New Roman" w:hAnsi="Times New Roman" w:cs="Times New Roman"/>
+          <w:sz w:val="24"/>
+          <w:szCs w:val="24"/>
+        </w:rPr>
+        <w:t>.</w:t>
+      </w:r>
+    </w:p>
+    <w:p>
+      <w:pPr>
+        <w:pStyle w:val="ListParagraph"/>
+        <w:numPr>
+          <w:ilvl w:val="2"/>
+          <w:numId w:val="2"/>
+        </w:numPr>
+        <w:spacing w:line="240" w:lineRule="auto"/>
+        <w:rPr>
+          <w:rFonts w:ascii="Times New Roman" w:hAnsi="Times New Roman" w:cs="Times New Roman"/>
+          <w:sz w:val="24"/>
+          <w:szCs w:val="24"/>
+        </w:rPr>
+      </w:pPr>
+      <w:r>
+        <w:rPr>
+          <w:rFonts w:ascii="Times New Roman" w:hAnsi="Times New Roman" w:cs="Times New Roman"/>
+          <w:sz w:val="24"/>
+          <w:szCs w:val="24"/>
+        </w:rPr>
+        <w:t xml:space="preserve">Interesting, as moral convictions can be pursued at the expense of personal gain, e.g., those that dislike Walmart, paying more for consumer goods (not in self interest) due to their conviction </w:t>
+      </w:r>
+      <w:r>
+        <w:rPr>
+          <w:rFonts w:ascii="Times New Roman" w:hAnsi="Times New Roman" w:cs="Times New Roman"/>
+          <w:sz w:val="24"/>
+          <w:szCs w:val="24"/>
+          <w:highlight w:val="yellow"/>
+        </w:rPr>
+        <w:t>(Cronin</w:t>
+      </w:r>
+      <w:r>
+        <w:rPr>
+          <w:rFonts w:ascii="Times New Roman" w:hAnsi="Times New Roman" w:cs="Times New Roman"/>
+          <w:sz w:val="24"/>
+          <w:szCs w:val="24"/>
+          <w:highlight w:val="yellow"/>
+        </w:rPr>
+        <w:t xml:space="preserve"> et al.</w:t>
+      </w:r>
+      <w:r>
+        <w:rPr>
+          <w:rFonts w:ascii="Times New Roman" w:hAnsi="Times New Roman" w:cs="Times New Roman"/>
+          <w:sz w:val="24"/>
+          <w:szCs w:val="24"/>
+          <w:highlight w:val="yellow"/>
+        </w:rPr>
+        <w:t>, 2012)</w:t>
+      </w:r>
+    </w:p>
+    <w:p>
+      <w:pPr>
+        <w:pStyle w:val="ListParagraph"/>
+        <w:numPr>
+          <w:ilvl w:val="1"/>
+          <w:numId w:val="2"/>
+        </w:numPr>
+        <w:spacing w:line="240" w:lineRule="auto"/>
+        <w:rPr>
+          <w:rFonts w:ascii="Times New Roman" w:hAnsi="Times New Roman" w:cs="Times New Roman"/>
+          <w:sz w:val="24"/>
+          <w:szCs w:val="24"/>
+        </w:rPr>
+      </w:pPr>
+      <w:r>
+        <w:rPr>
+          <w:rFonts w:ascii="Times New Roman" w:hAnsi="Times New Roman" w:cs="Times New Roman"/>
+          <w:sz w:val="24"/>
+          <w:szCs w:val="24"/>
+        </w:rPr>
+        <w:t>Economic benefit was measured by asking how avg. citizen life has improved based on mining, and then how their own life personally has been improved by mining.</w:t>
+      </w:r>
+    </w:p>
+    <w:p>
+      <w:pPr>
+        <w:pStyle w:val="ListParagraph"/>
+        <w:numPr>
+          <w:ilvl w:val="2"/>
+          <w:numId w:val="2"/>
+        </w:numPr>
+        <w:spacing w:line="240" w:lineRule="auto"/>
+        <w:rPr>
+          <w:rFonts w:ascii="Times New Roman" w:hAnsi="Times New Roman" w:cs="Times New Roman"/>
+          <w:sz w:val="24"/>
+          <w:szCs w:val="24"/>
+        </w:rPr>
+      </w:pPr>
+      <w:r>
+        <w:rPr>
+          <w:rFonts w:ascii="Times New Roman" w:hAnsi="Times New Roman" w:cs="Times New Roman"/>
+          <w:sz w:val="24"/>
+          <w:szCs w:val="24"/>
+        </w:rPr>
+        <w:t>Note: Support was framed as strength of OPPOSITION against X or Y, asked by saying q’s like ‘X bothers me a lot’, ‘X threatens values that are important to me’ and ‘ my attitudes on X is a matter of principle’.</w:t>
+      </w:r>
+    </w:p>
+    <w:p>
+      <w:pPr>
+        <w:pStyle w:val="ListParagraph"/>
+        <w:numPr>
+          <w:ilvl w:val="2"/>
+          <w:numId w:val="2"/>
+        </w:numPr>
+        <w:spacing w:line="240" w:lineRule="auto"/>
+        <w:rPr>
+          <w:rFonts w:ascii="Times New Roman" w:hAnsi="Times New Roman" w:cs="Times New Roman"/>
+          <w:sz w:val="24"/>
+          <w:szCs w:val="24"/>
+        </w:rPr>
+      </w:pPr>
+      <w:r>
+        <w:rPr>
+          <w:rFonts w:ascii="Times New Roman" w:hAnsi="Times New Roman" w:cs="Times New Roman"/>
+          <w:sz w:val="24"/>
+          <w:szCs w:val="24"/>
+        </w:rPr>
+        <w:lastRenderedPageBreak/>
+        <w:t xml:space="preserve">Age was associated with moral conviction and acceptance of mining, older people had LOWER moral conviction against mining, and </w:t>
+      </w:r>
+      <w:r>
+        <w:rPr>
+          <w:rFonts w:ascii="Times New Roman" w:hAnsi="Times New Roman" w:cs="Times New Roman"/>
+          <w:sz w:val="24"/>
+          <w:szCs w:val="24"/>
+        </w:rPr>
+        <w:t>were more likely to accept mining</w:t>
+      </w:r>
+      <w:r>
+        <w:rPr>
+          <w:rFonts w:ascii="Times New Roman" w:hAnsi="Times New Roman" w:cs="Times New Roman"/>
+          <w:sz w:val="24"/>
+          <w:szCs w:val="24"/>
+        </w:rPr>
+        <w:t>.</w:t>
+      </w:r>
+    </w:p>
+    <w:p>
+      <w:pPr>
+        <w:pStyle w:val="ListParagraph"/>
+        <w:numPr>
+          <w:ilvl w:val="2"/>
+          <w:numId w:val="2"/>
+        </w:numPr>
+        <w:spacing w:line="240" w:lineRule="auto"/>
+        <w:rPr>
+          <w:rFonts w:ascii="Times New Roman" w:hAnsi="Times New Roman" w:cs="Times New Roman"/>
+          <w:sz w:val="24"/>
+          <w:szCs w:val="24"/>
+        </w:rPr>
+      </w:pPr>
+      <w:r>
+        <w:rPr>
+          <w:rFonts w:ascii="Times New Roman" w:hAnsi="Times New Roman" w:cs="Times New Roman"/>
+          <w:sz w:val="24"/>
+          <w:szCs w:val="24"/>
+        </w:rPr>
+        <w:t>Males were also more likely to accept mining than females.</w:t>
+      </w:r>
+    </w:p>
+    <w:p>
+      <w:pPr>
+        <w:pStyle w:val="ListParagraph"/>
+        <w:numPr>
+          <w:ilvl w:val="1"/>
+          <w:numId w:val="2"/>
+        </w:numPr>
+        <w:spacing w:line="240" w:lineRule="auto"/>
+        <w:rPr>
+          <w:rFonts w:ascii="Times New Roman" w:hAnsi="Times New Roman" w:cs="Times New Roman"/>
+          <w:sz w:val="24"/>
+          <w:szCs w:val="24"/>
+        </w:rPr>
+      </w:pPr>
+      <w:r>
+        <w:rPr>
+          <w:rFonts w:ascii="Times New Roman" w:hAnsi="Times New Roman" w:cs="Times New Roman"/>
+          <w:sz w:val="24"/>
+          <w:szCs w:val="24"/>
+        </w:rPr>
+        <w:t>Significant interaction b/w effects of country and region on moral conviction!</w:t>
+      </w:r>
+    </w:p>
+    <w:p>
+      <w:pPr>
+        <w:pStyle w:val="ListParagraph"/>
+        <w:numPr>
+          <w:ilvl w:val="2"/>
+          <w:numId w:val="2"/>
+        </w:numPr>
+        <w:spacing w:line="240" w:lineRule="auto"/>
+        <w:rPr>
+          <w:rFonts w:ascii="Times New Roman" w:hAnsi="Times New Roman" w:cs="Times New Roman"/>
+          <w:sz w:val="24"/>
+          <w:szCs w:val="24"/>
+        </w:rPr>
+      </w:pPr>
+      <w:r>
+        <w:rPr>
+          <w:rFonts w:ascii="Times New Roman" w:hAnsi="Times New Roman" w:cs="Times New Roman"/>
+          <w:sz w:val="24"/>
+          <w:szCs w:val="24"/>
+        </w:rPr>
+        <w:t>In mining regions, participants in Australia and China had significantly greater level of moral conviction AGAINST mining than those from Chile.</w:t>
+      </w:r>
+      <w:r>
+        <w:rPr>
+          <w:rFonts w:ascii="Times New Roman" w:hAnsi="Times New Roman" w:cs="Times New Roman"/>
+          <w:sz w:val="24"/>
+          <w:szCs w:val="24"/>
+        </w:rPr>
+        <w:t xml:space="preserve"> For non-mining regions, participants from China reported the highest level of moral conviction, followed by Australia and Chile.</w:t>
+      </w:r>
+    </w:p>
+    <w:p>
+      <w:pPr>
+        <w:pStyle w:val="ListParagraph"/>
+        <w:numPr>
+          <w:ilvl w:val="2"/>
+          <w:numId w:val="2"/>
+        </w:numPr>
+        <w:spacing w:line="240" w:lineRule="auto"/>
+        <w:rPr>
+          <w:rFonts w:ascii="Times New Roman" w:hAnsi="Times New Roman" w:cs="Times New Roman"/>
+          <w:sz w:val="24"/>
+          <w:szCs w:val="24"/>
+        </w:rPr>
+      </w:pPr>
+      <w:r>
+        <w:rPr>
+          <w:rFonts w:ascii="Times New Roman" w:hAnsi="Times New Roman" w:cs="Times New Roman"/>
+          <w:sz w:val="24"/>
+          <w:szCs w:val="24"/>
+        </w:rPr>
+        <w:t>Chileans saw great reported benefit from mining, followed by China and Australia. Those who lived in mining regions had greater benefit from mining than non-mining regions, except in Australia.</w:t>
+      </w:r>
+    </w:p>
+    <w:p>
+      <w:pPr>
+        <w:pStyle w:val="ListParagraph"/>
+        <w:numPr>
+          <w:ilvl w:val="1"/>
+          <w:numId w:val="2"/>
+        </w:numPr>
+        <w:spacing w:line="240" w:lineRule="auto"/>
+        <w:rPr>
+          <w:rFonts w:ascii="Times New Roman" w:hAnsi="Times New Roman" w:cs="Times New Roman"/>
+          <w:sz w:val="24"/>
+          <w:szCs w:val="24"/>
+        </w:rPr>
+      </w:pPr>
+      <w:r>
+        <w:rPr>
+          <w:rFonts w:ascii="Times New Roman" w:hAnsi="Times New Roman" w:cs="Times New Roman"/>
+          <w:sz w:val="24"/>
+          <w:szCs w:val="24"/>
+        </w:rPr>
+        <w:t>Moral conviction had a direct effect on acceptance of mining, higher levels of moral conviction based opposition were associated with lower levels of mining acceptance.</w:t>
+      </w:r>
+    </w:p>
+    <w:p>
+      <w:pPr>
+        <w:pStyle w:val="ListParagraph"/>
+        <w:numPr>
+          <w:ilvl w:val="2"/>
+          <w:numId w:val="2"/>
+        </w:numPr>
+        <w:spacing w:line="240" w:lineRule="auto"/>
+        <w:rPr>
+          <w:rFonts w:ascii="Times New Roman" w:hAnsi="Times New Roman" w:cs="Times New Roman"/>
+          <w:sz w:val="24"/>
+          <w:szCs w:val="24"/>
+        </w:rPr>
+      </w:pPr>
+      <w:r>
+        <w:rPr>
+          <w:rFonts w:ascii="Times New Roman" w:hAnsi="Times New Roman" w:cs="Times New Roman"/>
+          <w:sz w:val="24"/>
+          <w:szCs w:val="24"/>
+        </w:rPr>
+        <w:t>Strong interaction effect from moral conviction and perceived benefit though.</w:t>
+      </w:r>
+      <w:r>
+        <w:rPr>
+          <w:rFonts w:ascii="Times New Roman" w:hAnsi="Times New Roman" w:cs="Times New Roman"/>
+          <w:sz w:val="24"/>
+          <w:szCs w:val="24"/>
+        </w:rPr>
+        <w:t xml:space="preserve"> For those who saw greater benefit to mining, moral conviction was negatively associated with acceptance to a statistically significant LESSER degree!</w:t>
+      </w:r>
+    </w:p>
+    <w:p>
+      <w:pPr>
+        <w:pStyle w:val="ListParagraph"/>
+        <w:numPr>
+          <w:ilvl w:val="1"/>
+          <w:numId w:val="2"/>
+        </w:numPr>
+        <w:spacing w:line="240" w:lineRule="auto"/>
+        <w:rPr>
+          <w:rFonts w:ascii="Times New Roman" w:hAnsi="Times New Roman" w:cs="Times New Roman"/>
+          <w:sz w:val="24"/>
+          <w:szCs w:val="24"/>
+        </w:rPr>
+      </w:pPr>
+      <w:r>
+        <w:rPr>
+          <w:rFonts w:ascii="Times New Roman" w:hAnsi="Times New Roman" w:cs="Times New Roman"/>
+          <w:sz w:val="24"/>
+          <w:szCs w:val="24"/>
+          <w:highlight w:val="yellow"/>
+        </w:rPr>
+        <w:t>“F</w:t>
+      </w:r>
+      <w:r>
+        <w:rPr>
+          <w:rFonts w:ascii="Times New Roman" w:hAnsi="Times New Roman" w:cs="Times New Roman"/>
+          <w:sz w:val="24"/>
+          <w:szCs w:val="24"/>
+          <w:highlight w:val="yellow"/>
+        </w:rPr>
+        <w:t>or those who perceived stronger benefit from mining, they would be more likely to</w:t>
+      </w:r>
+      <w:r>
+        <w:rPr>
+          <w:rFonts w:ascii="Times New Roman" w:hAnsi="Times New Roman" w:cs="Times New Roman"/>
+          <w:sz w:val="24"/>
+          <w:szCs w:val="24"/>
+          <w:highlight w:val="yellow"/>
         </w:rPr>
         <w:t xml:space="preserve"> </w:t>
       </w:r>
@@ -1902,14 +3758,16 @@
           <w:rFonts w:ascii="Times New Roman" w:hAnsi="Times New Roman" w:cs="Times New Roman"/>
           <w:sz w:val="24"/>
           <w:szCs w:val="24"/>
-        </w:rPr>
-        <w:t>attitudes in response to counterattitudinal arguments, regardless of their level of</w:t>
-      </w:r>
-      <w:r>
-        <w:rPr>
-          <w:rFonts w:ascii="Times New Roman" w:hAnsi="Times New Roman" w:cs="Times New Roman"/>
-          <w:sz w:val="24"/>
-          <w:szCs w:val="24"/>
+          <w:highlight w:val="yellow"/>
+        </w:rPr>
+        <w:t>accept mining compared to those who perceived less benefit from mining even when they held</w:t>
+      </w:r>
+      <w:r>
+        <w:rPr>
+          <w:rFonts w:ascii="Times New Roman" w:hAnsi="Times New Roman" w:cs="Times New Roman"/>
+          <w:sz w:val="24"/>
+          <w:szCs w:val="24"/>
+          <w:highlight w:val="yellow"/>
         </w:rPr>
         <w:t xml:space="preserve"> </w:t>
       </w:r>
@@ -1918,14 +3776,16 @@
           <w:rFonts w:ascii="Times New Roman" w:hAnsi="Times New Roman" w:cs="Times New Roman"/>
           <w:sz w:val="24"/>
           <w:szCs w:val="24"/>
-        </w:rPr>
-        <w:t>moral conviction. This discrepancy suggests that moral conviction may only serve</w:t>
-      </w:r>
-      <w:r>
-        <w:rPr>
-          <w:rFonts w:ascii="Times New Roman" w:hAnsi="Times New Roman" w:cs="Times New Roman"/>
-          <w:sz w:val="24"/>
-          <w:szCs w:val="24"/>
+          <w:highlight w:val="yellow"/>
+        </w:rPr>
+        <w:t>the same level of moral convictions against mining. In other words, perceived higher level of</w:t>
+      </w:r>
+      <w:r>
+        <w:rPr>
+          <w:rFonts w:ascii="Times New Roman" w:hAnsi="Times New Roman" w:cs="Times New Roman"/>
+          <w:sz w:val="24"/>
+          <w:szCs w:val="24"/>
+          <w:highlight w:val="yellow"/>
         </w:rPr>
         <w:t xml:space="preserve"> </w:t>
       </w:r>
@@ -1934,14 +3794,16 @@
           <w:rFonts w:ascii="Times New Roman" w:hAnsi="Times New Roman" w:cs="Times New Roman"/>
           <w:sz w:val="24"/>
           <w:szCs w:val="24"/>
-        </w:rPr>
-        <w:t>as a buffer against attitude change in cases of persuasion via social influence, while</w:t>
-      </w:r>
-      <w:r>
-        <w:rPr>
-          <w:rFonts w:ascii="Times New Roman" w:hAnsi="Times New Roman" w:cs="Times New Roman"/>
-          <w:sz w:val="24"/>
-          <w:szCs w:val="24"/>
+          <w:highlight w:val="yellow"/>
+        </w:rPr>
+        <w:t>benefit enhanced people’s acceptance of mining irrespective of the level of moral convictions</w:t>
+      </w:r>
+      <w:r>
+        <w:rPr>
+          <w:rFonts w:ascii="Times New Roman" w:hAnsi="Times New Roman" w:cs="Times New Roman"/>
+          <w:sz w:val="24"/>
+          <w:szCs w:val="24"/>
+          <w:highlight w:val="yellow"/>
         </w:rPr>
         <w:t xml:space="preserve"> </w:t>
       </w:r>
@@ -1950,14 +3812,16 @@
           <w:rFonts w:ascii="Times New Roman" w:hAnsi="Times New Roman" w:cs="Times New Roman"/>
           <w:sz w:val="24"/>
           <w:szCs w:val="24"/>
-        </w:rPr>
-        <w:t>strong counterattitudinal arguments remain quite effective in changing attitudes</w:t>
-      </w:r>
-      <w:r>
-        <w:rPr>
-          <w:rFonts w:ascii="Times New Roman" w:hAnsi="Times New Roman" w:cs="Times New Roman"/>
-          <w:sz w:val="24"/>
-          <w:szCs w:val="24"/>
+          <w:highlight w:val="yellow"/>
+        </w:rPr>
+        <w:t>they held against mining. Second, when perceived benefit from mining was high, the influence</w:t>
+      </w:r>
+      <w:r>
+        <w:rPr>
+          <w:rFonts w:ascii="Times New Roman" w:hAnsi="Times New Roman" w:cs="Times New Roman"/>
+          <w:sz w:val="24"/>
+          <w:szCs w:val="24"/>
+          <w:highlight w:val="yellow"/>
         </w:rPr>
         <w:t xml:space="preserve"> </w:t>
       </w:r>
@@ -1966,8 +3830,95 @@
           <w:rFonts w:ascii="Times New Roman" w:hAnsi="Times New Roman" w:cs="Times New Roman"/>
           <w:sz w:val="24"/>
           <w:szCs w:val="24"/>
-        </w:rPr>
-        <w:t>held with high moral conviction.</w:t>
+          <w:highlight w:val="yellow"/>
+        </w:rPr>
+        <w:t>of moral conviction on mining acceptance was weaker.</w:t>
+      </w:r>
+      <w:r>
+        <w:rPr>
+          <w:rFonts w:ascii="Times New Roman" w:hAnsi="Times New Roman" w:cs="Times New Roman"/>
+          <w:sz w:val="24"/>
+          <w:szCs w:val="24"/>
+          <w:highlight w:val="yellow"/>
+        </w:rPr>
+        <w:t>”</w:t>
+      </w:r>
+    </w:p>
+    <w:p>
+      <w:pPr>
+        <w:pStyle w:val="ListParagraph"/>
+        <w:numPr>
+          <w:ilvl w:val="1"/>
+          <w:numId w:val="2"/>
+        </w:numPr>
+        <w:spacing w:line="240" w:lineRule="auto"/>
+        <w:rPr>
+          <w:rFonts w:ascii="Times New Roman" w:hAnsi="Times New Roman" w:cs="Times New Roman"/>
+          <w:sz w:val="24"/>
+          <w:szCs w:val="24"/>
+        </w:rPr>
+      </w:pPr>
+      <w:r>
+        <w:rPr>
+          <w:rFonts w:ascii="Times New Roman" w:hAnsi="Times New Roman" w:cs="Times New Roman"/>
+          <w:sz w:val="24"/>
+          <w:szCs w:val="24"/>
+        </w:rPr>
+        <w:t>Financial incentives are strong motivators of attitudes/decision making!</w:t>
+      </w:r>
+    </w:p>
+    <w:p>
+      <w:pPr>
+        <w:pStyle w:val="ListParagraph"/>
+        <w:numPr>
+          <w:ilvl w:val="2"/>
+          <w:numId w:val="2"/>
+        </w:numPr>
+        <w:spacing w:line="240" w:lineRule="auto"/>
+        <w:rPr>
+          <w:rFonts w:ascii="Times New Roman" w:hAnsi="Times New Roman" w:cs="Times New Roman"/>
+          <w:sz w:val="24"/>
+          <w:szCs w:val="24"/>
+        </w:rPr>
+      </w:pPr>
+      <w:r>
+        <w:rPr>
+          <w:rFonts w:ascii="Times New Roman" w:hAnsi="Times New Roman" w:cs="Times New Roman"/>
+          <w:sz w:val="24"/>
+          <w:szCs w:val="24"/>
+        </w:rPr>
+        <w:t>Although people are motivated to act in accordance with moral convictions, economic rewards can motivate them to consider their own/others resource needs, thereby reducing the influence of moral convictions in resource decision making!</w:t>
+      </w:r>
+    </w:p>
+    <w:p>
+      <w:pPr>
+        <w:pStyle w:val="ListParagraph"/>
+        <w:numPr>
+          <w:ilvl w:val="2"/>
+          <w:numId w:val="2"/>
+        </w:numPr>
+        <w:spacing w:line="240" w:lineRule="auto"/>
+        <w:rPr>
+          <w:rFonts w:ascii="Times New Roman" w:hAnsi="Times New Roman" w:cs="Times New Roman"/>
+          <w:sz w:val="24"/>
+          <w:szCs w:val="24"/>
+        </w:rPr>
+      </w:pPr>
+      <w:r>
+        <w:rPr>
+          <w:rFonts w:ascii="Times New Roman" w:hAnsi="Times New Roman" w:cs="Times New Roman"/>
+          <w:sz w:val="24"/>
+          <w:szCs w:val="24"/>
+        </w:rPr>
+        <w:t>Huge inherent tension between moral convictions and personal gain, in that they often both butt heads against other.</w:t>
+      </w:r>
+      <w:r>
+        <w:rPr>
+          <w:rFonts w:ascii="Times New Roman" w:hAnsi="Times New Roman" w:cs="Times New Roman"/>
+          <w:sz w:val="24"/>
+          <w:szCs w:val="24"/>
+        </w:rPr>
+        <w:t xml:space="preserve"> Salient financial incentives can result in reduced effect of moral conviction.</w:t>
       </w:r>
     </w:p>
     <w:p>

</xml_diff>

<commit_message>
LIGHT WORK MERRY XMAS
</commit_message>
<xml_diff>
--- a/Presentations/1 pager draft/Moral Conviction 1 Pager.docx
+++ b/Presentations/1 pager draft/Moral Conviction 1 Pager.docx
@@ -149,8 +149,18 @@
           <w:sz w:val="24"/>
           <w:szCs w:val="24"/>
         </w:rPr>
-        <w:t>Many issues exist where people disagree, some are simple matters of preference (Coke vs. Pepsi)</w:t>
-      </w:r>
+        <w:t>Many issues exist where people disagree, some are simple matters of preference (Coke vs. Pepsi</w:t>
+      </w:r>
+      <w:proofErr w:type="gramStart"/>
+      <w:r>
+        <w:rPr>
+          <w:rFonts w:ascii="Times New Roman" w:hAnsi="Times New Roman" w:cs="Times New Roman"/>
+          <w:sz w:val="24"/>
+          <w:szCs w:val="24"/>
+        </w:rPr>
+        <w:t>)</w:t>
+      </w:r>
+      <w:proofErr w:type="gramEnd"/>
       <w:r>
         <w:rPr>
           <w:rFonts w:ascii="Times New Roman" w:hAnsi="Times New Roman" w:cs="Times New Roman"/>
@@ -317,7 +327,25 @@
           <w:sz w:val="24"/>
           <w:szCs w:val="24"/>
         </w:rPr>
-        <w:t xml:space="preserve"> (Skitka et al., 2021)</w:t>
+        <w:t xml:space="preserve"> (</w:t>
+      </w:r>
+      <w:proofErr w:type="spellStart"/>
+      <w:r>
+        <w:rPr>
+          <w:rFonts w:ascii="Times New Roman" w:hAnsi="Times New Roman" w:cs="Times New Roman"/>
+          <w:sz w:val="24"/>
+          <w:szCs w:val="24"/>
+        </w:rPr>
+        <w:t>Skitka</w:t>
+      </w:r>
+      <w:proofErr w:type="spellEnd"/>
+      <w:r>
+        <w:rPr>
+          <w:rFonts w:ascii="Times New Roman" w:hAnsi="Times New Roman" w:cs="Times New Roman"/>
+          <w:sz w:val="24"/>
+          <w:szCs w:val="24"/>
+        </w:rPr>
+        <w:t xml:space="preserve"> et al., 2021)</w:t>
       </w:r>
       <w:r>
         <w:rPr>
@@ -440,7 +468,61 @@
           <w:sz w:val="24"/>
           <w:szCs w:val="24"/>
         </w:rPr>
-        <w:t>this is effective, some research has shown that moral conviction can be successfully reduced by framing arguments using pragmatic or economic counter-arguments (Kodapanakkal et al., 2022, Kutlaca, 2013)</w:t>
+        <w:t xml:space="preserve">this is effective, some research has shown that moral conviction can be successfully reduced by framing arguments using pragmatic or economic </w:t>
+      </w:r>
+      <w:proofErr w:type="gramStart"/>
+      <w:r>
+        <w:rPr>
+          <w:rFonts w:ascii="Times New Roman" w:hAnsi="Times New Roman" w:cs="Times New Roman"/>
+          <w:sz w:val="24"/>
+          <w:szCs w:val="24"/>
+        </w:rPr>
+        <w:t>counter-arguments</w:t>
+      </w:r>
+      <w:proofErr w:type="gramEnd"/>
+      <w:r>
+        <w:rPr>
+          <w:rFonts w:ascii="Times New Roman" w:hAnsi="Times New Roman" w:cs="Times New Roman"/>
+          <w:sz w:val="24"/>
+          <w:szCs w:val="24"/>
+        </w:rPr>
+        <w:t xml:space="preserve"> (</w:t>
+      </w:r>
+      <w:proofErr w:type="spellStart"/>
+      <w:r>
+        <w:rPr>
+          <w:rFonts w:ascii="Times New Roman" w:hAnsi="Times New Roman" w:cs="Times New Roman"/>
+          <w:sz w:val="24"/>
+          <w:szCs w:val="24"/>
+        </w:rPr>
+        <w:t>Kodapanakkal</w:t>
+      </w:r>
+      <w:proofErr w:type="spellEnd"/>
+      <w:r>
+        <w:rPr>
+          <w:rFonts w:ascii="Times New Roman" w:hAnsi="Times New Roman" w:cs="Times New Roman"/>
+          <w:sz w:val="24"/>
+          <w:szCs w:val="24"/>
+        </w:rPr>
+        <w:t xml:space="preserve"> et al., 2022, </w:t>
+      </w:r>
+      <w:proofErr w:type="spellStart"/>
+      <w:r>
+        <w:rPr>
+          <w:rFonts w:ascii="Times New Roman" w:hAnsi="Times New Roman" w:cs="Times New Roman"/>
+          <w:sz w:val="24"/>
+          <w:szCs w:val="24"/>
+        </w:rPr>
+        <w:t>Kutlaca</w:t>
+      </w:r>
+      <w:proofErr w:type="spellEnd"/>
+      <w:r>
+        <w:rPr>
+          <w:rFonts w:ascii="Times New Roman" w:hAnsi="Times New Roman" w:cs="Times New Roman"/>
+          <w:sz w:val="24"/>
+          <w:szCs w:val="24"/>
+        </w:rPr>
+        <w:t>, 2013)</w:t>
       </w:r>
       <w:r>
         <w:rPr>
@@ -531,7 +613,25 @@
           <w:sz w:val="24"/>
           <w:szCs w:val="24"/>
         </w:rPr>
-        <w:t>Another plausible approach for attitude change in conditions of moral conviction would be to leverage social influence. One of the strongest findings in psychology is that people conform towards the consensus group opinion (Asch, 1956; Deutsch M, 1955)</w:t>
+        <w:t xml:space="preserve">Another plausible approach for attitude </w:t>
+      </w:r>
+      <w:proofErr w:type="gramStart"/>
+      <w:r>
+        <w:rPr>
+          <w:rFonts w:ascii="Times New Roman" w:hAnsi="Times New Roman" w:cs="Times New Roman"/>
+          <w:sz w:val="24"/>
+          <w:szCs w:val="24"/>
+        </w:rPr>
+        <w:t>change</w:t>
+      </w:r>
+      <w:proofErr w:type="gramEnd"/>
+      <w:r>
+        <w:rPr>
+          <w:rFonts w:ascii="Times New Roman" w:hAnsi="Times New Roman" w:cs="Times New Roman"/>
+          <w:sz w:val="24"/>
+          <w:szCs w:val="24"/>
+        </w:rPr>
+        <w:t xml:space="preserve"> in conditions of moral conviction would be to leverage social influence. One of the strongest findings in psychology is that people conform towards the consensus group opinion (Asch, 1956; Deutsch M, 1955)</w:t>
       </w:r>
       <w:r>
         <w:rPr>
@@ -555,7 +655,25 @@
           <w:sz w:val="24"/>
           <w:szCs w:val="24"/>
         </w:rPr>
-        <w:t>they appear to be independent of normative/majority influence (Skitka et al., 2005)</w:t>
+        <w:t>they appear to be independent of normative/majority influence (</w:t>
+      </w:r>
+      <w:proofErr w:type="spellStart"/>
+      <w:r>
+        <w:rPr>
+          <w:rFonts w:ascii="Times New Roman" w:hAnsi="Times New Roman" w:cs="Times New Roman"/>
+          <w:sz w:val="24"/>
+          <w:szCs w:val="24"/>
+        </w:rPr>
+        <w:t>Skitka</w:t>
+      </w:r>
+      <w:proofErr w:type="spellEnd"/>
+      <w:r>
+        <w:rPr>
+          <w:rFonts w:ascii="Times New Roman" w:hAnsi="Times New Roman" w:cs="Times New Roman"/>
+          <w:sz w:val="24"/>
+          <w:szCs w:val="24"/>
+        </w:rPr>
+        <w:t xml:space="preserve"> et al., 2005)</w:t>
       </w:r>
       <w:r>
         <w:rPr>
@@ -590,7 +708,25 @@
           <w:sz w:val="24"/>
           <w:szCs w:val="24"/>
         </w:rPr>
-        <w:t xml:space="preserve">We plan on conducting a series of experiments. First, we seek to determine if we can successfully use moral or nonmoral arguments to affect attitude change, and additionally, if these arguments lead to increased or decreased moral conviction. Next, we seek to determine if we can successfully experimentally manipulate perceptions of social consensus, in order to set us up for our last study. Finally, we wish to know if experimentally decreased moral conviction results in increased susceptibility to the effects </w:t>
+        <w:t xml:space="preserve">We plan on conducting a series of experiments. First, we seek to determine if we can successfully use moral or nonmoral arguments to affect attitude change, and additionally, if these arguments lead to increased or decreased moral conviction. Next, we seek to determine if we can successfully experimentally manipulate perceptions of social consensus, </w:t>
+      </w:r>
+      <w:proofErr w:type="gramStart"/>
+      <w:r>
+        <w:rPr>
+          <w:rFonts w:ascii="Times New Roman" w:hAnsi="Times New Roman" w:cs="Times New Roman"/>
+          <w:sz w:val="24"/>
+          <w:szCs w:val="24"/>
+        </w:rPr>
+        <w:t>in order to</w:t>
+      </w:r>
+      <w:proofErr w:type="gramEnd"/>
+      <w:r>
+        <w:rPr>
+          <w:rFonts w:ascii="Times New Roman" w:hAnsi="Times New Roman" w:cs="Times New Roman"/>
+          <w:sz w:val="24"/>
+          <w:szCs w:val="24"/>
+        </w:rPr>
+        <w:t xml:space="preserve"> set us up for our last study. Finally, we wish to know if experimentally decreased moral conviction results in increased susceptibility to the effects </w:t>
       </w:r>
       <w:r>
         <w:rPr>
@@ -727,7 +863,25 @@
           <w:szCs w:val="24"/>
         </w:rPr>
         <w:tab/>
-        <w:t>WHY DIDN”T IT WORK…WHAT COULD WE DO DIFFERENTLY TO MAKE IT WORTH CONTINUE TO LOOKING AT?</w:t>
+        <w:t xml:space="preserve">WHY </w:t>
+      </w:r>
+      <w:proofErr w:type="gramStart"/>
+      <w:r>
+        <w:rPr>
+          <w:rFonts w:ascii="Times New Roman" w:hAnsi="Times New Roman" w:cs="Times New Roman"/>
+          <w:sz w:val="24"/>
+          <w:szCs w:val="24"/>
+        </w:rPr>
+        <w:t>DIDN”T</w:t>
+      </w:r>
+      <w:proofErr w:type="gramEnd"/>
+      <w:r>
+        <w:rPr>
+          <w:rFonts w:ascii="Times New Roman" w:hAnsi="Times New Roman" w:cs="Times New Roman"/>
+          <w:sz w:val="24"/>
+          <w:szCs w:val="24"/>
+        </w:rPr>
+        <w:t xml:space="preserve"> IT WORK…WHAT COULD WE DO DIFFERENTLY TO MAKE IT WORTH CONTINUE TO LOOKING AT?</w:t>
       </w:r>
     </w:p>
     <w:p>
@@ -747,7 +901,25 @@
           <w:szCs w:val="24"/>
         </w:rPr>
         <w:tab/>
-        <w:t xml:space="preserve">THE INTERVENTION WASN”T SUCCESSFUL, BECAUSE IT DIDN”T ACTUALLY REDUCE MORALIZTION CORRECTLY? </w:t>
+        <w:t xml:space="preserve">THE INTERVENTION </w:t>
+      </w:r>
+      <w:proofErr w:type="gramStart"/>
+      <w:r>
+        <w:rPr>
+          <w:rFonts w:ascii="Times New Roman" w:hAnsi="Times New Roman" w:cs="Times New Roman"/>
+          <w:sz w:val="24"/>
+          <w:szCs w:val="24"/>
+        </w:rPr>
+        <w:t>WASN”T</w:t>
+      </w:r>
+      <w:proofErr w:type="gramEnd"/>
+      <w:r>
+        <w:rPr>
+          <w:rFonts w:ascii="Times New Roman" w:hAnsi="Times New Roman" w:cs="Times New Roman"/>
+          <w:sz w:val="24"/>
+          <w:szCs w:val="24"/>
+        </w:rPr>
+        <w:t xml:space="preserve"> SUCCESSFUL, BECAUSE IT DIDN”T ACTUALLY REDUCE MORALIZTION CORRECTLY? </w:t>
       </w:r>
       <w:r>
         <w:rPr>
@@ -772,7 +944,43 @@
           <w:szCs w:val="24"/>
         </w:rPr>
         <w:tab/>
-        <w:t>PERHAPS THERE ARE SOME CONCEPTS THAT CAN BE CHANGED, BUT SOME CONCEPTS THAT CAN”T? LETS EXPLORE THIS FURTHER.</w:t>
+        <w:t xml:space="preserve">PERHAPS THERE ARE SOME CONCEPTS THAT CAN BE CHANGED, BUT SOME CONCEPTS THAT </w:t>
+      </w:r>
+      <w:proofErr w:type="gramStart"/>
+      <w:r>
+        <w:rPr>
+          <w:rFonts w:ascii="Times New Roman" w:hAnsi="Times New Roman" w:cs="Times New Roman"/>
+          <w:sz w:val="24"/>
+          <w:szCs w:val="24"/>
+        </w:rPr>
+        <w:t>CAN”T</w:t>
+      </w:r>
+      <w:proofErr w:type="gramEnd"/>
+      <w:r>
+        <w:rPr>
+          <w:rFonts w:ascii="Times New Roman" w:hAnsi="Times New Roman" w:cs="Times New Roman"/>
+          <w:sz w:val="24"/>
+          <w:szCs w:val="24"/>
+        </w:rPr>
+        <w:t xml:space="preserve">? </w:t>
+      </w:r>
+      <w:proofErr w:type="gramStart"/>
+      <w:r>
+        <w:rPr>
+          <w:rFonts w:ascii="Times New Roman" w:hAnsi="Times New Roman" w:cs="Times New Roman"/>
+          <w:sz w:val="24"/>
+          <w:szCs w:val="24"/>
+        </w:rPr>
+        <w:t>LETS</w:t>
+      </w:r>
+      <w:proofErr w:type="gramEnd"/>
+      <w:r>
+        <w:rPr>
+          <w:rFonts w:ascii="Times New Roman" w:hAnsi="Times New Roman" w:cs="Times New Roman"/>
+          <w:sz w:val="24"/>
+          <w:szCs w:val="24"/>
+        </w:rPr>
+        <w:t xml:space="preserve"> EXPLORE THIS FURTHER.</w:t>
       </w:r>
     </w:p>
     <w:p>
@@ -811,27 +1019,67 @@
           <w:szCs w:val="24"/>
           <w:highlight w:val="yellow"/>
         </w:rPr>
-        <w:t xml:space="preserve"> PARAGRAPH IS ‘UNNECESSARY PARTLY’ trim it down and get to the research question ASAP, define moral conviction and move on?</w:t>
-      </w:r>
-    </w:p>
-    <w:p>
-      <w:pPr>
-        <w:spacing w:line="240" w:lineRule="auto"/>
-        <w:rPr>
-          <w:rFonts w:ascii="Times New Roman" w:hAnsi="Times New Roman" w:cs="Times New Roman"/>
-          <w:sz w:val="24"/>
-          <w:szCs w:val="24"/>
-          <w:highlight w:val="yellow"/>
-        </w:rPr>
-      </w:pPr>
-      <w:r>
-        <w:rPr>
-          <w:rFonts w:ascii="Times New Roman" w:hAnsi="Times New Roman" w:cs="Times New Roman"/>
-          <w:sz w:val="24"/>
-          <w:szCs w:val="24"/>
-          <w:highlight w:val="yellow"/>
-        </w:rPr>
-        <w:t>REWRITE THE SECOND TO LAST PARAGRAPH TO MAKE CLEAR HOW IT WOULD BE GREAT FOR SOC.CONSENSUS TO WORK IF WE COULD SUCCESFULLY DEMORALIZE.</w:t>
+        <w:t xml:space="preserve"> PARAGRAPH IS ‘UNNECESSARY PARTLY’ trim it down and get to the research question ASAP, define moral </w:t>
+      </w:r>
+      <w:proofErr w:type="gramStart"/>
+      <w:r>
+        <w:rPr>
+          <w:rFonts w:ascii="Times New Roman" w:hAnsi="Times New Roman" w:cs="Times New Roman"/>
+          <w:sz w:val="24"/>
+          <w:szCs w:val="24"/>
+          <w:highlight w:val="yellow"/>
+        </w:rPr>
+        <w:t>conviction</w:t>
+      </w:r>
+      <w:proofErr w:type="gramEnd"/>
+      <w:r>
+        <w:rPr>
+          <w:rFonts w:ascii="Times New Roman" w:hAnsi="Times New Roman" w:cs="Times New Roman"/>
+          <w:sz w:val="24"/>
+          <w:szCs w:val="24"/>
+          <w:highlight w:val="yellow"/>
+        </w:rPr>
+        <w:t xml:space="preserve"> and move on?</w:t>
+      </w:r>
+    </w:p>
+    <w:p>
+      <w:pPr>
+        <w:spacing w:line="240" w:lineRule="auto"/>
+        <w:rPr>
+          <w:rFonts w:ascii="Times New Roman" w:hAnsi="Times New Roman" w:cs="Times New Roman"/>
+          <w:sz w:val="24"/>
+          <w:szCs w:val="24"/>
+          <w:highlight w:val="yellow"/>
+        </w:rPr>
+      </w:pPr>
+      <w:r>
+        <w:rPr>
+          <w:rFonts w:ascii="Times New Roman" w:hAnsi="Times New Roman" w:cs="Times New Roman"/>
+          <w:sz w:val="24"/>
+          <w:szCs w:val="24"/>
+          <w:highlight w:val="yellow"/>
+        </w:rPr>
+        <w:t xml:space="preserve">REWRITE THE SECOND TO </w:t>
+      </w:r>
+      <w:proofErr w:type="gramStart"/>
+      <w:r>
+        <w:rPr>
+          <w:rFonts w:ascii="Times New Roman" w:hAnsi="Times New Roman" w:cs="Times New Roman"/>
+          <w:sz w:val="24"/>
+          <w:szCs w:val="24"/>
+          <w:highlight w:val="yellow"/>
+        </w:rPr>
+        <w:t>LAST</w:t>
+      </w:r>
+      <w:proofErr w:type="gramEnd"/>
+      <w:r>
+        <w:rPr>
+          <w:rFonts w:ascii="Times New Roman" w:hAnsi="Times New Roman" w:cs="Times New Roman"/>
+          <w:sz w:val="24"/>
+          <w:szCs w:val="24"/>
+          <w:highlight w:val="yellow"/>
+        </w:rPr>
+        <w:t xml:space="preserve"> PARAGRAPH TO MAKE CLEAR HOW IT WOULD BE GREAT FOR SOC.CONSENSUS TO WORK IF WE COULD SUCCESFULLY DEMORALIZE.</w:t>
       </w:r>
     </w:p>
     <w:p>
@@ -936,7 +1184,25 @@
           <w:sz w:val="24"/>
           <w:szCs w:val="24"/>
         </w:rPr>
-        <w:t>MAKE SURE THAT THE TWO OPENING QUESTIONS ARE SPECIFIC AS POSSIBLE AFTER REVISIONS TO MAKE SURE WE”RE REFERENCING EXACTLY WHAT WE”RE DOING.</w:t>
+        <w:t xml:space="preserve">MAKE SURE THAT THE TWO OPENING QUESTIONS ARE SPECIFIC AS POSSIBLE AFTER REVISIONS TO MAKE SURE WE”RE REFERENCING </w:t>
+      </w:r>
+      <w:proofErr w:type="gramStart"/>
+      <w:r>
+        <w:rPr>
+          <w:rFonts w:ascii="Times New Roman" w:hAnsi="Times New Roman" w:cs="Times New Roman"/>
+          <w:sz w:val="24"/>
+          <w:szCs w:val="24"/>
+        </w:rPr>
+        <w:t>EXACTLY WHAT</w:t>
+      </w:r>
+      <w:proofErr w:type="gramEnd"/>
+      <w:r>
+        <w:rPr>
+          <w:rFonts w:ascii="Times New Roman" w:hAnsi="Times New Roman" w:cs="Times New Roman"/>
+          <w:sz w:val="24"/>
+          <w:szCs w:val="24"/>
+        </w:rPr>
+        <w:t xml:space="preserve"> WE”RE DOING.</w:t>
       </w:r>
     </w:p>
     <w:p>
@@ -963,7 +1229,27 @@
           <w:szCs w:val="24"/>
           <w:highlight w:val="yellow"/>
         </w:rPr>
-        <w:t>IF I CAN”T SUCCSESFULLY DEMORALIZE SOMETHING … WHAT IS SOMETHING ELSE I CAN STUDY AND LOOK AT SO I CAN MOVE FORWARD? (INDEPENDENT OF DEMORALIZATION)</w:t>
+        <w:t xml:space="preserve">IF I </w:t>
+      </w:r>
+      <w:proofErr w:type="gramStart"/>
+      <w:r>
+        <w:rPr>
+          <w:rFonts w:ascii="Times New Roman" w:hAnsi="Times New Roman" w:cs="Times New Roman"/>
+          <w:sz w:val="24"/>
+          <w:szCs w:val="24"/>
+          <w:highlight w:val="yellow"/>
+        </w:rPr>
+        <w:t>CAN”T</w:t>
+      </w:r>
+      <w:proofErr w:type="gramEnd"/>
+      <w:r>
+        <w:rPr>
+          <w:rFonts w:ascii="Times New Roman" w:hAnsi="Times New Roman" w:cs="Times New Roman"/>
+          <w:sz w:val="24"/>
+          <w:szCs w:val="24"/>
+          <w:highlight w:val="yellow"/>
+        </w:rPr>
+        <w:t xml:space="preserve"> SUCCSESFULLY DEMORALIZE SOMETHING … WHAT IS SOMETHING ELSE I CAN STUDY AND LOOK AT SO I CAN MOVE FORWARD? (INDEPENDENT OF DEMORALIZATION)</w:t>
       </w:r>
     </w:p>
     <w:p>
@@ -1046,7 +1332,25 @@
           <w:szCs w:val="24"/>
         </w:rPr>
         <w:tab/>
-        <w:t>WHY DIDN”T IT WORK…WHAT COULD WE DO DIFFERENTLY TO MAKE IT WORTH CONTINUE TO LOOKING AT?</w:t>
+        <w:t xml:space="preserve">WHY </w:t>
+      </w:r>
+      <w:proofErr w:type="gramStart"/>
+      <w:r>
+        <w:rPr>
+          <w:rFonts w:ascii="Times New Roman" w:hAnsi="Times New Roman" w:cs="Times New Roman"/>
+          <w:sz w:val="24"/>
+          <w:szCs w:val="24"/>
+        </w:rPr>
+        <w:t>DIDN”T</w:t>
+      </w:r>
+      <w:proofErr w:type="gramEnd"/>
+      <w:r>
+        <w:rPr>
+          <w:rFonts w:ascii="Times New Roman" w:hAnsi="Times New Roman" w:cs="Times New Roman"/>
+          <w:sz w:val="24"/>
+          <w:szCs w:val="24"/>
+        </w:rPr>
+        <w:t xml:space="preserve"> IT WORK…WHAT COULD WE DO DIFFERENTLY TO MAKE IT WORTH CONTINUE TO LOOKING AT?</w:t>
       </w:r>
     </w:p>
     <w:p>
@@ -1085,7 +1389,25 @@
           <w:sz w:val="24"/>
           <w:szCs w:val="24"/>
         </w:rPr>
-        <w:t xml:space="preserve"> counterattitudinal object information can influence attitudes about related object</w:t>
+        <w:t xml:space="preserve"> </w:t>
+      </w:r>
+      <w:proofErr w:type="spellStart"/>
+      <w:r>
+        <w:rPr>
+          <w:rFonts w:ascii="Times New Roman" w:hAnsi="Times New Roman" w:cs="Times New Roman"/>
+          <w:sz w:val="24"/>
+          <w:szCs w:val="24"/>
+        </w:rPr>
+        <w:t>counterattitudinal</w:t>
+      </w:r>
+      <w:proofErr w:type="spellEnd"/>
+      <w:r>
+        <w:rPr>
+          <w:rFonts w:ascii="Times New Roman" w:hAnsi="Times New Roman" w:cs="Times New Roman"/>
+          <w:sz w:val="24"/>
+          <w:szCs w:val="24"/>
+        </w:rPr>
+        <w:t xml:space="preserve"> object information can influence attitudes about related object</w:t>
       </w:r>
       <w:r>
         <w:rPr>
@@ -1141,7 +1463,47 @@
           <w:szCs w:val="24"/>
           <w:highlight w:val="yellow"/>
         </w:rPr>
-        <w:t>Does counterattitudinal information about a focal object change attitudes in related concepts?, as a function of how much the focal object is held with moral conviction</w:t>
+        <w:t xml:space="preserve">Does </w:t>
+      </w:r>
+      <w:proofErr w:type="spellStart"/>
+      <w:r>
+        <w:rPr>
+          <w:rFonts w:ascii="Times New Roman" w:hAnsi="Times New Roman" w:cs="Times New Roman"/>
+          <w:sz w:val="24"/>
+          <w:szCs w:val="24"/>
+          <w:highlight w:val="yellow"/>
+        </w:rPr>
+        <w:t>counterattitudinal</w:t>
+      </w:r>
+      <w:proofErr w:type="spellEnd"/>
+      <w:r>
+        <w:rPr>
+          <w:rFonts w:ascii="Times New Roman" w:hAnsi="Times New Roman" w:cs="Times New Roman"/>
+          <w:sz w:val="24"/>
+          <w:szCs w:val="24"/>
+          <w:highlight w:val="yellow"/>
+        </w:rPr>
+        <w:t xml:space="preserve"> information about a focal object change attitudes in related </w:t>
+      </w:r>
+      <w:proofErr w:type="gramStart"/>
+      <w:r>
+        <w:rPr>
+          <w:rFonts w:ascii="Times New Roman" w:hAnsi="Times New Roman" w:cs="Times New Roman"/>
+          <w:sz w:val="24"/>
+          <w:szCs w:val="24"/>
+          <w:highlight w:val="yellow"/>
+        </w:rPr>
+        <w:t>concepts?,</w:t>
+      </w:r>
+      <w:proofErr w:type="gramEnd"/>
+      <w:r>
+        <w:rPr>
+          <w:rFonts w:ascii="Times New Roman" w:hAnsi="Times New Roman" w:cs="Times New Roman"/>
+          <w:sz w:val="24"/>
+          <w:szCs w:val="24"/>
+          <w:highlight w:val="yellow"/>
+        </w:rPr>
+        <w:t xml:space="preserve"> as a function of how much the focal object is held with moral conviction</w:t>
       </w:r>
     </w:p>
     <w:p>
@@ -1166,7 +1528,27 @@
           <w:szCs w:val="24"/>
           <w:highlight w:val="yellow"/>
         </w:rPr>
-        <w:t>“changes in attitudes toward one social group can generalize to other social groups that are perceived as similar in some regard”</w:t>
+        <w:t>“</w:t>
+      </w:r>
+      <w:proofErr w:type="gramStart"/>
+      <w:r>
+        <w:rPr>
+          <w:rFonts w:ascii="Times New Roman" w:hAnsi="Times New Roman" w:cs="Times New Roman"/>
+          <w:sz w:val="24"/>
+          <w:szCs w:val="24"/>
+          <w:highlight w:val="yellow"/>
+        </w:rPr>
+        <w:t>changes</w:t>
+      </w:r>
+      <w:proofErr w:type="gramEnd"/>
+      <w:r>
+        <w:rPr>
+          <w:rFonts w:ascii="Times New Roman" w:hAnsi="Times New Roman" w:cs="Times New Roman"/>
+          <w:sz w:val="24"/>
+          <w:szCs w:val="24"/>
+          <w:highlight w:val="yellow"/>
+        </w:rPr>
+        <w:t xml:space="preserve"> in attitudes toward one social group can generalize to other social groups that are perceived as similar in some regard”</w:t>
       </w:r>
     </w:p>
     <w:p>
@@ -1268,8 +1650,18 @@
           <w:sz w:val="24"/>
           <w:szCs w:val="24"/>
         </w:rPr>
-        <w:t>For people w/ low moral conviction, attitude change towards the focal object SHOULD generalize, and for those with high moral conviction, the focal and related objects should be resistant to change</w:t>
-      </w:r>
+        <w:t xml:space="preserve">For people w/ low moral conviction, attitude change towards the focal object SHOULD generalize, and for those with high moral conviction, the focal and related objects should be resistant to </w:t>
+      </w:r>
+      <w:proofErr w:type="gramStart"/>
+      <w:r>
+        <w:rPr>
+          <w:rFonts w:ascii="Times New Roman" w:hAnsi="Times New Roman" w:cs="Times New Roman"/>
+          <w:sz w:val="24"/>
+          <w:szCs w:val="24"/>
+        </w:rPr>
+        <w:t>change</w:t>
+      </w:r>
+      <w:proofErr w:type="gramEnd"/>
     </w:p>
     <w:p>
       <w:pPr>
@@ -1391,7 +1783,25 @@
           <w:sz w:val="24"/>
           <w:szCs w:val="24"/>
         </w:rPr>
-        <w:t xml:space="preserve"> on the object</w:t>
+        <w:t xml:space="preserve"> </w:t>
+      </w:r>
+      <w:proofErr w:type="gramStart"/>
+      <w:r>
+        <w:rPr>
+          <w:rFonts w:ascii="Times New Roman" w:hAnsi="Times New Roman" w:cs="Times New Roman"/>
+          <w:sz w:val="24"/>
+          <w:szCs w:val="24"/>
+        </w:rPr>
+        <w:t>on</w:t>
+      </w:r>
+      <w:proofErr w:type="gramEnd"/>
+      <w:r>
+        <w:rPr>
+          <w:rFonts w:ascii="Times New Roman" w:hAnsi="Times New Roman" w:cs="Times New Roman"/>
+          <w:sz w:val="24"/>
+          <w:szCs w:val="24"/>
+        </w:rPr>
+        <w:t xml:space="preserve"> the object</w:t>
       </w:r>
       <w:r>
         <w:rPr>
@@ -1422,7 +1832,25 @@
           <w:sz w:val="24"/>
           <w:szCs w:val="24"/>
         </w:rPr>
-        <w:t>Moral conviction was not manipulated, merely measured, and the two topics chosen were ones where there was fair opinion already existing on both of them?</w:t>
+        <w:t xml:space="preserve">Moral conviction was not manipulated, merely measured, and the two topics chosen were ones where there was fair opinion already existing on </w:t>
+      </w:r>
+      <w:proofErr w:type="gramStart"/>
+      <w:r>
+        <w:rPr>
+          <w:rFonts w:ascii="Times New Roman" w:hAnsi="Times New Roman" w:cs="Times New Roman"/>
+          <w:sz w:val="24"/>
+          <w:szCs w:val="24"/>
+        </w:rPr>
+        <w:t>both of them</w:t>
+      </w:r>
+      <w:proofErr w:type="gramEnd"/>
+      <w:r>
+        <w:rPr>
+          <w:rFonts w:ascii="Times New Roman" w:hAnsi="Times New Roman" w:cs="Times New Roman"/>
+          <w:sz w:val="24"/>
+          <w:szCs w:val="24"/>
+        </w:rPr>
+        <w:t>?</w:t>
       </w:r>
     </w:p>
     <w:p>
@@ -1446,7 +1874,25 @@
           <w:szCs w:val="24"/>
         </w:rPr>
         <w:lastRenderedPageBreak/>
-        <w:t>Perhaps the measure was poor? The measure only uses the single item screener, and didn’t actually ask the more advanced 3 item one, or directly address universality/objectivity needs</w:t>
+        <w:t xml:space="preserve">Perhaps the measure was poor? The measure only uses the single item </w:t>
+      </w:r>
+      <w:proofErr w:type="gramStart"/>
+      <w:r>
+        <w:rPr>
+          <w:rFonts w:ascii="Times New Roman" w:hAnsi="Times New Roman" w:cs="Times New Roman"/>
+          <w:sz w:val="24"/>
+          <w:szCs w:val="24"/>
+        </w:rPr>
+        <w:t>screener, and</w:t>
+      </w:r>
+      <w:proofErr w:type="gramEnd"/>
+      <w:r>
+        <w:rPr>
+          <w:rFonts w:ascii="Times New Roman" w:hAnsi="Times New Roman" w:cs="Times New Roman"/>
+          <w:sz w:val="24"/>
+          <w:szCs w:val="24"/>
+        </w:rPr>
+        <w:t xml:space="preserve"> didn’t actually ask the more advanced 3 item one, or directly address universality/objectivity needs</w:t>
       </w:r>
       <w:r>
         <w:rPr>
@@ -1570,7 +2016,27 @@
           <w:sz w:val="24"/>
           <w:szCs w:val="24"/>
         </w:rPr>
-        <w:t>Past research shows that moral conviction can MODERATE change in attitudes, the current research suggests that the impact of moral conviction does not extent to change towards RELATED objects (not my assumption in the first place?)</w:t>
+        <w:t xml:space="preserve">Past research shows that moral conviction can MODERATE change in attitudes, the current research suggests that the impact of moral conviction does not </w:t>
+      </w:r>
+      <w:proofErr w:type="spellStart"/>
+      <w:proofErr w:type="gramStart"/>
+      <w:r>
+        <w:rPr>
+          <w:rFonts w:ascii="Times New Roman" w:hAnsi="Times New Roman" w:cs="Times New Roman"/>
+          <w:sz w:val="24"/>
+          <w:szCs w:val="24"/>
+        </w:rPr>
+        <w:t>extent</w:t>
+      </w:r>
+      <w:proofErr w:type="spellEnd"/>
+      <w:proofErr w:type="gramEnd"/>
+      <w:r>
+        <w:rPr>
+          <w:rFonts w:ascii="Times New Roman" w:hAnsi="Times New Roman" w:cs="Times New Roman"/>
+          <w:sz w:val="24"/>
+          <w:szCs w:val="24"/>
+        </w:rPr>
+        <w:t xml:space="preserve"> to change towards RELATED objects (not my assumption in the first place?)</w:t>
       </w:r>
     </w:p>
     <w:p>
@@ -1639,7 +2105,25 @@
           <w:sz w:val="24"/>
           <w:szCs w:val="24"/>
         </w:rPr>
-        <w:t>E.g., due to the ‘particular type’ of counterattitudinal information</w:t>
+        <w:t xml:space="preserve">E.g., due to the ‘particular type’ of </w:t>
+      </w:r>
+      <w:proofErr w:type="spellStart"/>
+      <w:r>
+        <w:rPr>
+          <w:rFonts w:ascii="Times New Roman" w:hAnsi="Times New Roman" w:cs="Times New Roman"/>
+          <w:sz w:val="24"/>
+          <w:szCs w:val="24"/>
+        </w:rPr>
+        <w:t>counterattitudinal</w:t>
+      </w:r>
+      <w:proofErr w:type="spellEnd"/>
+      <w:r>
+        <w:rPr>
+          <w:rFonts w:ascii="Times New Roman" w:hAnsi="Times New Roman" w:cs="Times New Roman"/>
+          <w:sz w:val="24"/>
+          <w:szCs w:val="24"/>
+        </w:rPr>
+        <w:t xml:space="preserve"> information</w:t>
       </w:r>
       <w:r>
         <w:rPr>
@@ -1718,8 +2202,59 @@
           <w:szCs w:val="24"/>
           <w:highlight w:val="yellow"/>
         </w:rPr>
-        <w:t>(Skitka, 2009; Skitka, 2005; Aramovich</w:t>
-      </w:r>
+        <w:t>(</w:t>
+      </w:r>
+      <w:proofErr w:type="spellStart"/>
+      <w:r>
+        <w:rPr>
+          <w:rFonts w:ascii="Times New Roman" w:hAnsi="Times New Roman" w:cs="Times New Roman"/>
+          <w:sz w:val="24"/>
+          <w:szCs w:val="24"/>
+          <w:highlight w:val="yellow"/>
+        </w:rPr>
+        <w:t>Skitka</w:t>
+      </w:r>
+      <w:proofErr w:type="spellEnd"/>
+      <w:r>
+        <w:rPr>
+          <w:rFonts w:ascii="Times New Roman" w:hAnsi="Times New Roman" w:cs="Times New Roman"/>
+          <w:sz w:val="24"/>
+          <w:szCs w:val="24"/>
+          <w:highlight w:val="yellow"/>
+        </w:rPr>
+        <w:t xml:space="preserve">, 2009; </w:t>
+      </w:r>
+      <w:proofErr w:type="spellStart"/>
+      <w:r>
+        <w:rPr>
+          <w:rFonts w:ascii="Times New Roman" w:hAnsi="Times New Roman" w:cs="Times New Roman"/>
+          <w:sz w:val="24"/>
+          <w:szCs w:val="24"/>
+          <w:highlight w:val="yellow"/>
+        </w:rPr>
+        <w:t>Skitka</w:t>
+      </w:r>
+      <w:proofErr w:type="spellEnd"/>
+      <w:r>
+        <w:rPr>
+          <w:rFonts w:ascii="Times New Roman" w:hAnsi="Times New Roman" w:cs="Times New Roman"/>
+          <w:sz w:val="24"/>
+          <w:szCs w:val="24"/>
+          <w:highlight w:val="yellow"/>
+        </w:rPr>
+        <w:t xml:space="preserve">, 2005; </w:t>
+      </w:r>
+      <w:proofErr w:type="spellStart"/>
+      <w:r>
+        <w:rPr>
+          <w:rFonts w:ascii="Times New Roman" w:hAnsi="Times New Roman" w:cs="Times New Roman"/>
+          <w:sz w:val="24"/>
+          <w:szCs w:val="24"/>
+          <w:highlight w:val="yellow"/>
+        </w:rPr>
+        <w:t>Aramovich</w:t>
+      </w:r>
+      <w:proofErr w:type="spellEnd"/>
       <w:r>
         <w:rPr>
           <w:rFonts w:ascii="Times New Roman" w:hAnsi="Times New Roman" w:cs="Times New Roman"/>
@@ -1809,7 +2344,43 @@
           <w:sz w:val="24"/>
           <w:szCs w:val="24"/>
         </w:rPr>
-        <w:t>“Yet, in contrast to the idea that moral conviction produces unwavering attitudes, participants in the current research changed their attitudes in response to counterattitudinal arguments, regardless of their level of moral conviction. This discrepancy suggests that moral conviction may only serve as a buffer against attitude change in cases of persuasion via social influence, while strong counterattitudinal arguments remain quite effective in changing attitudes</w:t>
+        <w:t xml:space="preserve">“Yet, in contrast to the idea that moral conviction produces unwavering attitudes, participants in the current research changed their attitudes in response to </w:t>
+      </w:r>
+      <w:proofErr w:type="spellStart"/>
+      <w:r>
+        <w:rPr>
+          <w:rFonts w:ascii="Times New Roman" w:hAnsi="Times New Roman" w:cs="Times New Roman"/>
+          <w:sz w:val="24"/>
+          <w:szCs w:val="24"/>
+        </w:rPr>
+        <w:t>counterattitudinal</w:t>
+      </w:r>
+      <w:proofErr w:type="spellEnd"/>
+      <w:r>
+        <w:rPr>
+          <w:rFonts w:ascii="Times New Roman" w:hAnsi="Times New Roman" w:cs="Times New Roman"/>
+          <w:sz w:val="24"/>
+          <w:szCs w:val="24"/>
+        </w:rPr>
+        <w:t xml:space="preserve"> arguments, regardless of their level of moral conviction. This discrepancy suggests that moral conviction may only serve as a buffer against attitude change in cases of persuasion via social influence, while strong </w:t>
+      </w:r>
+      <w:proofErr w:type="spellStart"/>
+      <w:r>
+        <w:rPr>
+          <w:rFonts w:ascii="Times New Roman" w:hAnsi="Times New Roman" w:cs="Times New Roman"/>
+          <w:sz w:val="24"/>
+          <w:szCs w:val="24"/>
+        </w:rPr>
+        <w:t>counterattitudinal</w:t>
+      </w:r>
+      <w:proofErr w:type="spellEnd"/>
+      <w:r>
+        <w:rPr>
+          <w:rFonts w:ascii="Times New Roman" w:hAnsi="Times New Roman" w:cs="Times New Roman"/>
+          <w:sz w:val="24"/>
+          <w:szCs w:val="24"/>
+        </w:rPr>
+        <w:t xml:space="preserve"> arguments remain quite effective in changing attitudes</w:t>
       </w:r>
       <w:r>
         <w:rPr>
@@ -2125,8 +2696,19 @@
           <w:szCs w:val="24"/>
           <w:highlight w:val="yellow"/>
         </w:rPr>
-        <w:t>Predicts that moral conviction identifies who is persuaded by deontological vs consequence focused arguments</w:t>
-      </w:r>
+        <w:t xml:space="preserve">Predicts that moral conviction identifies who is persuaded by deontological vs consequence focused </w:t>
+      </w:r>
+      <w:proofErr w:type="gramStart"/>
+      <w:r>
+        <w:rPr>
+          <w:rFonts w:ascii="Times New Roman" w:hAnsi="Times New Roman" w:cs="Times New Roman"/>
+          <w:sz w:val="24"/>
+          <w:szCs w:val="24"/>
+          <w:highlight w:val="yellow"/>
+        </w:rPr>
+        <w:t>arguments</w:t>
+      </w:r>
+      <w:proofErr w:type="gramEnd"/>
     </w:p>
     <w:p>
       <w:pPr>
@@ -2150,7 +2732,27 @@
           <w:szCs w:val="24"/>
           <w:highlight w:val="yellow"/>
         </w:rPr>
-        <w:t>What attributes makes arguments compelling, do people change opinion more in response to hard evidence about consequences stemming from different alternatives, or to arguments about inherent right and wrong?</w:t>
+        <w:t xml:space="preserve">What attributes </w:t>
+      </w:r>
+      <w:proofErr w:type="gramStart"/>
+      <w:r>
+        <w:rPr>
+          <w:rFonts w:ascii="Times New Roman" w:hAnsi="Times New Roman" w:cs="Times New Roman"/>
+          <w:sz w:val="24"/>
+          <w:szCs w:val="24"/>
+          <w:highlight w:val="yellow"/>
+        </w:rPr>
+        <w:t>makes</w:t>
+      </w:r>
+      <w:proofErr w:type="gramEnd"/>
+      <w:r>
+        <w:rPr>
+          <w:rFonts w:ascii="Times New Roman" w:hAnsi="Times New Roman" w:cs="Times New Roman"/>
+          <w:sz w:val="24"/>
+          <w:szCs w:val="24"/>
+          <w:highlight w:val="yellow"/>
+        </w:rPr>
+        <w:t xml:space="preserve"> arguments compelling, do people change opinion more in response to hard evidence about consequences stemming from different alternatives, or to arguments about inherent right and wrong?</w:t>
       </w:r>
     </w:p>
     <w:p>
@@ -2196,7 +2798,25 @@
           <w:sz w:val="24"/>
           <w:szCs w:val="24"/>
         </w:rPr>
-        <w:t>Many respondents claim there is no amount of money they would take to perform certain acts (slap your dad, cook and eat your dog</w:t>
+        <w:t xml:space="preserve">Many respondents claim there is no amount of money they would take to perform certain acts (slap your dad, </w:t>
+      </w:r>
+      <w:proofErr w:type="gramStart"/>
+      <w:r>
+        <w:rPr>
+          <w:rFonts w:ascii="Times New Roman" w:hAnsi="Times New Roman" w:cs="Times New Roman"/>
+          <w:sz w:val="24"/>
+          <w:szCs w:val="24"/>
+        </w:rPr>
+        <w:t>cook</w:t>
+      </w:r>
+      <w:proofErr w:type="gramEnd"/>
+      <w:r>
+        <w:rPr>
+          <w:rFonts w:ascii="Times New Roman" w:hAnsi="Times New Roman" w:cs="Times New Roman"/>
+          <w:sz w:val="24"/>
+          <w:szCs w:val="24"/>
+        </w:rPr>
+        <w:t xml:space="preserve"> and eat your dog</w:t>
       </w:r>
       <w:r>
         <w:rPr>
@@ -2294,16 +2914,56 @@
           <w:szCs w:val="24"/>
           <w:highlight w:val="yellow"/>
         </w:rPr>
-        <w:t>It might have been that this variance simply reflected a general form of attitude intensity (cf. Petty and Krosnick 1995), such as caring about the topic, but dozens of independent studies have shown that this metacognition— termed moral conviction—is not reducible to other facets of attitude intensity (Skitka 2010;</w:t>
-      </w:r>
-      <w:r>
-        <w:rPr>
-          <w:rFonts w:ascii="Times New Roman" w:hAnsi="Times New Roman" w:cs="Times New Roman"/>
-          <w:sz w:val="24"/>
-          <w:szCs w:val="24"/>
-          <w:highlight w:val="yellow"/>
-        </w:rPr>
-        <w:t xml:space="preserve"> Skitka, Washburn, and Carsel 2015, for reviews).</w:t>
+        <w:t>It might have been that this variance simply reflected a general form of attitude intensity (cf. Petty and Krosnick 1995), such as caring about the topic, but dozens of independent studies have shown that this metacognition— termed moral conviction—is not reducible to other facets of attitude intensity (</w:t>
+      </w:r>
+      <w:proofErr w:type="spellStart"/>
+      <w:r>
+        <w:rPr>
+          <w:rFonts w:ascii="Times New Roman" w:hAnsi="Times New Roman" w:cs="Times New Roman"/>
+          <w:sz w:val="24"/>
+          <w:szCs w:val="24"/>
+          <w:highlight w:val="yellow"/>
+        </w:rPr>
+        <w:t>Skitka</w:t>
+      </w:r>
+      <w:proofErr w:type="spellEnd"/>
+      <w:r>
+        <w:rPr>
+          <w:rFonts w:ascii="Times New Roman" w:hAnsi="Times New Roman" w:cs="Times New Roman"/>
+          <w:sz w:val="24"/>
+          <w:szCs w:val="24"/>
+          <w:highlight w:val="yellow"/>
+        </w:rPr>
+        <w:t xml:space="preserve"> 2010;</w:t>
+      </w:r>
+      <w:r>
+        <w:rPr>
+          <w:rFonts w:ascii="Times New Roman" w:hAnsi="Times New Roman" w:cs="Times New Roman"/>
+          <w:sz w:val="24"/>
+          <w:szCs w:val="24"/>
+          <w:highlight w:val="yellow"/>
+        </w:rPr>
+        <w:t xml:space="preserve"> </w:t>
+      </w:r>
+      <w:proofErr w:type="spellStart"/>
+      <w:r>
+        <w:rPr>
+          <w:rFonts w:ascii="Times New Roman" w:hAnsi="Times New Roman" w:cs="Times New Roman"/>
+          <w:sz w:val="24"/>
+          <w:szCs w:val="24"/>
+          <w:highlight w:val="yellow"/>
+        </w:rPr>
+        <w:t>Skitka</w:t>
+      </w:r>
+      <w:proofErr w:type="spellEnd"/>
+      <w:r>
+        <w:rPr>
+          <w:rFonts w:ascii="Times New Roman" w:hAnsi="Times New Roman" w:cs="Times New Roman"/>
+          <w:sz w:val="24"/>
+          <w:szCs w:val="24"/>
+          <w:highlight w:val="yellow"/>
+        </w:rPr>
+        <w:t>, Washburn, and Carsel 2015, for reviews).</w:t>
       </w:r>
     </w:p>
     <w:p>
@@ -2374,8 +3034,19 @@
           <w:szCs w:val="24"/>
           <w:highlight w:val="yellow"/>
         </w:rPr>
-        <w:t>General proposition – Political attitudes held with moral conviction are associated with a deontological processing style</w:t>
-      </w:r>
+        <w:t xml:space="preserve">General proposition – Political attitudes held with moral conviction are associated with a deontological processing </w:t>
+      </w:r>
+      <w:proofErr w:type="gramStart"/>
+      <w:r>
+        <w:rPr>
+          <w:rFonts w:ascii="Times New Roman" w:hAnsi="Times New Roman" w:cs="Times New Roman"/>
+          <w:sz w:val="24"/>
+          <w:szCs w:val="24"/>
+          <w:highlight w:val="yellow"/>
+        </w:rPr>
+        <w:t>style</w:t>
+      </w:r>
+      <w:proofErr w:type="gramEnd"/>
     </w:p>
     <w:p>
       <w:pPr>
@@ -2449,7 +3120,27 @@
           <w:szCs w:val="24"/>
           <w:highlight w:val="yellow"/>
         </w:rPr>
-        <w:t>Focuses on political argumentation – the frameworks people use to present their own views, and respond to arguments from others.</w:t>
+        <w:t xml:space="preserve">Focuses on political argumentation – the frameworks people use to present their own </w:t>
+      </w:r>
+      <w:proofErr w:type="gramStart"/>
+      <w:r>
+        <w:rPr>
+          <w:rFonts w:ascii="Times New Roman" w:hAnsi="Times New Roman" w:cs="Times New Roman"/>
+          <w:sz w:val="24"/>
+          <w:szCs w:val="24"/>
+          <w:highlight w:val="yellow"/>
+        </w:rPr>
+        <w:t>views, and</w:t>
+      </w:r>
+      <w:proofErr w:type="gramEnd"/>
+      <w:r>
+        <w:rPr>
+          <w:rFonts w:ascii="Times New Roman" w:hAnsi="Times New Roman" w:cs="Times New Roman"/>
+          <w:sz w:val="24"/>
+          <w:szCs w:val="24"/>
+          <w:highlight w:val="yellow"/>
+        </w:rPr>
+        <w:t xml:space="preserve"> respond to arguments from others.</w:t>
       </w:r>
     </w:p>
     <w:p>
@@ -2509,7 +3200,27 @@
           <w:highlight w:val="yellow"/>
         </w:rPr>
         <w:lastRenderedPageBreak/>
-        <w:t>“Scholars and laypeople alike routinely attribute deontological behavior (e.g., rejecting reasonable compromises) to a vague and generic psychological concept: extremism (e.g., Gutmann and Thompson 2012). Isolating the particular facets of extremism that promote obstructionism is an important step forward.</w:t>
+        <w:t xml:space="preserve">“Scholars and laypeople alike routinely attribute deontological behavior (e.g., rejecting reasonable compromises) to a vague and generic psychological concept: extremism (e.g., Gutmann and Thompson 2012). Isolating the </w:t>
+      </w:r>
+      <w:proofErr w:type="gramStart"/>
+      <w:r>
+        <w:rPr>
+          <w:rFonts w:ascii="Times New Roman" w:hAnsi="Times New Roman" w:cs="Times New Roman"/>
+          <w:sz w:val="24"/>
+          <w:szCs w:val="24"/>
+          <w:highlight w:val="yellow"/>
+        </w:rPr>
+        <w:t>particular facets</w:t>
+      </w:r>
+      <w:proofErr w:type="gramEnd"/>
+      <w:r>
+        <w:rPr>
+          <w:rFonts w:ascii="Times New Roman" w:hAnsi="Times New Roman" w:cs="Times New Roman"/>
+          <w:sz w:val="24"/>
+          <w:szCs w:val="24"/>
+          <w:highlight w:val="yellow"/>
+        </w:rPr>
+        <w:t xml:space="preserve"> of extremism that promote obstructionism is an important step forward.</w:t>
       </w:r>
     </w:p>
     <w:p>
@@ -2594,7 +3305,25 @@
           <w:sz w:val="24"/>
           <w:szCs w:val="24"/>
         </w:rPr>
-        <w:t>“Citizens with morally convicted attitudes concerning a policy will REJECT arguments that imply a need to weigh costs/benefits on that policy”</w:t>
+        <w:t xml:space="preserve">“Citizens with morally convicted attitudes concerning a policy will REJECT arguments that imply a need to weigh costs/benefits on that </w:t>
+      </w:r>
+      <w:proofErr w:type="gramStart"/>
+      <w:r>
+        <w:rPr>
+          <w:rFonts w:ascii="Times New Roman" w:hAnsi="Times New Roman" w:cs="Times New Roman"/>
+          <w:sz w:val="24"/>
+          <w:szCs w:val="24"/>
+        </w:rPr>
+        <w:t>policy</w:t>
+      </w:r>
+      <w:proofErr w:type="gramEnd"/>
+      <w:r>
+        <w:rPr>
+          <w:rFonts w:ascii="Times New Roman" w:hAnsi="Times New Roman" w:cs="Times New Roman"/>
+          <w:sz w:val="24"/>
+          <w:szCs w:val="24"/>
+        </w:rPr>
+        <w:t>”</w:t>
       </w:r>
     </w:p>
     <w:p>
@@ -2781,7 +3510,25 @@
           <w:sz w:val="24"/>
           <w:szCs w:val="24"/>
         </w:rPr>
-        <w:t xml:space="preserve"> arguments over consequence – orientated arguments, when it comes to explaining and justifying their OWN opinion?</w:t>
+        <w:t xml:space="preserve"> arguments over consequence – orientated </w:t>
+      </w:r>
+      <w:proofErr w:type="gramStart"/>
+      <w:r>
+        <w:rPr>
+          <w:rFonts w:ascii="Times New Roman" w:hAnsi="Times New Roman" w:cs="Times New Roman"/>
+          <w:sz w:val="24"/>
+          <w:szCs w:val="24"/>
+        </w:rPr>
+        <w:t>arguments, when</w:t>
+      </w:r>
+      <w:proofErr w:type="gramEnd"/>
+      <w:r>
+        <w:rPr>
+          <w:rFonts w:ascii="Times New Roman" w:hAnsi="Times New Roman" w:cs="Times New Roman"/>
+          <w:sz w:val="24"/>
+          <w:szCs w:val="24"/>
+        </w:rPr>
+        <w:t xml:space="preserve"> it comes to explaining and justifying their OWN opinion?</w:t>
       </w:r>
     </w:p>
     <w:p>
@@ -2804,7 +3551,25 @@
           <w:sz w:val="24"/>
           <w:szCs w:val="24"/>
         </w:rPr>
-        <w:t>For each issue, after measuring aspects of attitude intensity, subjects were asked to evaluate (5 pt likert scale) four arguments on their own side of the issue, two of the arguments were deontological, and two were focused on consequences</w:t>
+        <w:t xml:space="preserve">For each issue, after measuring aspects of attitude intensity, subjects were asked to evaluate (5 pt </w:t>
+      </w:r>
+      <w:proofErr w:type="spellStart"/>
+      <w:r>
+        <w:rPr>
+          <w:rFonts w:ascii="Times New Roman" w:hAnsi="Times New Roman" w:cs="Times New Roman"/>
+          <w:sz w:val="24"/>
+          <w:szCs w:val="24"/>
+        </w:rPr>
+        <w:t>likert</w:t>
+      </w:r>
+      <w:proofErr w:type="spellEnd"/>
+      <w:r>
+        <w:rPr>
+          <w:rFonts w:ascii="Times New Roman" w:hAnsi="Times New Roman" w:cs="Times New Roman"/>
+          <w:sz w:val="24"/>
+          <w:szCs w:val="24"/>
+        </w:rPr>
+        <w:t xml:space="preserve"> scale) four arguments on their own side of the issue, two of the arguments were deontological, and two were focused on consequences</w:t>
       </w:r>
       <w:r>
         <w:rPr>
@@ -2835,8 +3600,18 @@
           <w:sz w:val="24"/>
           <w:szCs w:val="24"/>
         </w:rPr>
-        <w:t>Deontological argument preference was calculated by summing preference for the two deontological arguments, and subtracting summed preference for practical arguments</w:t>
-      </w:r>
+        <w:t xml:space="preserve">Deontological argument preference was calculated by summing preference for the two deontological arguments, and subtracting summed preference for practical </w:t>
+      </w:r>
+      <w:proofErr w:type="gramStart"/>
+      <w:r>
+        <w:rPr>
+          <w:rFonts w:ascii="Times New Roman" w:hAnsi="Times New Roman" w:cs="Times New Roman"/>
+          <w:sz w:val="24"/>
+          <w:szCs w:val="24"/>
+        </w:rPr>
+        <w:t>arguments</w:t>
+      </w:r>
+      <w:proofErr w:type="gramEnd"/>
     </w:p>
     <w:p>
       <w:pPr>
@@ -2889,7 +3664,25 @@
           <w:sz w:val="24"/>
           <w:szCs w:val="24"/>
         </w:rPr>
-        <w:t>s this actually due to an effect of moral conviction on deontology?</w:t>
+        <w:t xml:space="preserve">s this </w:t>
+      </w:r>
+      <w:proofErr w:type="gramStart"/>
+      <w:r>
+        <w:rPr>
+          <w:rFonts w:ascii="Times New Roman" w:hAnsi="Times New Roman" w:cs="Times New Roman"/>
+          <w:sz w:val="24"/>
+          <w:szCs w:val="24"/>
+        </w:rPr>
+        <w:t>actually due</w:t>
+      </w:r>
+      <w:proofErr w:type="gramEnd"/>
+      <w:r>
+        <w:rPr>
+          <w:rFonts w:ascii="Times New Roman" w:hAnsi="Times New Roman" w:cs="Times New Roman"/>
+          <w:sz w:val="24"/>
+          <w:szCs w:val="24"/>
+        </w:rPr>
+        <w:t xml:space="preserve"> to an effect of moral conviction on deontology?</w:t>
       </w:r>
     </w:p>
     <w:p>
@@ -2997,7 +3790,25 @@
           <w:sz w:val="24"/>
           <w:szCs w:val="24"/>
         </w:rPr>
-        <w:t>pinion change in response to the hypothetical revelations, which is defined as</w:t>
+        <w:t xml:space="preserve">pinion </w:t>
+      </w:r>
+      <w:proofErr w:type="gramStart"/>
+      <w:r>
+        <w:rPr>
+          <w:rFonts w:ascii="Times New Roman" w:hAnsi="Times New Roman" w:cs="Times New Roman"/>
+          <w:sz w:val="24"/>
+          <w:szCs w:val="24"/>
+        </w:rPr>
+        <w:t>change</w:t>
+      </w:r>
+      <w:proofErr w:type="gramEnd"/>
+      <w:r>
+        <w:rPr>
+          <w:rFonts w:ascii="Times New Roman" w:hAnsi="Times New Roman" w:cs="Times New Roman"/>
+          <w:sz w:val="24"/>
+          <w:szCs w:val="24"/>
+        </w:rPr>
+        <w:t xml:space="preserve"> in response to the hypothetical revelations, which is defined as</w:t>
       </w:r>
       <w:r>
         <w:rPr>
@@ -3013,8 +3824,18 @@
           <w:sz w:val="24"/>
           <w:szCs w:val="24"/>
         </w:rPr>
-        <w:t>movement (from the first administration of the extremity question to the second administration) in the direction of the nudge. Thus, subjects on the liberal side of an issue receive positive scores for change when their opinion become more conservative, and subjects on the conservative side receive positive scores when their opinions become more liberal</w:t>
-      </w:r>
+        <w:t xml:space="preserve">movement (from the first administration of the extremity question to the second administration) in the direction of the nudge. Thus, subjects on the liberal side of an issue receive positive scores for change when their opinion become more conservative, and subjects on the conservative side receive positive scores when their opinions become more </w:t>
+      </w:r>
+      <w:proofErr w:type="gramStart"/>
+      <w:r>
+        <w:rPr>
+          <w:rFonts w:ascii="Times New Roman" w:hAnsi="Times New Roman" w:cs="Times New Roman"/>
+          <w:sz w:val="24"/>
+          <w:szCs w:val="24"/>
+        </w:rPr>
+        <w:t>liberal</w:t>
+      </w:r>
+      <w:proofErr w:type="gramEnd"/>
       <w:r>
         <w:rPr>
           <w:rFonts w:ascii="Times New Roman" w:hAnsi="Times New Roman" w:cs="Times New Roman"/>
@@ -3045,7 +3866,25 @@
           <w:szCs w:val="24"/>
         </w:rPr>
         <w:lastRenderedPageBreak/>
-        <w:t>Moral conviction does indeed identify style of thinking that is insensitive to information about policy consequences.</w:t>
+        <w:t xml:space="preserve">Moral conviction does indeed identify </w:t>
+      </w:r>
+      <w:proofErr w:type="gramStart"/>
+      <w:r>
+        <w:rPr>
+          <w:rFonts w:ascii="Times New Roman" w:hAnsi="Times New Roman" w:cs="Times New Roman"/>
+          <w:sz w:val="24"/>
+          <w:szCs w:val="24"/>
+        </w:rPr>
+        <w:t>style</w:t>
+      </w:r>
+      <w:proofErr w:type="gramEnd"/>
+      <w:r>
+        <w:rPr>
+          <w:rFonts w:ascii="Times New Roman" w:hAnsi="Times New Roman" w:cs="Times New Roman"/>
+          <w:sz w:val="24"/>
+          <w:szCs w:val="24"/>
+        </w:rPr>
+        <w:t xml:space="preserve"> of thinking that is insensitive to information about policy consequences.</w:t>
       </w:r>
     </w:p>
     <w:p>
@@ -3063,14 +3902,45 @@
           <w:highlight w:val="yellow"/>
         </w:rPr>
       </w:pPr>
-      <w:r>
-        <w:rPr>
-          <w:rFonts w:ascii="Times New Roman" w:hAnsi="Times New Roman" w:cs="Times New Roman"/>
-          <w:sz w:val="24"/>
-          <w:szCs w:val="24"/>
-          <w:highlight w:val="yellow"/>
-        </w:rPr>
-        <w:t>On the basis of model 4 in table 3, and holding other measures at their means, the individual with the nonmoralized opinion would be expected to moderate her opinion by 0.35 points—23% of the range of the dependent measure. The individual with the moralized attitude would moderate by 0.18 points—half as much.</w:t>
+      <w:proofErr w:type="gramStart"/>
+      <w:r>
+        <w:rPr>
+          <w:rFonts w:ascii="Times New Roman" w:hAnsi="Times New Roman" w:cs="Times New Roman"/>
+          <w:sz w:val="24"/>
+          <w:szCs w:val="24"/>
+          <w:highlight w:val="yellow"/>
+        </w:rPr>
+        <w:t>On the basis of</w:t>
+      </w:r>
+      <w:proofErr w:type="gramEnd"/>
+      <w:r>
+        <w:rPr>
+          <w:rFonts w:ascii="Times New Roman" w:hAnsi="Times New Roman" w:cs="Times New Roman"/>
+          <w:sz w:val="24"/>
+          <w:szCs w:val="24"/>
+          <w:highlight w:val="yellow"/>
+        </w:rPr>
+        <w:t xml:space="preserve"> model 4 in table 3, and holding other measures at their means, the individual with the </w:t>
+      </w:r>
+      <w:proofErr w:type="spellStart"/>
+      <w:r>
+        <w:rPr>
+          <w:rFonts w:ascii="Times New Roman" w:hAnsi="Times New Roman" w:cs="Times New Roman"/>
+          <w:sz w:val="24"/>
+          <w:szCs w:val="24"/>
+          <w:highlight w:val="yellow"/>
+        </w:rPr>
+        <w:t>nonmoralized</w:t>
+      </w:r>
+      <w:proofErr w:type="spellEnd"/>
+      <w:r>
+        <w:rPr>
+          <w:rFonts w:ascii="Times New Roman" w:hAnsi="Times New Roman" w:cs="Times New Roman"/>
+          <w:sz w:val="24"/>
+          <w:szCs w:val="24"/>
+          <w:highlight w:val="yellow"/>
+        </w:rPr>
+        <w:t xml:space="preserve"> opinion would be expected to moderate her opinion by 0.35 points—23% of the range of the dependent measure. The individual with the moralized attitude would moderate by 0.18 points—half as much.</w:t>
       </w:r>
     </w:p>
     <w:p>
@@ -3178,7 +4048,25 @@
           <w:sz w:val="24"/>
           <w:szCs w:val="24"/>
         </w:rPr>
-        <w:t>Citizens with nonmoralized attitudes are persuaded by arguments focused on consequences, and those with moralized attitudes reject the same.</w:t>
+        <w:t xml:space="preserve">Citizens with </w:t>
+      </w:r>
+      <w:proofErr w:type="spellStart"/>
+      <w:r>
+        <w:rPr>
+          <w:rFonts w:ascii="Times New Roman" w:hAnsi="Times New Roman" w:cs="Times New Roman"/>
+          <w:sz w:val="24"/>
+          <w:szCs w:val="24"/>
+        </w:rPr>
+        <w:t>nonmoralized</w:t>
+      </w:r>
+      <w:proofErr w:type="spellEnd"/>
+      <w:r>
+        <w:rPr>
+          <w:rFonts w:ascii="Times New Roman" w:hAnsi="Times New Roman" w:cs="Times New Roman"/>
+          <w:sz w:val="24"/>
+          <w:szCs w:val="24"/>
+        </w:rPr>
+        <w:t xml:space="preserve"> attitudes are persuaded by arguments focused on consequences, and those with moralized attitudes reject the same.</w:t>
       </w:r>
     </w:p>
     <w:p>
@@ -3309,13 +4197,23 @@
           <w:szCs w:val="24"/>
         </w:rPr>
       </w:pPr>
-      <w:r>
-        <w:rPr>
-          <w:rFonts w:ascii="Times New Roman" w:hAnsi="Times New Roman" w:cs="Times New Roman"/>
-          <w:sz w:val="24"/>
-          <w:szCs w:val="24"/>
-        </w:rPr>
-        <w:t>However… economic rewards from mining = increased acceptance of mining!</w:t>
+      <w:proofErr w:type="gramStart"/>
+      <w:r>
+        <w:rPr>
+          <w:rFonts w:ascii="Times New Roman" w:hAnsi="Times New Roman" w:cs="Times New Roman"/>
+          <w:sz w:val="24"/>
+          <w:szCs w:val="24"/>
+        </w:rPr>
+        <w:t>However</w:t>
+      </w:r>
+      <w:proofErr w:type="gramEnd"/>
+      <w:r>
+        <w:rPr>
+          <w:rFonts w:ascii="Times New Roman" w:hAnsi="Times New Roman" w:cs="Times New Roman"/>
+          <w:sz w:val="24"/>
+          <w:szCs w:val="24"/>
+        </w:rPr>
+        <w:t>… economic rewards from mining = increased acceptance of mining!</w:t>
       </w:r>
     </w:p>
     <w:p>
@@ -3333,14 +4231,25 @@
           <w:highlight w:val="yellow"/>
         </w:rPr>
       </w:pPr>
-      <w:r>
-        <w:rPr>
-          <w:rFonts w:ascii="Times New Roman" w:hAnsi="Times New Roman" w:cs="Times New Roman"/>
-          <w:sz w:val="24"/>
-          <w:szCs w:val="24"/>
-          <w:highlight w:val="yellow"/>
-        </w:rPr>
-        <w:t>ALSO an interaction, when perceived economic benefits are high, the influence of moral conviction on reduced acceptance is weaker!</w:t>
+      <w:proofErr w:type="gramStart"/>
+      <w:r>
+        <w:rPr>
+          <w:rFonts w:ascii="Times New Roman" w:hAnsi="Times New Roman" w:cs="Times New Roman"/>
+          <w:sz w:val="24"/>
+          <w:szCs w:val="24"/>
+          <w:highlight w:val="yellow"/>
+        </w:rPr>
+        <w:t>ALSO</w:t>
+      </w:r>
+      <w:proofErr w:type="gramEnd"/>
+      <w:r>
+        <w:rPr>
+          <w:rFonts w:ascii="Times New Roman" w:hAnsi="Times New Roman" w:cs="Times New Roman"/>
+          <w:sz w:val="24"/>
+          <w:szCs w:val="24"/>
+          <w:highlight w:val="yellow"/>
+        </w:rPr>
+        <w:t xml:space="preserve"> an interaction, when perceived economic benefits are high, the influence of moral conviction on reduced acceptance is weaker!</w:t>
       </w:r>
     </w:p>
     <w:p>
@@ -3442,7 +4351,25 @@
           <w:sz w:val="24"/>
           <w:szCs w:val="24"/>
         </w:rPr>
-        <w:t xml:space="preserve">Interesting, as moral convictions can be pursued at the expense of personal gain, e.g., those that dislike Walmart, paying more for consumer goods (not in self interest) due to their conviction </w:t>
+        <w:t xml:space="preserve">Interesting, as moral convictions can be pursued at the expense of personal gain, e.g., those that dislike Walmart, paying more for consumer goods (not in </w:t>
+      </w:r>
+      <w:proofErr w:type="spellStart"/>
+      <w:r>
+        <w:rPr>
+          <w:rFonts w:ascii="Times New Roman" w:hAnsi="Times New Roman" w:cs="Times New Roman"/>
+          <w:sz w:val="24"/>
+          <w:szCs w:val="24"/>
+        </w:rPr>
+        <w:t>self interest</w:t>
+      </w:r>
+      <w:proofErr w:type="spellEnd"/>
+      <w:r>
+        <w:rPr>
+          <w:rFonts w:ascii="Times New Roman" w:hAnsi="Times New Roman" w:cs="Times New Roman"/>
+          <w:sz w:val="24"/>
+          <w:szCs w:val="24"/>
+        </w:rPr>
+        <w:t xml:space="preserve">) due to their conviction </w:t>
       </w:r>
       <w:r>
         <w:rPr>
@@ -3515,7 +4442,25 @@
           <w:sz w:val="24"/>
           <w:szCs w:val="24"/>
         </w:rPr>
-        <w:t>Note: Support was framed as strength of OPPOSITION against X or Y, asked by saying q’s like ‘X bothers me a lot’, ‘X threatens values that are important to me’ and ‘ my attitudes on X is a matter of principle’.</w:t>
+        <w:t xml:space="preserve">Note: Support was framed as strength of OPPOSITION against X or Y, asked by saying q’s like ‘X bothers me a lot’, ‘X threatens values that are important to me’ and </w:t>
+      </w:r>
+      <w:proofErr w:type="gramStart"/>
+      <w:r>
+        <w:rPr>
+          <w:rFonts w:ascii="Times New Roman" w:hAnsi="Times New Roman" w:cs="Times New Roman"/>
+          <w:sz w:val="24"/>
+          <w:szCs w:val="24"/>
+        </w:rPr>
+        <w:t>‘ my</w:t>
+      </w:r>
+      <w:proofErr w:type="gramEnd"/>
+      <w:r>
+        <w:rPr>
+          <w:rFonts w:ascii="Times New Roman" w:hAnsi="Times New Roman" w:cs="Times New Roman"/>
+          <w:sz w:val="24"/>
+          <w:szCs w:val="24"/>
+        </w:rPr>
+        <w:t xml:space="preserve"> attitudes on X is a matter of principle’.</w:t>
       </w:r>
     </w:p>
     <w:p>
@@ -3678,7 +4623,25 @@
           <w:sz w:val="24"/>
           <w:szCs w:val="24"/>
         </w:rPr>
-        <w:t>Moral conviction had a direct effect on acceptance of mining, higher levels of moral conviction based opposition were associated with lower levels of mining acceptance.</w:t>
+        <w:t xml:space="preserve">Moral conviction had a direct effect on acceptance of mining, higher levels of moral </w:t>
+      </w:r>
+      <w:proofErr w:type="gramStart"/>
+      <w:r>
+        <w:rPr>
+          <w:rFonts w:ascii="Times New Roman" w:hAnsi="Times New Roman" w:cs="Times New Roman"/>
+          <w:sz w:val="24"/>
+          <w:szCs w:val="24"/>
+        </w:rPr>
+        <w:t>conviction based</w:t>
+      </w:r>
+      <w:proofErr w:type="gramEnd"/>
+      <w:r>
+        <w:rPr>
+          <w:rFonts w:ascii="Times New Roman" w:hAnsi="Times New Roman" w:cs="Times New Roman"/>
+          <w:sz w:val="24"/>
+          <w:szCs w:val="24"/>
+        </w:rPr>
+        <w:t xml:space="preserve"> opposition were associated with lower levels of mining acceptance.</w:t>
       </w:r>
     </w:p>
     <w:p>
@@ -3701,7 +4664,25 @@
           <w:sz w:val="24"/>
           <w:szCs w:val="24"/>
         </w:rPr>
-        <w:t>Strong interaction effect from moral conviction and perceived benefit though.</w:t>
+        <w:t xml:space="preserve">Strong interaction </w:t>
+      </w:r>
+      <w:proofErr w:type="gramStart"/>
+      <w:r>
+        <w:rPr>
+          <w:rFonts w:ascii="Times New Roman" w:hAnsi="Times New Roman" w:cs="Times New Roman"/>
+          <w:sz w:val="24"/>
+          <w:szCs w:val="24"/>
+        </w:rPr>
+        <w:t>effect from</w:t>
+      </w:r>
+      <w:proofErr w:type="gramEnd"/>
+      <w:r>
+        <w:rPr>
+          <w:rFonts w:ascii="Times New Roman" w:hAnsi="Times New Roman" w:cs="Times New Roman"/>
+          <w:sz w:val="24"/>
+          <w:szCs w:val="24"/>
+        </w:rPr>
+        <w:t xml:space="preserve"> moral conviction and perceived benefit though.</w:t>
       </w:r>
       <w:r>
         <w:rPr>
@@ -3733,23 +4714,583 @@
           <w:szCs w:val="24"/>
           <w:highlight w:val="yellow"/>
         </w:rPr>
-        <w:t>“F</w:t>
-      </w:r>
-      <w:r>
-        <w:rPr>
-          <w:rFonts w:ascii="Times New Roman" w:hAnsi="Times New Roman" w:cs="Times New Roman"/>
-          <w:sz w:val="24"/>
-          <w:szCs w:val="24"/>
-          <w:highlight w:val="yellow"/>
-        </w:rPr>
-        <w:t>or those who perceived stronger benefit from mining, they would be more likely to</w:t>
-      </w:r>
-      <w:r>
-        <w:rPr>
-          <w:rFonts w:ascii="Times New Roman" w:hAnsi="Times New Roman" w:cs="Times New Roman"/>
-          <w:sz w:val="24"/>
-          <w:szCs w:val="24"/>
-          <w:highlight w:val="yellow"/>
+        <w:t>“For those who perceived stronger benefit from mining, they would be more likely to accept mining compared to those who perceived less benefit from mining even when they held the same level of moral convictions against mining. In other words, perceived higher level of benefit enhanced people’s acceptance of mining irrespective of the level of moral convictions they held against mining. Second, when perceived benefit from mining was high, the influence of moral conviction on mining acceptance was weaker.”</w:t>
+      </w:r>
+    </w:p>
+    <w:p>
+      <w:pPr>
+        <w:pStyle w:val="ListParagraph"/>
+        <w:numPr>
+          <w:ilvl w:val="1"/>
+          <w:numId w:val="2"/>
+        </w:numPr>
+        <w:spacing w:line="240" w:lineRule="auto"/>
+        <w:rPr>
+          <w:rFonts w:ascii="Times New Roman" w:hAnsi="Times New Roman" w:cs="Times New Roman"/>
+          <w:sz w:val="24"/>
+          <w:szCs w:val="24"/>
+        </w:rPr>
+      </w:pPr>
+      <w:r>
+        <w:rPr>
+          <w:rFonts w:ascii="Times New Roman" w:hAnsi="Times New Roman" w:cs="Times New Roman"/>
+          <w:sz w:val="24"/>
+          <w:szCs w:val="24"/>
+        </w:rPr>
+        <w:t>Financial incentives are strong motivators of attitudes/decision making!</w:t>
+      </w:r>
+    </w:p>
+    <w:p>
+      <w:pPr>
+        <w:pStyle w:val="ListParagraph"/>
+        <w:numPr>
+          <w:ilvl w:val="2"/>
+          <w:numId w:val="2"/>
+        </w:numPr>
+        <w:spacing w:line="240" w:lineRule="auto"/>
+        <w:rPr>
+          <w:rFonts w:ascii="Times New Roman" w:hAnsi="Times New Roman" w:cs="Times New Roman"/>
+          <w:sz w:val="24"/>
+          <w:szCs w:val="24"/>
+        </w:rPr>
+      </w:pPr>
+      <w:r>
+        <w:rPr>
+          <w:rFonts w:ascii="Times New Roman" w:hAnsi="Times New Roman" w:cs="Times New Roman"/>
+          <w:sz w:val="24"/>
+          <w:szCs w:val="24"/>
+        </w:rPr>
+        <w:t>Although people are motivated to act in accordance with moral convictions, economic rewards can motivate them to consider their own/others resource needs, thereby reducing the influence of moral convictions in resource decision making!</w:t>
+      </w:r>
+    </w:p>
+    <w:p>
+      <w:pPr>
+        <w:pStyle w:val="ListParagraph"/>
+        <w:numPr>
+          <w:ilvl w:val="2"/>
+          <w:numId w:val="2"/>
+        </w:numPr>
+        <w:spacing w:line="240" w:lineRule="auto"/>
+        <w:rPr>
+          <w:rFonts w:ascii="Times New Roman" w:hAnsi="Times New Roman" w:cs="Times New Roman"/>
+          <w:sz w:val="24"/>
+          <w:szCs w:val="24"/>
+        </w:rPr>
+      </w:pPr>
+      <w:r>
+        <w:rPr>
+          <w:rFonts w:ascii="Times New Roman" w:hAnsi="Times New Roman" w:cs="Times New Roman"/>
+          <w:sz w:val="24"/>
+          <w:szCs w:val="24"/>
+        </w:rPr>
+        <w:t xml:space="preserve">Huge inherent tension between moral convictions and personal gain, in that they often both butt heads against </w:t>
+      </w:r>
+      <w:proofErr w:type="gramStart"/>
+      <w:r>
+        <w:rPr>
+          <w:rFonts w:ascii="Times New Roman" w:hAnsi="Times New Roman" w:cs="Times New Roman"/>
+          <w:sz w:val="24"/>
+          <w:szCs w:val="24"/>
+        </w:rPr>
+        <w:t>other</w:t>
+      </w:r>
+      <w:proofErr w:type="gramEnd"/>
+      <w:r>
+        <w:rPr>
+          <w:rFonts w:ascii="Times New Roman" w:hAnsi="Times New Roman" w:cs="Times New Roman"/>
+          <w:sz w:val="24"/>
+          <w:szCs w:val="24"/>
+        </w:rPr>
+        <w:t>.</w:t>
+      </w:r>
+      <w:r>
+        <w:rPr>
+          <w:rFonts w:ascii="Times New Roman" w:hAnsi="Times New Roman" w:cs="Times New Roman"/>
+          <w:sz w:val="24"/>
+          <w:szCs w:val="24"/>
+        </w:rPr>
+        <w:t xml:space="preserve"> Salient financial incentives can result in reduced effect of moral conviction.</w:t>
+      </w:r>
+    </w:p>
+    <w:p>
+      <w:pPr>
+        <w:pStyle w:val="ListParagraph"/>
+        <w:numPr>
+          <w:ilvl w:val="0"/>
+          <w:numId w:val="2"/>
+        </w:numPr>
+        <w:spacing w:line="240" w:lineRule="auto"/>
+        <w:rPr>
+          <w:rFonts w:ascii="Times New Roman" w:hAnsi="Times New Roman" w:cs="Times New Roman"/>
+          <w:sz w:val="24"/>
+          <w:szCs w:val="24"/>
+        </w:rPr>
+      </w:pPr>
+      <w:r>
+        <w:rPr>
+          <w:rFonts w:ascii="Times New Roman" w:hAnsi="Times New Roman" w:cs="Times New Roman"/>
+          <w:sz w:val="24"/>
+          <w:szCs w:val="24"/>
+        </w:rPr>
+        <w:t>Siegrist 2011: Procedural fairness was a positive predictor of acceptance.</w:t>
+      </w:r>
+    </w:p>
+    <w:p>
+      <w:pPr>
+        <w:pStyle w:val="ListParagraph"/>
+        <w:numPr>
+          <w:ilvl w:val="1"/>
+          <w:numId w:val="2"/>
+        </w:numPr>
+        <w:spacing w:line="240" w:lineRule="auto"/>
+        <w:rPr>
+          <w:rFonts w:ascii="Times New Roman" w:hAnsi="Times New Roman" w:cs="Times New Roman"/>
+          <w:sz w:val="24"/>
+          <w:szCs w:val="24"/>
+        </w:rPr>
+      </w:pPr>
+      <w:proofErr w:type="gramStart"/>
+      <w:r>
+        <w:rPr>
+          <w:rFonts w:ascii="Times New Roman" w:hAnsi="Times New Roman" w:cs="Times New Roman"/>
+          <w:sz w:val="24"/>
+          <w:szCs w:val="24"/>
+        </w:rPr>
+        <w:t>Impact</w:t>
+      </w:r>
+      <w:proofErr w:type="gramEnd"/>
+      <w:r>
+        <w:rPr>
+          <w:rFonts w:ascii="Times New Roman" w:hAnsi="Times New Roman" w:cs="Times New Roman"/>
+          <w:sz w:val="24"/>
+          <w:szCs w:val="24"/>
+        </w:rPr>
+        <w:t xml:space="preserve"> of fairness on acceptance of the issue is larger for people who have moral conviction.</w:t>
+      </w:r>
+    </w:p>
+    <w:p>
+      <w:pPr>
+        <w:pStyle w:val="ListParagraph"/>
+        <w:numPr>
+          <w:ilvl w:val="2"/>
+          <w:numId w:val="2"/>
+        </w:numPr>
+        <w:spacing w:line="240" w:lineRule="auto"/>
+        <w:rPr>
+          <w:rFonts w:ascii="Times New Roman" w:hAnsi="Times New Roman" w:cs="Times New Roman"/>
+          <w:sz w:val="24"/>
+          <w:szCs w:val="24"/>
+        </w:rPr>
+      </w:pPr>
+      <w:r>
+        <w:rPr>
+          <w:rFonts w:ascii="Times New Roman" w:hAnsi="Times New Roman" w:cs="Times New Roman"/>
+          <w:sz w:val="24"/>
+          <w:szCs w:val="24"/>
+        </w:rPr>
+        <w:t>E.g., In situations where important issues are decided, fair procedures influence decision acceptance.</w:t>
+      </w:r>
+    </w:p>
+    <w:p>
+      <w:pPr>
+        <w:pStyle w:val="ListParagraph"/>
+        <w:numPr>
+          <w:ilvl w:val="1"/>
+          <w:numId w:val="2"/>
+        </w:numPr>
+        <w:spacing w:line="240" w:lineRule="auto"/>
+        <w:rPr>
+          <w:rFonts w:ascii="Times New Roman" w:hAnsi="Times New Roman" w:cs="Times New Roman"/>
+          <w:sz w:val="24"/>
+          <w:szCs w:val="24"/>
+        </w:rPr>
+      </w:pPr>
+      <w:r>
+        <w:rPr>
+          <w:rFonts w:ascii="Times New Roman" w:hAnsi="Times New Roman" w:cs="Times New Roman"/>
+          <w:sz w:val="24"/>
+          <w:szCs w:val="24"/>
+        </w:rPr>
+        <w:t xml:space="preserve">For persons who have low moral conviction, outcome fairness had significantly stronger effect on acceptance compared to those with high moral </w:t>
+      </w:r>
+      <w:r>
+        <w:rPr>
+          <w:rFonts w:ascii="Times New Roman" w:hAnsi="Times New Roman" w:cs="Times New Roman"/>
+          <w:sz w:val="24"/>
+          <w:szCs w:val="24"/>
+        </w:rPr>
+        <w:t>conviction.</w:t>
+      </w:r>
+    </w:p>
+    <w:p>
+      <w:pPr>
+        <w:pStyle w:val="ListParagraph"/>
+        <w:numPr>
+          <w:ilvl w:val="2"/>
+          <w:numId w:val="2"/>
+        </w:numPr>
+        <w:spacing w:line="240" w:lineRule="auto"/>
+        <w:rPr>
+          <w:rFonts w:ascii="Times New Roman" w:hAnsi="Times New Roman" w:cs="Times New Roman"/>
+          <w:sz w:val="24"/>
+          <w:szCs w:val="24"/>
+        </w:rPr>
+      </w:pPr>
+      <w:r>
+        <w:rPr>
+          <w:rFonts w:ascii="Times New Roman" w:hAnsi="Times New Roman" w:cs="Times New Roman"/>
+          <w:sz w:val="24"/>
+          <w:szCs w:val="24"/>
+        </w:rPr>
+        <w:t xml:space="preserve">E.g., </w:t>
+      </w:r>
+      <w:proofErr w:type="gramStart"/>
+      <w:r>
+        <w:rPr>
+          <w:rFonts w:ascii="Times New Roman" w:hAnsi="Times New Roman" w:cs="Times New Roman"/>
+          <w:sz w:val="24"/>
+          <w:szCs w:val="24"/>
+        </w:rPr>
+        <w:t>The outcome</w:t>
+      </w:r>
+      <w:proofErr w:type="gramEnd"/>
+      <w:r>
+        <w:rPr>
+          <w:rFonts w:ascii="Times New Roman" w:hAnsi="Times New Roman" w:cs="Times New Roman"/>
+          <w:sz w:val="24"/>
+          <w:szCs w:val="24"/>
+        </w:rPr>
+        <w:t xml:space="preserve"> fairness is less important for those with high moral conviction, as it may not matter whether the trials are done there or somewhere else!</w:t>
+      </w:r>
+    </w:p>
+    <w:p>
+      <w:pPr>
+        <w:pStyle w:val="ListParagraph"/>
+        <w:numPr>
+          <w:ilvl w:val="0"/>
+          <w:numId w:val="2"/>
+        </w:numPr>
+        <w:spacing w:line="240" w:lineRule="auto"/>
+        <w:rPr>
+          <w:rFonts w:ascii="Times New Roman" w:hAnsi="Times New Roman" w:cs="Times New Roman"/>
+          <w:sz w:val="24"/>
+          <w:szCs w:val="24"/>
+        </w:rPr>
+      </w:pPr>
+      <w:r>
+        <w:rPr>
+          <w:rFonts w:ascii="Times New Roman" w:hAnsi="Times New Roman" w:cs="Times New Roman"/>
+          <w:sz w:val="24"/>
+          <w:szCs w:val="24"/>
+        </w:rPr>
+        <w:t>Rhee 2019: Review of contemporary moralization and demoralization research</w:t>
+      </w:r>
+    </w:p>
+    <w:p>
+      <w:pPr>
+        <w:pStyle w:val="ListParagraph"/>
+        <w:numPr>
+          <w:ilvl w:val="1"/>
+          <w:numId w:val="2"/>
+        </w:numPr>
+        <w:spacing w:line="240" w:lineRule="auto"/>
+        <w:rPr>
+          <w:rFonts w:ascii="Times New Roman" w:hAnsi="Times New Roman" w:cs="Times New Roman"/>
+          <w:sz w:val="24"/>
+          <w:szCs w:val="24"/>
+        </w:rPr>
+      </w:pPr>
+      <w:r>
+        <w:rPr>
+          <w:rFonts w:ascii="Times New Roman" w:hAnsi="Times New Roman" w:cs="Times New Roman"/>
+          <w:sz w:val="24"/>
+          <w:szCs w:val="24"/>
+        </w:rPr>
+        <w:t>Two-factor structure for understanding moralization.</w:t>
+      </w:r>
+    </w:p>
+    <w:p>
+      <w:pPr>
+        <w:pStyle w:val="ListParagraph"/>
+        <w:numPr>
+          <w:ilvl w:val="2"/>
+          <w:numId w:val="2"/>
+        </w:numPr>
+        <w:spacing w:line="240" w:lineRule="auto"/>
+        <w:rPr>
+          <w:rFonts w:ascii="Times New Roman" w:hAnsi="Times New Roman" w:cs="Times New Roman"/>
+          <w:sz w:val="24"/>
+          <w:szCs w:val="24"/>
+        </w:rPr>
+      </w:pPr>
+      <w:r>
+        <w:rPr>
+          <w:rFonts w:ascii="Times New Roman" w:hAnsi="Times New Roman" w:cs="Times New Roman"/>
+          <w:sz w:val="24"/>
+          <w:szCs w:val="24"/>
+        </w:rPr>
+        <w:lastRenderedPageBreak/>
+        <w:t>Whether it examines judgements of actions/attitudes/entities, or…</w:t>
+      </w:r>
+    </w:p>
+    <w:p>
+      <w:pPr>
+        <w:pStyle w:val="ListParagraph"/>
+        <w:numPr>
+          <w:ilvl w:val="2"/>
+          <w:numId w:val="2"/>
+        </w:numPr>
+        <w:spacing w:line="240" w:lineRule="auto"/>
+        <w:rPr>
+          <w:rFonts w:ascii="Times New Roman" w:hAnsi="Times New Roman" w:cs="Times New Roman"/>
+          <w:sz w:val="24"/>
+          <w:szCs w:val="24"/>
+        </w:rPr>
+      </w:pPr>
+      <w:r>
+        <w:rPr>
+          <w:rFonts w:ascii="Times New Roman" w:hAnsi="Times New Roman" w:cs="Times New Roman"/>
+          <w:sz w:val="24"/>
+          <w:szCs w:val="24"/>
+        </w:rPr>
+        <w:t>Whether it captures ‘moral recognition’ (the shift from neutral to moral) or ‘moral’ amplification.</w:t>
+      </w:r>
+    </w:p>
+    <w:p>
+      <w:pPr>
+        <w:pStyle w:val="ListParagraph"/>
+        <w:numPr>
+          <w:ilvl w:val="0"/>
+          <w:numId w:val="2"/>
+        </w:numPr>
+        <w:spacing w:line="240" w:lineRule="auto"/>
+        <w:rPr>
+          <w:rFonts w:ascii="Times New Roman" w:hAnsi="Times New Roman" w:cs="Times New Roman"/>
+          <w:sz w:val="24"/>
+          <w:szCs w:val="24"/>
+        </w:rPr>
+      </w:pPr>
+      <w:r>
+        <w:rPr>
+          <w:rFonts w:ascii="Times New Roman" w:hAnsi="Times New Roman" w:cs="Times New Roman"/>
+          <w:sz w:val="24"/>
+          <w:szCs w:val="24"/>
+        </w:rPr>
+        <w:t>Once an act has been labeled as ‘immoral’ this has social implications.</w:t>
+      </w:r>
+    </w:p>
+    <w:p>
+      <w:pPr>
+        <w:pStyle w:val="ListParagraph"/>
+        <w:numPr>
+          <w:ilvl w:val="1"/>
+          <w:numId w:val="2"/>
+        </w:numPr>
+        <w:spacing w:line="240" w:lineRule="auto"/>
+        <w:rPr>
+          <w:rFonts w:ascii="Times New Roman" w:hAnsi="Times New Roman" w:cs="Times New Roman"/>
+          <w:sz w:val="24"/>
+          <w:szCs w:val="24"/>
+        </w:rPr>
+      </w:pPr>
+      <w:r>
+        <w:rPr>
+          <w:rFonts w:ascii="Times New Roman" w:hAnsi="Times New Roman" w:cs="Times New Roman"/>
+          <w:sz w:val="24"/>
+          <w:szCs w:val="24"/>
+        </w:rPr>
+        <w:t>There is ‘fragmentation’ in how moralization is defined, conceptualized, and measured</w:t>
+      </w:r>
+      <w:r>
+        <w:rPr>
+          <w:rFonts w:ascii="Times New Roman" w:hAnsi="Times New Roman" w:cs="Times New Roman"/>
+          <w:sz w:val="24"/>
+          <w:szCs w:val="24"/>
+        </w:rPr>
+        <w:t>.</w:t>
+      </w:r>
+    </w:p>
+    <w:p>
+      <w:pPr>
+        <w:pStyle w:val="ListParagraph"/>
+        <w:numPr>
+          <w:ilvl w:val="0"/>
+          <w:numId w:val="2"/>
+        </w:numPr>
+        <w:spacing w:line="240" w:lineRule="auto"/>
+        <w:rPr>
+          <w:rFonts w:ascii="Times New Roman" w:hAnsi="Times New Roman" w:cs="Times New Roman"/>
+          <w:sz w:val="24"/>
+          <w:szCs w:val="24"/>
+        </w:rPr>
+      </w:pPr>
+      <w:r>
+        <w:rPr>
+          <w:rFonts w:ascii="Times New Roman" w:hAnsi="Times New Roman" w:cs="Times New Roman"/>
+          <w:sz w:val="24"/>
+          <w:szCs w:val="24"/>
+        </w:rPr>
+        <w:t>The conceptual distinction between moral recognition and moral amplification is relevant!</w:t>
+      </w:r>
+    </w:p>
+    <w:p>
+      <w:pPr>
+        <w:pStyle w:val="ListParagraph"/>
+        <w:numPr>
+          <w:ilvl w:val="1"/>
+          <w:numId w:val="2"/>
+        </w:numPr>
+        <w:spacing w:line="240" w:lineRule="auto"/>
+        <w:rPr>
+          <w:rFonts w:ascii="Times New Roman" w:hAnsi="Times New Roman" w:cs="Times New Roman"/>
+          <w:sz w:val="24"/>
+          <w:szCs w:val="24"/>
+        </w:rPr>
+      </w:pPr>
+      <w:r>
+        <w:rPr>
+          <w:rFonts w:ascii="Times New Roman" w:hAnsi="Times New Roman" w:cs="Times New Roman"/>
+          <w:sz w:val="24"/>
+          <w:szCs w:val="24"/>
+        </w:rPr>
+        <w:t xml:space="preserve">Moral judgements of specific actions. Presents people with hypothetical action, and then </w:t>
+      </w:r>
+      <w:proofErr w:type="gramStart"/>
+      <w:r>
+        <w:rPr>
+          <w:rFonts w:ascii="Times New Roman" w:hAnsi="Times New Roman" w:cs="Times New Roman"/>
+          <w:sz w:val="24"/>
+          <w:szCs w:val="24"/>
+        </w:rPr>
+        <w:t>judge</w:t>
+      </w:r>
+      <w:proofErr w:type="gramEnd"/>
+      <w:r>
+        <w:rPr>
+          <w:rFonts w:ascii="Times New Roman" w:hAnsi="Times New Roman" w:cs="Times New Roman"/>
+          <w:sz w:val="24"/>
+          <w:szCs w:val="24"/>
+        </w:rPr>
+        <w:t xml:space="preserve"> the action by the degree of moral ‘wrongness’.</w:t>
+      </w:r>
+    </w:p>
+    <w:p>
+      <w:pPr>
+        <w:pStyle w:val="ListParagraph"/>
+        <w:numPr>
+          <w:ilvl w:val="1"/>
+          <w:numId w:val="2"/>
+        </w:numPr>
+        <w:spacing w:line="240" w:lineRule="auto"/>
+        <w:rPr>
+          <w:rFonts w:ascii="Times New Roman" w:hAnsi="Times New Roman" w:cs="Times New Roman"/>
+          <w:sz w:val="24"/>
+          <w:szCs w:val="24"/>
+        </w:rPr>
+      </w:pPr>
+      <w:proofErr w:type="gramStart"/>
+      <w:r>
+        <w:rPr>
+          <w:rFonts w:ascii="Times New Roman" w:hAnsi="Times New Roman" w:cs="Times New Roman"/>
+          <w:sz w:val="24"/>
+          <w:szCs w:val="24"/>
+        </w:rPr>
+        <w:t>However</w:t>
+      </w:r>
+      <w:proofErr w:type="gramEnd"/>
+      <w:r>
+        <w:rPr>
+          <w:rFonts w:ascii="Times New Roman" w:hAnsi="Times New Roman" w:cs="Times New Roman"/>
+          <w:sz w:val="24"/>
+          <w:szCs w:val="24"/>
+        </w:rPr>
+        <w:t>… provides little information about what exactly has been ‘moralized’, thus, cannot determine how this change might influence future judgements/behavior.</w:t>
+      </w:r>
+    </w:p>
+    <w:p>
+      <w:pPr>
+        <w:pStyle w:val="ListParagraph"/>
+        <w:numPr>
+          <w:ilvl w:val="1"/>
+          <w:numId w:val="2"/>
+        </w:numPr>
+        <w:spacing w:line="240" w:lineRule="auto"/>
+        <w:rPr>
+          <w:rFonts w:ascii="Times New Roman" w:hAnsi="Times New Roman" w:cs="Times New Roman"/>
+          <w:sz w:val="24"/>
+          <w:szCs w:val="24"/>
+        </w:rPr>
+      </w:pPr>
+      <w:r>
+        <w:rPr>
+          <w:rFonts w:ascii="Times New Roman" w:hAnsi="Times New Roman" w:cs="Times New Roman"/>
+          <w:sz w:val="24"/>
+          <w:szCs w:val="24"/>
+        </w:rPr>
+        <w:t>Moral attitudes – ask individuals to ascribe moral significance to attitudes on issues or behaviors</w:t>
+      </w:r>
+      <w:r>
+        <w:rPr>
+          <w:rFonts w:ascii="Times New Roman" w:hAnsi="Times New Roman" w:cs="Times New Roman"/>
+          <w:sz w:val="24"/>
+          <w:szCs w:val="24"/>
+        </w:rPr>
+        <w:t xml:space="preserve">. This focuses on </w:t>
+      </w:r>
+      <w:proofErr w:type="gramStart"/>
+      <w:r>
+        <w:rPr>
+          <w:rFonts w:ascii="Times New Roman" w:hAnsi="Times New Roman" w:cs="Times New Roman"/>
+          <w:sz w:val="24"/>
+          <w:szCs w:val="24"/>
+        </w:rPr>
+        <w:t>application</w:t>
+      </w:r>
+      <w:proofErr w:type="gramEnd"/>
+      <w:r>
+        <w:rPr>
+          <w:rFonts w:ascii="Times New Roman" w:hAnsi="Times New Roman" w:cs="Times New Roman"/>
+          <w:sz w:val="24"/>
+          <w:szCs w:val="24"/>
+        </w:rPr>
+        <w:t xml:space="preserve"> of morality in a more ‘abstract’ way.</w:t>
+      </w:r>
+    </w:p>
+    <w:p>
+      <w:pPr>
+        <w:pStyle w:val="ListParagraph"/>
+        <w:numPr>
+          <w:ilvl w:val="2"/>
+          <w:numId w:val="2"/>
+        </w:numPr>
+        <w:spacing w:line="240" w:lineRule="auto"/>
+        <w:rPr>
+          <w:rFonts w:ascii="Times New Roman" w:hAnsi="Times New Roman" w:cs="Times New Roman"/>
+          <w:sz w:val="24"/>
+          <w:szCs w:val="24"/>
+        </w:rPr>
+      </w:pPr>
+      <w:r>
+        <w:rPr>
+          <w:rFonts w:ascii="Times New Roman" w:hAnsi="Times New Roman" w:cs="Times New Roman"/>
+          <w:sz w:val="24"/>
+          <w:szCs w:val="24"/>
+        </w:rPr>
+        <w:t>“</w:t>
+      </w:r>
+      <w:r>
+        <w:rPr>
+          <w:rFonts w:ascii="Times New Roman" w:hAnsi="Times New Roman" w:cs="Times New Roman"/>
+          <w:sz w:val="24"/>
+          <w:szCs w:val="24"/>
+        </w:rPr>
+        <w:t>For example, while a judgment measure may ask participants to indicate</w:t>
+      </w:r>
+      <w:r>
+        <w:rPr>
+          <w:rFonts w:ascii="Times New Roman" w:hAnsi="Times New Roman" w:cs="Times New Roman"/>
+          <w:sz w:val="24"/>
+          <w:szCs w:val="24"/>
         </w:rPr>
         <w:t xml:space="preserve"> </w:t>
       </w:r>
@@ -3758,16 +5299,32 @@
           <w:rFonts w:ascii="Times New Roman" w:hAnsi="Times New Roman" w:cs="Times New Roman"/>
           <w:sz w:val="24"/>
           <w:szCs w:val="24"/>
-          <w:highlight w:val="yellow"/>
-        </w:rPr>
-        <w:t>accept mining compared to those who perceived less benefit from mining even when they held</w:t>
-      </w:r>
-      <w:r>
-        <w:rPr>
-          <w:rFonts w:ascii="Times New Roman" w:hAnsi="Times New Roman" w:cs="Times New Roman"/>
-          <w:sz w:val="24"/>
-          <w:szCs w:val="24"/>
-          <w:highlight w:val="yellow"/>
+        </w:rPr>
+        <w:t xml:space="preserve">how morally </w:t>
+      </w:r>
+      <w:proofErr w:type="gramStart"/>
+      <w:r>
+        <w:rPr>
+          <w:rFonts w:ascii="Times New Roman" w:hAnsi="Times New Roman" w:cs="Times New Roman"/>
+          <w:sz w:val="24"/>
+          <w:szCs w:val="24"/>
+        </w:rPr>
+        <w:t>wrong</w:t>
+      </w:r>
+      <w:proofErr w:type="gramEnd"/>
+      <w:r>
+        <w:rPr>
+          <w:rFonts w:ascii="Times New Roman" w:hAnsi="Times New Roman" w:cs="Times New Roman"/>
+          <w:sz w:val="24"/>
+          <w:szCs w:val="24"/>
+        </w:rPr>
+        <w:t xml:space="preserve"> they perceive a person smoking to be, an attitude measure would ask how morally wrong they</w:t>
+      </w:r>
+      <w:r>
+        <w:rPr>
+          <w:rFonts w:ascii="Times New Roman" w:hAnsi="Times New Roman" w:cs="Times New Roman"/>
+          <w:sz w:val="24"/>
+          <w:szCs w:val="24"/>
         </w:rPr>
         <w:t xml:space="preserve"> </w:t>
       </w:r>
@@ -3776,9 +5333,64 @@
           <w:rFonts w:ascii="Times New Roman" w:hAnsi="Times New Roman" w:cs="Times New Roman"/>
           <w:sz w:val="24"/>
           <w:szCs w:val="24"/>
-          <w:highlight w:val="yellow"/>
-        </w:rPr>
-        <w:t>the same level of moral convictions against mining. In other words, perceived higher level of</w:t>
+        </w:rPr>
+        <w:t>consider smoking as a general behavior (Rozin &amp; Singh, 1999)</w:t>
+      </w:r>
+      <w:r>
+        <w:rPr>
+          <w:rFonts w:ascii="Times New Roman" w:hAnsi="Times New Roman" w:cs="Times New Roman"/>
+          <w:sz w:val="24"/>
+          <w:szCs w:val="24"/>
+        </w:rPr>
+        <w:t>”</w:t>
+      </w:r>
+    </w:p>
+    <w:p>
+      <w:pPr>
+        <w:pStyle w:val="ListParagraph"/>
+        <w:numPr>
+          <w:ilvl w:val="2"/>
+          <w:numId w:val="2"/>
+        </w:numPr>
+        <w:spacing w:line="240" w:lineRule="auto"/>
+        <w:rPr>
+          <w:rFonts w:ascii="Times New Roman" w:hAnsi="Times New Roman" w:cs="Times New Roman"/>
+          <w:sz w:val="24"/>
+          <w:szCs w:val="24"/>
+        </w:rPr>
+      </w:pPr>
+      <w:r>
+        <w:rPr>
+          <w:rFonts w:ascii="Times New Roman" w:hAnsi="Times New Roman" w:cs="Times New Roman"/>
+          <w:sz w:val="24"/>
+          <w:szCs w:val="24"/>
+        </w:rPr>
+        <w:t>Highly advantageous when identifying factors for highly polarized issues.</w:t>
+      </w:r>
+    </w:p>
+    <w:p>
+      <w:pPr>
+        <w:pStyle w:val="ListParagraph"/>
+        <w:numPr>
+          <w:ilvl w:val="0"/>
+          <w:numId w:val="2"/>
+        </w:numPr>
+        <w:spacing w:line="240" w:lineRule="auto"/>
+        <w:rPr>
+          <w:rFonts w:ascii="Times New Roman" w:hAnsi="Times New Roman" w:cs="Times New Roman"/>
+          <w:sz w:val="24"/>
+          <w:szCs w:val="24"/>
+          <w:highlight w:val="yellow"/>
+        </w:rPr>
+      </w:pPr>
+      <w:r>
+        <w:rPr>
+          <w:rFonts w:ascii="Times New Roman" w:hAnsi="Times New Roman" w:cs="Times New Roman"/>
+          <w:sz w:val="24"/>
+          <w:szCs w:val="24"/>
+          <w:highlight w:val="yellow"/>
+        </w:rPr>
+        <w:t>According to this distinction, something would be considered moralization</w:t>
       </w:r>
       <w:r>
         <w:rPr>
@@ -3796,7 +5408,7 @@
           <w:szCs w:val="24"/>
           <w:highlight w:val="yellow"/>
         </w:rPr>
-        <w:t>benefit enhanced people’s acceptance of mining irrespective of the level of moral convictions</w:t>
+        <w:t>if a morally neutral act enters the moral sphere, while a shift from seeing a slightly wrong act as more wrong</w:t>
       </w:r>
       <w:r>
         <w:rPr>
@@ -3814,7 +5426,27 @@
           <w:szCs w:val="24"/>
           <w:highlight w:val="yellow"/>
         </w:rPr>
-        <w:t>they held against mining. Second, when perceived benefit from mining was high, the influence</w:t>
+        <w:t>would be considered moral amplification (</w:t>
+      </w:r>
+      <w:proofErr w:type="spellStart"/>
+      <w:r>
+        <w:rPr>
+          <w:rFonts w:ascii="Times New Roman" w:hAnsi="Times New Roman" w:cs="Times New Roman"/>
+          <w:sz w:val="24"/>
+          <w:szCs w:val="24"/>
+          <w:highlight w:val="yellow"/>
+        </w:rPr>
+        <w:t>Avramova</w:t>
+      </w:r>
+      <w:proofErr w:type="spellEnd"/>
+      <w:r>
+        <w:rPr>
+          <w:rFonts w:ascii="Times New Roman" w:hAnsi="Times New Roman" w:cs="Times New Roman"/>
+          <w:sz w:val="24"/>
+          <w:szCs w:val="24"/>
+          <w:highlight w:val="yellow"/>
+        </w:rPr>
+        <w:t xml:space="preserve"> &amp; Inbar, 2013; Landy &amp; Goodwin, 2015; Pizarro, Inbar, &amp; Helion,</w:t>
       </w:r>
       <w:r>
         <w:rPr>
@@ -3832,14 +5464,129 @@
           <w:szCs w:val="24"/>
           <w:highlight w:val="yellow"/>
         </w:rPr>
-        <w:t>of moral conviction on mining acceptance was weaker.</w:t>
-      </w:r>
-      <w:r>
-        <w:rPr>
-          <w:rFonts w:ascii="Times New Roman" w:hAnsi="Times New Roman" w:cs="Times New Roman"/>
-          <w:sz w:val="24"/>
-          <w:szCs w:val="24"/>
-          <w:highlight w:val="yellow"/>
+        <w:t>2011).</w:t>
+      </w:r>
+    </w:p>
+    <w:p>
+      <w:pPr>
+        <w:pStyle w:val="ListParagraph"/>
+        <w:numPr>
+          <w:ilvl w:val="1"/>
+          <w:numId w:val="2"/>
+        </w:numPr>
+        <w:spacing w:line="240" w:lineRule="auto"/>
+        <w:rPr>
+          <w:rFonts w:ascii="Times New Roman" w:hAnsi="Times New Roman" w:cs="Times New Roman"/>
+          <w:sz w:val="24"/>
+          <w:szCs w:val="24"/>
+          <w:highlight w:val="yellow"/>
+        </w:rPr>
+      </w:pPr>
+      <w:r>
+        <w:rPr>
+          <w:rFonts w:ascii="Times New Roman" w:hAnsi="Times New Roman" w:cs="Times New Roman"/>
+          <w:sz w:val="24"/>
+          <w:szCs w:val="24"/>
+          <w:highlight w:val="yellow"/>
+        </w:rPr>
+        <w:t xml:space="preserve">One significant issue is that if we ask about differences in moral conviction, we can be very clear about distinguishing nonmoral to moral, vs moral to more </w:t>
+      </w:r>
+      <w:proofErr w:type="gramStart"/>
+      <w:r>
+        <w:rPr>
+          <w:rFonts w:ascii="Times New Roman" w:hAnsi="Times New Roman" w:cs="Times New Roman"/>
+          <w:sz w:val="24"/>
+          <w:szCs w:val="24"/>
+          <w:highlight w:val="yellow"/>
+        </w:rPr>
+        <w:t>moral</w:t>
+      </w:r>
+      <w:proofErr w:type="gramEnd"/>
+    </w:p>
+    <w:p>
+      <w:pPr>
+        <w:pStyle w:val="ListParagraph"/>
+        <w:numPr>
+          <w:ilvl w:val="1"/>
+          <w:numId w:val="2"/>
+        </w:numPr>
+        <w:spacing w:line="240" w:lineRule="auto"/>
+        <w:rPr>
+          <w:rFonts w:ascii="Times New Roman" w:hAnsi="Times New Roman" w:cs="Times New Roman"/>
+          <w:sz w:val="24"/>
+          <w:szCs w:val="24"/>
+          <w:highlight w:val="yellow"/>
+        </w:rPr>
+      </w:pPr>
+      <w:r>
+        <w:rPr>
+          <w:rFonts w:ascii="Times New Roman" w:hAnsi="Times New Roman" w:cs="Times New Roman"/>
+          <w:sz w:val="24"/>
+          <w:szCs w:val="24"/>
+          <w:highlight w:val="yellow"/>
+        </w:rPr>
+        <w:t>Perhaps directly ask if an issue is moral, and if yes, how moral is it as a second item?</w:t>
+      </w:r>
+    </w:p>
+    <w:p>
+      <w:pPr>
+        <w:pStyle w:val="ListParagraph"/>
+        <w:numPr>
+          <w:ilvl w:val="0"/>
+          <w:numId w:val="2"/>
+        </w:numPr>
+        <w:spacing w:line="240" w:lineRule="auto"/>
+        <w:rPr>
+          <w:rFonts w:ascii="Times New Roman" w:hAnsi="Times New Roman" w:cs="Times New Roman"/>
+          <w:sz w:val="24"/>
+          <w:szCs w:val="24"/>
+        </w:rPr>
+      </w:pPr>
+      <w:r>
+        <w:rPr>
+          <w:rFonts w:ascii="Times New Roman" w:hAnsi="Times New Roman" w:cs="Times New Roman"/>
+          <w:sz w:val="24"/>
+          <w:szCs w:val="24"/>
+        </w:rPr>
+        <w:t>Moral Recognition</w:t>
+      </w:r>
+      <w:r>
+        <w:rPr>
+          <w:rFonts w:ascii="Times New Roman" w:hAnsi="Times New Roman" w:cs="Times New Roman"/>
+          <w:sz w:val="24"/>
+          <w:szCs w:val="24"/>
+        </w:rPr>
+        <w:t>: “</w:t>
+      </w:r>
+      <w:r>
+        <w:rPr>
+          <w:rFonts w:ascii="Times New Roman" w:hAnsi="Times New Roman" w:cs="Times New Roman"/>
+          <w:sz w:val="24"/>
+          <w:szCs w:val="24"/>
+        </w:rPr>
+        <w:t>the psychological process of attaching moral significance</w:t>
+      </w:r>
+      <w:r>
+        <w:rPr>
+          <w:rFonts w:ascii="Times New Roman" w:hAnsi="Times New Roman" w:cs="Times New Roman"/>
+          <w:sz w:val="24"/>
+          <w:szCs w:val="24"/>
+        </w:rPr>
+        <w:t xml:space="preserve"> </w:t>
+      </w:r>
+      <w:r>
+        <w:rPr>
+          <w:rFonts w:ascii="Times New Roman" w:hAnsi="Times New Roman" w:cs="Times New Roman"/>
+          <w:sz w:val="24"/>
+          <w:szCs w:val="24"/>
+        </w:rPr>
+        <w:t>to a given action, attitude, or entity</w:t>
+      </w:r>
+      <w:r>
+        <w:rPr>
+          <w:rFonts w:ascii="Times New Roman" w:hAnsi="Times New Roman" w:cs="Times New Roman"/>
+          <w:sz w:val="24"/>
+          <w:szCs w:val="24"/>
         </w:rPr>
         <w:t>”</w:t>
       </w:r>
@@ -3864,7 +5611,97 @@
           <w:sz w:val="24"/>
           <w:szCs w:val="24"/>
         </w:rPr>
-        <w:t>Financial incentives are strong motivators of attitudes/decision making!</w:t>
+        <w:t>“S</w:t>
+      </w:r>
+      <w:r>
+        <w:rPr>
+          <w:rFonts w:ascii="Times New Roman" w:hAnsi="Times New Roman" w:cs="Times New Roman"/>
+          <w:sz w:val="24"/>
+          <w:szCs w:val="24"/>
+        </w:rPr>
+        <w:t>tudies have revealed that situational and cognitive factors such as the salience of</w:t>
+      </w:r>
+      <w:r>
+        <w:rPr>
+          <w:rFonts w:ascii="Times New Roman" w:hAnsi="Times New Roman" w:cs="Times New Roman"/>
+          <w:sz w:val="24"/>
+          <w:szCs w:val="24"/>
+        </w:rPr>
+        <w:t xml:space="preserve"> </w:t>
+      </w:r>
+      <w:r>
+        <w:rPr>
+          <w:rFonts w:ascii="Times New Roman" w:hAnsi="Times New Roman" w:cs="Times New Roman"/>
+          <w:sz w:val="24"/>
+          <w:szCs w:val="24"/>
+        </w:rPr>
+        <w:t>monetary interests (Gino &amp; Mogilner, 2014) and previous engagement in the same behavior (Shu &amp; Gino, 2012), can</w:t>
+      </w:r>
+      <w:r>
+        <w:rPr>
+          <w:rFonts w:ascii="Times New Roman" w:hAnsi="Times New Roman" w:cs="Times New Roman"/>
+          <w:sz w:val="24"/>
+          <w:szCs w:val="24"/>
+        </w:rPr>
+        <w:t xml:space="preserve"> </w:t>
+      </w:r>
+      <w:r>
+        <w:rPr>
+          <w:rFonts w:ascii="Times New Roman" w:hAnsi="Times New Roman" w:cs="Times New Roman"/>
+          <w:sz w:val="24"/>
+          <w:szCs w:val="24"/>
+        </w:rPr>
+        <w:t>lead to moral detachment, whereby people no longer see the moral significance of a given action. This work indicates</w:t>
+      </w:r>
+      <w:r>
+        <w:rPr>
+          <w:rFonts w:ascii="Times New Roman" w:hAnsi="Times New Roman" w:cs="Times New Roman"/>
+          <w:sz w:val="24"/>
+          <w:szCs w:val="24"/>
+        </w:rPr>
+        <w:t xml:space="preserve"> </w:t>
+      </w:r>
+      <w:r>
+        <w:rPr>
+          <w:rFonts w:ascii="Times New Roman" w:hAnsi="Times New Roman" w:cs="Times New Roman"/>
+          <w:sz w:val="24"/>
+          <w:szCs w:val="24"/>
+        </w:rPr>
+        <w:t>that moral recognition may be influenced by contextual factors as well as individual motivations and that the attachment</w:t>
+      </w:r>
+      <w:r>
+        <w:rPr>
+          <w:rFonts w:ascii="Times New Roman" w:hAnsi="Times New Roman" w:cs="Times New Roman"/>
+          <w:sz w:val="24"/>
+          <w:szCs w:val="24"/>
+        </w:rPr>
+        <w:t xml:space="preserve"> </w:t>
+      </w:r>
+      <w:r>
+        <w:rPr>
+          <w:rFonts w:ascii="Times New Roman" w:hAnsi="Times New Roman" w:cs="Times New Roman"/>
+          <w:sz w:val="24"/>
+          <w:szCs w:val="24"/>
+        </w:rPr>
+        <w:t xml:space="preserve">and detachment of moral significance may fluctuate over time and across situations within </w:t>
+      </w:r>
+      <w:proofErr w:type="gramStart"/>
+      <w:r>
+        <w:rPr>
+          <w:rFonts w:ascii="Times New Roman" w:hAnsi="Times New Roman" w:cs="Times New Roman"/>
+          <w:sz w:val="24"/>
+          <w:szCs w:val="24"/>
+        </w:rPr>
+        <w:t>individuals</w:t>
+      </w:r>
+      <w:proofErr w:type="gramEnd"/>
+      <w:r>
+        <w:rPr>
+          <w:rFonts w:ascii="Times New Roman" w:hAnsi="Times New Roman" w:cs="Times New Roman"/>
+          <w:sz w:val="24"/>
+          <w:szCs w:val="24"/>
+        </w:rPr>
+        <w:t>”</w:t>
       </w:r>
     </w:p>
     <w:p>
@@ -3887,7 +5724,7 @@
           <w:sz w:val="24"/>
           <w:szCs w:val="24"/>
         </w:rPr>
-        <w:t>Although people are motivated to act in accordance with moral convictions, economic rewards can motivate them to consider their own/others resource needs, thereby reducing the influence of moral convictions in resource decision making!</w:t>
+        <w:t>This clearly indicates some form of ‘demoralization’ is indeed possible, or to be more specific, if demoralization is not just reduction of moral intensity, but also perception that an issue is no-longer moral?</w:t>
       </w:r>
     </w:p>
     <w:p>
@@ -3910,28 +5747,623 @@
           <w:sz w:val="24"/>
           <w:szCs w:val="24"/>
         </w:rPr>
-        <w:t>Huge inherent tension between moral convictions and personal gain, in that they often both butt heads against other.</w:t>
-      </w:r>
-      <w:r>
-        <w:rPr>
-          <w:rFonts w:ascii="Times New Roman" w:hAnsi="Times New Roman" w:cs="Times New Roman"/>
-          <w:sz w:val="24"/>
-          <w:szCs w:val="24"/>
-        </w:rPr>
-        <w:t xml:space="preserve"> Salient financial incentives can result in reduced effect of moral conviction.</w:t>
-      </w:r>
-    </w:p>
-    <w:p>
-      <w:pPr>
-        <w:pStyle w:val="ListParagraph"/>
-        <w:spacing w:line="240" w:lineRule="auto"/>
-        <w:ind w:left="2880"/>
-        <w:rPr>
-          <w:rFonts w:ascii="Times New Roman" w:hAnsi="Times New Roman" w:cs="Times New Roman"/>
-          <w:sz w:val="24"/>
-          <w:szCs w:val="24"/>
-        </w:rPr>
-      </w:pPr>
+        <w:t>Also includes the effects of “</w:t>
+      </w:r>
+      <w:r>
+        <w:rPr>
+          <w:rFonts w:ascii="Times New Roman" w:hAnsi="Times New Roman" w:cs="Times New Roman"/>
+          <w:sz w:val="24"/>
+          <w:szCs w:val="24"/>
+        </w:rPr>
+        <w:t>ethical</w:t>
+      </w:r>
+      <w:r>
+        <w:rPr>
+          <w:rFonts w:ascii="Times New Roman" w:hAnsi="Times New Roman" w:cs="Times New Roman"/>
+          <w:sz w:val="24"/>
+          <w:szCs w:val="24"/>
+        </w:rPr>
+        <w:t xml:space="preserve"> </w:t>
+      </w:r>
+      <w:r>
+        <w:rPr>
+          <w:rFonts w:ascii="Times New Roman" w:hAnsi="Times New Roman" w:cs="Times New Roman"/>
+          <w:sz w:val="24"/>
+          <w:szCs w:val="24"/>
+        </w:rPr>
+        <w:t>fading</w:t>
+      </w:r>
+      <w:r>
+        <w:rPr>
+          <w:rFonts w:ascii="Times New Roman" w:hAnsi="Times New Roman" w:cs="Times New Roman"/>
+          <w:sz w:val="24"/>
+          <w:szCs w:val="24"/>
+        </w:rPr>
+        <w:t>” which is the process of ‘self-deception’ to believe that one’s ethical principles were NOT violated.</w:t>
+      </w:r>
+    </w:p>
+    <w:p>
+      <w:pPr>
+        <w:pStyle w:val="ListParagraph"/>
+        <w:numPr>
+          <w:ilvl w:val="1"/>
+          <w:numId w:val="2"/>
+        </w:numPr>
+        <w:spacing w:line="240" w:lineRule="auto"/>
+        <w:rPr>
+          <w:rFonts w:ascii="Times New Roman" w:hAnsi="Times New Roman" w:cs="Times New Roman"/>
+          <w:sz w:val="24"/>
+          <w:szCs w:val="24"/>
+        </w:rPr>
+      </w:pPr>
+      <w:r>
+        <w:rPr>
+          <w:rFonts w:ascii="Times New Roman" w:hAnsi="Times New Roman" w:cs="Times New Roman"/>
+          <w:sz w:val="24"/>
+          <w:szCs w:val="24"/>
+        </w:rPr>
+        <w:t xml:space="preserve">Moral recognition of a story changed when ‘disgust-inducing words’ were </w:t>
+      </w:r>
+      <w:proofErr w:type="gramStart"/>
+      <w:r>
+        <w:rPr>
+          <w:rFonts w:ascii="Times New Roman" w:hAnsi="Times New Roman" w:cs="Times New Roman"/>
+          <w:sz w:val="24"/>
+          <w:szCs w:val="24"/>
+        </w:rPr>
+        <w:t>present, and</w:t>
+      </w:r>
+      <w:proofErr w:type="gramEnd"/>
+      <w:r>
+        <w:rPr>
+          <w:rFonts w:ascii="Times New Roman" w:hAnsi="Times New Roman" w:cs="Times New Roman"/>
+          <w:sz w:val="24"/>
+          <w:szCs w:val="24"/>
+        </w:rPr>
+        <w:t xml:space="preserve"> seen as more morally wrong!</w:t>
+      </w:r>
+      <w:r>
+        <w:rPr>
+          <w:rFonts w:ascii="Times New Roman" w:hAnsi="Times New Roman" w:cs="Times New Roman"/>
+          <w:sz w:val="24"/>
+          <w:szCs w:val="24"/>
+        </w:rPr>
+        <w:t xml:space="preserve"> (as compared to not at all morally wrong)</w:t>
+      </w:r>
+      <w:r>
+        <w:rPr>
+          <w:rFonts w:ascii="Times New Roman" w:hAnsi="Times New Roman" w:cs="Times New Roman"/>
+          <w:sz w:val="24"/>
+          <w:szCs w:val="24"/>
+        </w:rPr>
+        <w:t>.</w:t>
+      </w:r>
+    </w:p>
+    <w:p>
+      <w:pPr>
+        <w:pStyle w:val="ListParagraph"/>
+        <w:numPr>
+          <w:ilvl w:val="1"/>
+          <w:numId w:val="2"/>
+        </w:numPr>
+        <w:spacing w:line="240" w:lineRule="auto"/>
+        <w:rPr>
+          <w:rFonts w:ascii="Times New Roman" w:hAnsi="Times New Roman" w:cs="Times New Roman"/>
+          <w:sz w:val="24"/>
+          <w:szCs w:val="24"/>
+        </w:rPr>
+      </w:pPr>
+      <w:r>
+        <w:rPr>
+          <w:rFonts w:ascii="Times New Roman" w:hAnsi="Times New Roman" w:cs="Times New Roman"/>
+          <w:sz w:val="24"/>
+          <w:szCs w:val="24"/>
+        </w:rPr>
+        <w:lastRenderedPageBreak/>
+        <w:t>Feinberg study of increasing moral conviction against meat-eating</w:t>
+      </w:r>
+    </w:p>
+    <w:p>
+      <w:pPr>
+        <w:pStyle w:val="ListParagraph"/>
+        <w:numPr>
+          <w:ilvl w:val="2"/>
+          <w:numId w:val="2"/>
+        </w:numPr>
+        <w:spacing w:line="240" w:lineRule="auto"/>
+        <w:rPr>
+          <w:rFonts w:ascii="Times New Roman" w:hAnsi="Times New Roman" w:cs="Times New Roman"/>
+          <w:sz w:val="24"/>
+          <w:szCs w:val="24"/>
+        </w:rPr>
+      </w:pPr>
+      <w:r>
+        <w:rPr>
+          <w:rFonts w:ascii="Times New Roman" w:hAnsi="Times New Roman" w:cs="Times New Roman"/>
+          <w:sz w:val="24"/>
+          <w:szCs w:val="24"/>
+        </w:rPr>
+        <w:t>Predictors: moral emotions and moral piggybacking. Controlling for already existing level of moralization (e.g., degree to which moral emotions [disgust] at the thought of eating meat). As well as moral piggybacking (the extent to which killing animals for meat was associated with other moral principles they live by)</w:t>
+      </w:r>
+    </w:p>
+    <w:p>
+      <w:pPr>
+        <w:pStyle w:val="ListParagraph"/>
+        <w:numPr>
+          <w:ilvl w:val="2"/>
+          <w:numId w:val="2"/>
+        </w:numPr>
+        <w:spacing w:line="240" w:lineRule="auto"/>
+        <w:rPr>
+          <w:rFonts w:ascii="Times New Roman" w:hAnsi="Times New Roman" w:cs="Times New Roman"/>
+          <w:sz w:val="24"/>
+          <w:szCs w:val="24"/>
+        </w:rPr>
+      </w:pPr>
+      <w:r>
+        <w:rPr>
+          <w:rFonts w:ascii="Times New Roman" w:hAnsi="Times New Roman" w:cs="Times New Roman"/>
+          <w:sz w:val="24"/>
+          <w:szCs w:val="24"/>
+        </w:rPr>
+        <w:t xml:space="preserve">E.g., moralization can be increased by associating a nonmoral action with </w:t>
+      </w:r>
+      <w:proofErr w:type="gramStart"/>
+      <w:r>
+        <w:rPr>
+          <w:rFonts w:ascii="Times New Roman" w:hAnsi="Times New Roman" w:cs="Times New Roman"/>
+          <w:sz w:val="24"/>
+          <w:szCs w:val="24"/>
+        </w:rPr>
+        <w:t>other,</w:t>
+      </w:r>
+      <w:proofErr w:type="gramEnd"/>
+      <w:r>
+        <w:rPr>
+          <w:rFonts w:ascii="Times New Roman" w:hAnsi="Times New Roman" w:cs="Times New Roman"/>
+          <w:sz w:val="24"/>
+          <w:szCs w:val="24"/>
+        </w:rPr>
+        <w:t xml:space="preserve"> moral principles, that people claim to live by.</w:t>
+      </w:r>
+    </w:p>
+    <w:p>
+      <w:pPr>
+        <w:pStyle w:val="ListParagraph"/>
+        <w:numPr>
+          <w:ilvl w:val="0"/>
+          <w:numId w:val="2"/>
+        </w:numPr>
+        <w:spacing w:line="240" w:lineRule="auto"/>
+        <w:rPr>
+          <w:rFonts w:ascii="Times New Roman" w:hAnsi="Times New Roman" w:cs="Times New Roman"/>
+          <w:sz w:val="24"/>
+          <w:szCs w:val="24"/>
+        </w:rPr>
+      </w:pPr>
+      <w:r>
+        <w:rPr>
+          <w:rFonts w:ascii="Times New Roman" w:hAnsi="Times New Roman" w:cs="Times New Roman"/>
+          <w:sz w:val="24"/>
+          <w:szCs w:val="24"/>
+        </w:rPr>
+        <w:t xml:space="preserve">Moral Amplification: “Changes in extremity of felt </w:t>
+      </w:r>
+      <w:r>
+        <w:rPr>
+          <w:rFonts w:ascii="Times New Roman" w:hAnsi="Times New Roman" w:cs="Times New Roman"/>
+          <w:sz w:val="24"/>
+          <w:szCs w:val="24"/>
+        </w:rPr>
+        <w:t>ethical perception”</w:t>
+      </w:r>
+    </w:p>
+    <w:p>
+      <w:pPr>
+        <w:pStyle w:val="ListParagraph"/>
+        <w:numPr>
+          <w:ilvl w:val="1"/>
+          <w:numId w:val="2"/>
+        </w:numPr>
+        <w:spacing w:line="240" w:lineRule="auto"/>
+        <w:rPr>
+          <w:rFonts w:ascii="Times New Roman" w:hAnsi="Times New Roman" w:cs="Times New Roman"/>
+          <w:sz w:val="24"/>
+          <w:szCs w:val="24"/>
+        </w:rPr>
+      </w:pPr>
+      <w:r>
+        <w:rPr>
+          <w:rFonts w:ascii="Times New Roman" w:hAnsi="Times New Roman" w:cs="Times New Roman"/>
+          <w:sz w:val="24"/>
+          <w:szCs w:val="24"/>
+        </w:rPr>
+        <w:t>Incidental affect (particularly disgust) can lead to moral amplification of ‘wrongness’ or ‘badness’ judgements</w:t>
+      </w:r>
+      <w:r>
+        <w:rPr>
+          <w:rFonts w:ascii="Times New Roman" w:hAnsi="Times New Roman" w:cs="Times New Roman"/>
+          <w:sz w:val="24"/>
+          <w:szCs w:val="24"/>
+        </w:rPr>
+        <w:t xml:space="preserve"> (</w:t>
+      </w:r>
+      <w:r>
+        <w:rPr>
+          <w:rFonts w:ascii="Times New Roman" w:hAnsi="Times New Roman" w:cs="Times New Roman"/>
+          <w:sz w:val="24"/>
+          <w:szCs w:val="24"/>
+        </w:rPr>
+        <w:t>Johnson et al., 2016; Pizarro</w:t>
+      </w:r>
+      <w:r>
+        <w:rPr>
+          <w:rFonts w:ascii="Times New Roman" w:hAnsi="Times New Roman" w:cs="Times New Roman"/>
+          <w:sz w:val="24"/>
+          <w:szCs w:val="24"/>
+        </w:rPr>
+        <w:t xml:space="preserve"> </w:t>
+      </w:r>
+      <w:r>
+        <w:rPr>
+          <w:rFonts w:ascii="Times New Roman" w:hAnsi="Times New Roman" w:cs="Times New Roman"/>
+          <w:sz w:val="24"/>
+          <w:szCs w:val="24"/>
+        </w:rPr>
+        <w:t>et al., 2011; Schnall et al., 2008)</w:t>
+      </w:r>
+    </w:p>
+    <w:p>
+      <w:pPr>
+        <w:pStyle w:val="ListParagraph"/>
+        <w:numPr>
+          <w:ilvl w:val="2"/>
+          <w:numId w:val="2"/>
+        </w:numPr>
+        <w:spacing w:line="240" w:lineRule="auto"/>
+        <w:rPr>
+          <w:rFonts w:ascii="Times New Roman" w:hAnsi="Times New Roman" w:cs="Times New Roman"/>
+          <w:sz w:val="24"/>
+          <w:szCs w:val="24"/>
+        </w:rPr>
+      </w:pPr>
+      <w:proofErr w:type="gramStart"/>
+      <w:r>
+        <w:rPr>
+          <w:rFonts w:ascii="Times New Roman" w:hAnsi="Times New Roman" w:cs="Times New Roman"/>
+          <w:sz w:val="24"/>
+          <w:szCs w:val="24"/>
+        </w:rPr>
+        <w:t>However</w:t>
+      </w:r>
+      <w:proofErr w:type="gramEnd"/>
+      <w:r>
+        <w:rPr>
+          <w:rFonts w:ascii="Times New Roman" w:hAnsi="Times New Roman" w:cs="Times New Roman"/>
+          <w:sz w:val="24"/>
+          <w:szCs w:val="24"/>
+        </w:rPr>
+        <w:t>… the effects are small, and strongest when inducing bad smells or bad tastes.</w:t>
+      </w:r>
+    </w:p>
+    <w:p>
+      <w:pPr>
+        <w:pStyle w:val="ListParagraph"/>
+        <w:numPr>
+          <w:ilvl w:val="1"/>
+          <w:numId w:val="2"/>
+        </w:numPr>
+        <w:spacing w:line="240" w:lineRule="auto"/>
+        <w:rPr>
+          <w:rFonts w:ascii="Times New Roman" w:hAnsi="Times New Roman" w:cs="Times New Roman"/>
+          <w:sz w:val="24"/>
+          <w:szCs w:val="24"/>
+        </w:rPr>
+      </w:pPr>
+      <w:r>
+        <w:rPr>
+          <w:rFonts w:ascii="Times New Roman" w:hAnsi="Times New Roman" w:cs="Times New Roman"/>
+          <w:sz w:val="24"/>
+          <w:szCs w:val="24"/>
+        </w:rPr>
+        <w:t xml:space="preserve">Beliefs regarding </w:t>
+      </w:r>
+      <w:proofErr w:type="gramStart"/>
+      <w:r>
+        <w:rPr>
+          <w:rFonts w:ascii="Times New Roman" w:hAnsi="Times New Roman" w:cs="Times New Roman"/>
+          <w:sz w:val="24"/>
+          <w:szCs w:val="24"/>
+        </w:rPr>
+        <w:t>harms</w:t>
+      </w:r>
+      <w:proofErr w:type="gramEnd"/>
+      <w:r>
+        <w:rPr>
+          <w:rFonts w:ascii="Times New Roman" w:hAnsi="Times New Roman" w:cs="Times New Roman"/>
+          <w:sz w:val="24"/>
+          <w:szCs w:val="24"/>
+        </w:rPr>
+        <w:t xml:space="preserve"> or benefits for candidates were NOT a significant predictor of moral amplification change for 2012 US presidential election.</w:t>
+      </w:r>
+    </w:p>
+    <w:p>
+      <w:pPr>
+        <w:pStyle w:val="ListParagraph"/>
+        <w:numPr>
+          <w:ilvl w:val="2"/>
+          <w:numId w:val="2"/>
+        </w:numPr>
+        <w:spacing w:line="240" w:lineRule="auto"/>
+        <w:rPr>
+          <w:rFonts w:ascii="Times New Roman" w:hAnsi="Times New Roman" w:cs="Times New Roman"/>
+          <w:sz w:val="24"/>
+          <w:szCs w:val="24"/>
+        </w:rPr>
+      </w:pPr>
+      <w:r>
+        <w:rPr>
+          <w:rFonts w:ascii="Times New Roman" w:hAnsi="Times New Roman" w:cs="Times New Roman"/>
+          <w:sz w:val="24"/>
+          <w:szCs w:val="24"/>
+        </w:rPr>
+        <w:t>Instead, predicted by enthusiasm (for liked candidates), and hostility (anger or disgust) for disliked candidates.</w:t>
+      </w:r>
+    </w:p>
+    <w:p>
+      <w:pPr>
+        <w:pStyle w:val="ListParagraph"/>
+        <w:numPr>
+          <w:ilvl w:val="1"/>
+          <w:numId w:val="2"/>
+        </w:numPr>
+        <w:spacing w:line="240" w:lineRule="auto"/>
+        <w:rPr>
+          <w:rFonts w:ascii="Times New Roman" w:hAnsi="Times New Roman" w:cs="Times New Roman"/>
+          <w:sz w:val="24"/>
+          <w:szCs w:val="24"/>
+        </w:rPr>
+      </w:pPr>
+      <w:r>
+        <w:rPr>
+          <w:rFonts w:ascii="Times New Roman" w:hAnsi="Times New Roman" w:cs="Times New Roman"/>
+          <w:sz w:val="24"/>
+          <w:szCs w:val="24"/>
+        </w:rPr>
+        <w:t>Receiving messages framed using ‘moral language’ can result in moral amplification.</w:t>
+      </w:r>
+    </w:p>
+    <w:p>
+      <w:pPr>
+        <w:pStyle w:val="ListParagraph"/>
+        <w:numPr>
+          <w:ilvl w:val="2"/>
+          <w:numId w:val="2"/>
+        </w:numPr>
+        <w:spacing w:line="240" w:lineRule="auto"/>
+        <w:rPr>
+          <w:rFonts w:ascii="Times New Roman" w:hAnsi="Times New Roman" w:cs="Times New Roman"/>
+          <w:sz w:val="24"/>
+          <w:szCs w:val="24"/>
+        </w:rPr>
+      </w:pPr>
+      <w:r>
+        <w:rPr>
+          <w:rFonts w:ascii="Times New Roman" w:hAnsi="Times New Roman" w:cs="Times New Roman"/>
+          <w:sz w:val="24"/>
+          <w:szCs w:val="24"/>
+        </w:rPr>
+        <w:t xml:space="preserve">Persuasive messages centering around disgust and harm can increase moral conviction (compared to a no message control group). These differences persist at </w:t>
+      </w:r>
+      <w:proofErr w:type="gramStart"/>
+      <w:r>
+        <w:rPr>
+          <w:rFonts w:ascii="Times New Roman" w:hAnsi="Times New Roman" w:cs="Times New Roman"/>
+          <w:sz w:val="24"/>
+          <w:szCs w:val="24"/>
+        </w:rPr>
+        <w:t>2 week</w:t>
+      </w:r>
+      <w:proofErr w:type="gramEnd"/>
+      <w:r>
+        <w:rPr>
+          <w:rFonts w:ascii="Times New Roman" w:hAnsi="Times New Roman" w:cs="Times New Roman"/>
+          <w:sz w:val="24"/>
+          <w:szCs w:val="24"/>
+        </w:rPr>
+        <w:t xml:space="preserve"> follow-up.</w:t>
+      </w:r>
+      <w:r>
+        <w:rPr>
+          <w:rFonts w:ascii="Times New Roman" w:hAnsi="Times New Roman" w:cs="Times New Roman"/>
+          <w:sz w:val="24"/>
+          <w:szCs w:val="24"/>
+        </w:rPr>
+        <w:t xml:space="preserve"> The harm condition was especially effective at leading to higher levels of support for related topics/policies </w:t>
+      </w:r>
+      <w:r>
+        <w:rPr>
+          <w:rFonts w:ascii="Times New Roman" w:hAnsi="Times New Roman" w:cs="Times New Roman"/>
+          <w:sz w:val="24"/>
+          <w:szCs w:val="24"/>
+          <w:highlight w:val="yellow"/>
+        </w:rPr>
+        <w:t>(Clifford, 201</w:t>
+      </w:r>
+      <w:r>
+        <w:rPr>
+          <w:rFonts w:ascii="Times New Roman" w:hAnsi="Times New Roman" w:cs="Times New Roman"/>
+          <w:sz w:val="24"/>
+          <w:szCs w:val="24"/>
+          <w:highlight w:val="yellow"/>
+        </w:rPr>
+        <w:t>8)</w:t>
+      </w:r>
+    </w:p>
+    <w:p>
+      <w:pPr>
+        <w:pStyle w:val="ListParagraph"/>
+        <w:numPr>
+          <w:ilvl w:val="2"/>
+          <w:numId w:val="2"/>
+        </w:numPr>
+        <w:spacing w:line="240" w:lineRule="auto"/>
+        <w:rPr>
+          <w:rFonts w:ascii="Times New Roman" w:hAnsi="Times New Roman" w:cs="Times New Roman"/>
+          <w:sz w:val="24"/>
+          <w:szCs w:val="24"/>
+        </w:rPr>
+      </w:pPr>
+      <w:r>
+        <w:rPr>
+          <w:rFonts w:ascii="Times New Roman" w:hAnsi="Times New Roman" w:cs="Times New Roman"/>
+          <w:sz w:val="24"/>
+          <w:szCs w:val="24"/>
+        </w:rPr>
+        <w:t>Behaviors that have descriptions framing it as disgusting or anger inducing (“acting like this is really gross/really irritating)</w:t>
+      </w:r>
+      <w:r>
+        <w:rPr>
+          <w:rFonts w:ascii="Times New Roman" w:hAnsi="Times New Roman" w:cs="Times New Roman"/>
+          <w:sz w:val="24"/>
+          <w:szCs w:val="24"/>
+        </w:rPr>
+        <w:t>, instead of just seeing the behaviors without the descriptions, resulted in greater perception of the behaviors as ‘wrong’.</w:t>
+      </w:r>
+      <w:r>
+        <w:rPr>
+          <w:rFonts w:ascii="Times New Roman" w:hAnsi="Times New Roman" w:cs="Times New Roman"/>
+          <w:sz w:val="24"/>
+          <w:szCs w:val="24"/>
+        </w:rPr>
+        <w:t xml:space="preserve"> </w:t>
+      </w:r>
+      <w:r>
+        <w:rPr>
+          <w:rFonts w:ascii="Times New Roman" w:hAnsi="Times New Roman" w:cs="Times New Roman"/>
+          <w:sz w:val="24"/>
+          <w:szCs w:val="24"/>
+          <w:highlight w:val="yellow"/>
+        </w:rPr>
+        <w:t>(Rottman et al., 2017)</w:t>
+      </w:r>
+    </w:p>
+    <w:p>
+      <w:pPr>
+        <w:pStyle w:val="ListParagraph"/>
+        <w:numPr>
+          <w:ilvl w:val="2"/>
+          <w:numId w:val="2"/>
+        </w:numPr>
+        <w:spacing w:line="240" w:lineRule="auto"/>
+        <w:rPr>
+          <w:rFonts w:ascii="Times New Roman" w:hAnsi="Times New Roman" w:cs="Times New Roman"/>
+          <w:sz w:val="24"/>
+          <w:szCs w:val="24"/>
+        </w:rPr>
+      </w:pPr>
+      <w:r>
+        <w:rPr>
+          <w:rFonts w:ascii="Times New Roman" w:hAnsi="Times New Roman" w:cs="Times New Roman"/>
+          <w:sz w:val="24"/>
+          <w:szCs w:val="24"/>
+          <w:highlight w:val="yellow"/>
+        </w:rPr>
+        <w:t>“R</w:t>
+      </w:r>
+      <w:r>
+        <w:rPr>
+          <w:rFonts w:ascii="Times New Roman" w:hAnsi="Times New Roman" w:cs="Times New Roman"/>
+          <w:sz w:val="24"/>
+          <w:szCs w:val="24"/>
+          <w:highlight w:val="yellow"/>
+        </w:rPr>
+        <w:t>eceiving communication from others which makes salient, the moral features</w:t>
+      </w:r>
+      <w:r>
+        <w:rPr>
+          <w:rFonts w:ascii="Times New Roman" w:hAnsi="Times New Roman" w:cs="Times New Roman"/>
+          <w:sz w:val="24"/>
+          <w:szCs w:val="24"/>
+          <w:highlight w:val="yellow"/>
+        </w:rPr>
+        <w:t xml:space="preserve"> </w:t>
+      </w:r>
+      <w:r>
+        <w:rPr>
+          <w:rFonts w:ascii="Times New Roman" w:hAnsi="Times New Roman" w:cs="Times New Roman"/>
+          <w:sz w:val="24"/>
+          <w:szCs w:val="24"/>
+          <w:highlight w:val="yellow"/>
+        </w:rPr>
+        <w:t xml:space="preserve">of a given attitude or action may be an important avenue for moral </w:t>
+      </w:r>
+      <w:proofErr w:type="gramStart"/>
+      <w:r>
+        <w:rPr>
+          <w:rFonts w:ascii="Times New Roman" w:hAnsi="Times New Roman" w:cs="Times New Roman"/>
+          <w:sz w:val="24"/>
+          <w:szCs w:val="24"/>
+          <w:highlight w:val="yellow"/>
+        </w:rPr>
+        <w:t>amplification</w:t>
+      </w:r>
+      <w:proofErr w:type="gramEnd"/>
+      <w:r>
+        <w:rPr>
+          <w:rFonts w:ascii="Times New Roman" w:hAnsi="Times New Roman" w:cs="Times New Roman"/>
+          <w:sz w:val="24"/>
+          <w:szCs w:val="24"/>
+          <w:highlight w:val="yellow"/>
+        </w:rPr>
+        <w:t>”</w:t>
+      </w:r>
+    </w:p>
+    <w:p>
+      <w:pPr>
+        <w:pStyle w:val="ListParagraph"/>
+        <w:numPr>
+          <w:ilvl w:val="1"/>
+          <w:numId w:val="2"/>
+        </w:numPr>
+        <w:spacing w:line="240" w:lineRule="auto"/>
+        <w:rPr>
+          <w:rFonts w:ascii="Times New Roman" w:hAnsi="Times New Roman" w:cs="Times New Roman"/>
+          <w:sz w:val="24"/>
+          <w:szCs w:val="24"/>
+        </w:rPr>
+      </w:pPr>
+      <w:r>
+        <w:rPr>
+          <w:rFonts w:ascii="Times New Roman" w:hAnsi="Times New Roman" w:cs="Times New Roman"/>
+          <w:sz w:val="24"/>
+          <w:szCs w:val="24"/>
+        </w:rPr>
+        <w:t>Descriptive/Social norms – rules or standards for behavior (descriptive or injunctive)</w:t>
+      </w:r>
+    </w:p>
+    <w:p>
+      <w:pPr>
+        <w:pStyle w:val="ListParagraph"/>
+        <w:numPr>
+          <w:ilvl w:val="2"/>
+          <w:numId w:val="2"/>
+        </w:numPr>
+        <w:spacing w:line="240" w:lineRule="auto"/>
+        <w:rPr>
+          <w:rFonts w:ascii="Times New Roman" w:hAnsi="Times New Roman" w:cs="Times New Roman"/>
+          <w:sz w:val="24"/>
+          <w:szCs w:val="24"/>
+        </w:rPr>
+      </w:pPr>
+      <w:r>
+        <w:rPr>
+          <w:rFonts w:ascii="Times New Roman" w:hAnsi="Times New Roman" w:cs="Times New Roman"/>
+          <w:sz w:val="24"/>
+          <w:szCs w:val="24"/>
+        </w:rPr>
+        <w:br/>
+      </w:r>
     </w:p>
     <w:p>
       <w:pPr>
@@ -3950,7 +6382,25 @@
           <w:szCs w:val="24"/>
         </w:rPr>
         <w:tab/>
-        <w:t>THE INTERVENTION WASN”T SUCCESSFUL, BECAUSE IT DIDN”T ACTUALLY REDUCE MORALIZTION CORRECTLY?</w:t>
+        <w:t xml:space="preserve">THE INTERVENTION </w:t>
+      </w:r>
+      <w:proofErr w:type="gramStart"/>
+      <w:r>
+        <w:rPr>
+          <w:rFonts w:ascii="Times New Roman" w:hAnsi="Times New Roman" w:cs="Times New Roman"/>
+          <w:sz w:val="24"/>
+          <w:szCs w:val="24"/>
+        </w:rPr>
+        <w:t>WASN”T</w:t>
+      </w:r>
+      <w:proofErr w:type="gramEnd"/>
+      <w:r>
+        <w:rPr>
+          <w:rFonts w:ascii="Times New Roman" w:hAnsi="Times New Roman" w:cs="Times New Roman"/>
+          <w:sz w:val="24"/>
+          <w:szCs w:val="24"/>
+        </w:rPr>
+        <w:t xml:space="preserve"> SUCCESSFUL, BECAUSE IT DIDN”T ACTUALLY REDUCE MORALIZTION CORRECTLY?</w:t>
       </w:r>
     </w:p>
     <w:p>

</xml_diff>

<commit_message>
g-g-g-giga productivity (and special time w/ lady friend tomorrow :) )
</commit_message>
<xml_diff>
--- a/Presentations/1 pager draft/Moral Conviction 1 Pager.docx
+++ b/Presentations/1 pager draft/Moral Conviction 1 Pager.docx
@@ -6471,6 +6471,1095 @@
           <w:sz w:val="24"/>
           <w:szCs w:val="24"/>
         </w:rPr>
+        <w:t>“direct and intense moral appeals can work on some people, but backfire on others (Feinberg &amp; Willer, 2011; Feinberg, Willer, &amp; Kovacheff,</w:t>
+      </w:r>
+      <w:r>
+        <w:rPr>
+          <w:rFonts w:ascii="Times New Roman" w:hAnsi="Times New Roman" w:cs="Times New Roman"/>
+          <w:sz w:val="24"/>
+          <w:szCs w:val="24"/>
+        </w:rPr>
+        <w:t xml:space="preserve"> </w:t>
+      </w:r>
+      <w:r>
+        <w:rPr>
+          <w:rFonts w:ascii="Times New Roman" w:hAnsi="Times New Roman" w:cs="Times New Roman"/>
+          <w:sz w:val="24"/>
+          <w:szCs w:val="24"/>
+        </w:rPr>
+        <w:t>2017)</w:t>
+      </w:r>
+      <w:r>
+        <w:rPr>
+          <w:rFonts w:ascii="Times New Roman" w:hAnsi="Times New Roman" w:cs="Times New Roman"/>
+          <w:sz w:val="24"/>
+          <w:szCs w:val="24"/>
+        </w:rPr>
+        <w:t xml:space="preserve">” – </w:t>
+      </w:r>
+      <w:r>
+        <w:rPr>
+          <w:rFonts w:ascii="Times New Roman" w:hAnsi="Times New Roman" w:cs="Times New Roman"/>
+          <w:sz w:val="24"/>
+          <w:szCs w:val="24"/>
+          <w:highlight w:val="yellow"/>
+        </w:rPr>
+        <w:t>Increasing morality without triggering reactance is very valuable, and using reactance to reduce moralization in a circumstance is also potentially valuable!</w:t>
+      </w:r>
+    </w:p>
+    <w:p>
+      <w:pPr>
+        <w:pStyle w:val="ListParagraph"/>
+        <w:numPr>
+          <w:ilvl w:val="2"/>
+          <w:numId w:val="2"/>
+        </w:numPr>
+        <w:spacing w:line="240" w:lineRule="auto"/>
+        <w:rPr>
+          <w:rFonts w:ascii="Times New Roman" w:hAnsi="Times New Roman" w:cs="Times New Roman"/>
+          <w:sz w:val="24"/>
+          <w:szCs w:val="24"/>
+        </w:rPr>
+      </w:pPr>
+      <w:r>
+        <w:rPr>
+          <w:rFonts w:ascii="Times New Roman" w:hAnsi="Times New Roman" w:cs="Times New Roman"/>
+          <w:sz w:val="24"/>
+          <w:szCs w:val="24"/>
+        </w:rPr>
+        <w:t>Reduction in moralization (here as ‘unmoralization’)</w:t>
+      </w:r>
+      <w:r>
+        <w:rPr>
+          <w:rFonts w:ascii="Times New Roman" w:hAnsi="Times New Roman" w:cs="Times New Roman"/>
+          <w:sz w:val="24"/>
+          <w:szCs w:val="24"/>
+        </w:rPr>
+        <w:t xml:space="preserve"> </w:t>
+      </w:r>
+    </w:p>
+    <w:p>
+      <w:pPr>
+        <w:pStyle w:val="ListParagraph"/>
+        <w:numPr>
+          <w:ilvl w:val="2"/>
+          <w:numId w:val="2"/>
+        </w:numPr>
+        <w:spacing w:line="240" w:lineRule="auto"/>
+        <w:rPr>
+          <w:rFonts w:ascii="Times New Roman" w:hAnsi="Times New Roman" w:cs="Times New Roman"/>
+          <w:sz w:val="24"/>
+          <w:szCs w:val="24"/>
+        </w:rPr>
+      </w:pPr>
+      <w:r>
+        <w:rPr>
+          <w:rFonts w:ascii="Times New Roman" w:hAnsi="Times New Roman" w:cs="Times New Roman"/>
+          <w:sz w:val="24"/>
+          <w:szCs w:val="24"/>
+        </w:rPr>
+        <w:t xml:space="preserve">“Additionally, pull mechanisms, such as the pleasure derived from driving, or the abnormality of handing over one’s safety and autonomy to </w:t>
+      </w:r>
+      <w:r>
+        <w:rPr>
+          <w:rFonts w:ascii="Times New Roman" w:hAnsi="Times New Roman" w:cs="Times New Roman"/>
+          <w:sz w:val="24"/>
+          <w:szCs w:val="24"/>
+        </w:rPr>
+        <w:lastRenderedPageBreak/>
+        <w:t>robots might prevent or minimize moralization. In all, a potential avenue for further research is the investigation of the moralization process—both in favor and opposition—across a</w:t>
+      </w:r>
+      <w:r>
+        <w:rPr>
+          <w:rFonts w:ascii="Times New Roman" w:hAnsi="Times New Roman" w:cs="Times New Roman"/>
+          <w:sz w:val="24"/>
+          <w:szCs w:val="24"/>
+        </w:rPr>
+        <w:t xml:space="preserve"> </w:t>
+      </w:r>
+      <w:r>
+        <w:rPr>
+          <w:rFonts w:ascii="Times New Roman" w:hAnsi="Times New Roman" w:cs="Times New Roman"/>
+          <w:sz w:val="24"/>
+          <w:szCs w:val="24"/>
+        </w:rPr>
+        <w:t>wider range of issues.</w:t>
+      </w:r>
+      <w:r>
+        <w:rPr>
+          <w:rFonts w:ascii="Times New Roman" w:hAnsi="Times New Roman" w:cs="Times New Roman"/>
+          <w:sz w:val="24"/>
+          <w:szCs w:val="24"/>
+        </w:rPr>
+        <w:t>”</w:t>
+      </w:r>
+    </w:p>
+    <w:p>
+      <w:pPr>
+        <w:pStyle w:val="ListParagraph"/>
+        <w:numPr>
+          <w:ilvl w:val="0"/>
+          <w:numId w:val="2"/>
+        </w:numPr>
+        <w:spacing w:line="240" w:lineRule="auto"/>
+        <w:rPr>
+          <w:rFonts w:ascii="Times New Roman" w:hAnsi="Times New Roman" w:cs="Times New Roman"/>
+          <w:sz w:val="24"/>
+          <w:szCs w:val="24"/>
+        </w:rPr>
+      </w:pPr>
+      <w:r>
+        <w:rPr>
+          <w:rFonts w:ascii="Times New Roman" w:hAnsi="Times New Roman" w:cs="Times New Roman"/>
+          <w:sz w:val="24"/>
+          <w:szCs w:val="24"/>
+        </w:rPr>
+        <w:t>Fenzi 2022: Demoralizing meat eating behavior.</w:t>
+      </w:r>
+    </w:p>
+    <w:p>
+      <w:pPr>
+        <w:pStyle w:val="ListParagraph"/>
+        <w:numPr>
+          <w:ilvl w:val="1"/>
+          <w:numId w:val="2"/>
+        </w:numPr>
+        <w:spacing w:line="240" w:lineRule="auto"/>
+        <w:rPr>
+          <w:rFonts w:ascii="Times New Roman" w:hAnsi="Times New Roman" w:cs="Times New Roman"/>
+          <w:sz w:val="24"/>
+          <w:szCs w:val="24"/>
+        </w:rPr>
+      </w:pPr>
+      <w:r>
+        <w:rPr>
+          <w:rFonts w:ascii="Times New Roman" w:hAnsi="Times New Roman" w:cs="Times New Roman"/>
+          <w:sz w:val="24"/>
+          <w:szCs w:val="24"/>
+        </w:rPr>
+        <w:t>If someone has ‘mindless habits’ e.g., eating meat w/o thinking about the morality, then moral recognition can be ‘shocked’ into place with information dense, persuasive messages.</w:t>
+      </w:r>
+      <w:r>
+        <w:rPr>
+          <w:rFonts w:ascii="Times New Roman" w:hAnsi="Times New Roman" w:cs="Times New Roman"/>
+          <w:sz w:val="24"/>
+          <w:szCs w:val="24"/>
+        </w:rPr>
+        <w:t xml:space="preserve"> – Moral recognition is defined as communicative moments that determine change</w:t>
+      </w:r>
+    </w:p>
+    <w:p>
+      <w:pPr>
+        <w:pStyle w:val="ListParagraph"/>
+        <w:numPr>
+          <w:ilvl w:val="1"/>
+          <w:numId w:val="2"/>
+        </w:numPr>
+        <w:spacing w:line="240" w:lineRule="auto"/>
+        <w:rPr>
+          <w:rFonts w:ascii="Times New Roman" w:hAnsi="Times New Roman" w:cs="Times New Roman"/>
+          <w:sz w:val="24"/>
+          <w:szCs w:val="24"/>
+        </w:rPr>
+      </w:pPr>
+      <w:r>
+        <w:rPr>
+          <w:rFonts w:ascii="Times New Roman" w:hAnsi="Times New Roman" w:cs="Times New Roman"/>
+          <w:sz w:val="24"/>
+          <w:szCs w:val="24"/>
+        </w:rPr>
+        <w:t>Moral Amplification: Increase of moralization can be stimulated by defining communicative moments, but doesn’t necessarily need ‘shocks’ or ‘wake-up’ calls.</w:t>
+      </w:r>
+    </w:p>
+    <w:p>
+      <w:pPr>
+        <w:pStyle w:val="ListParagraph"/>
+        <w:numPr>
+          <w:ilvl w:val="1"/>
+          <w:numId w:val="2"/>
+        </w:numPr>
+        <w:spacing w:line="240" w:lineRule="auto"/>
+        <w:rPr>
+          <w:rFonts w:ascii="Times New Roman" w:hAnsi="Times New Roman" w:cs="Times New Roman"/>
+          <w:sz w:val="24"/>
+          <w:szCs w:val="24"/>
+        </w:rPr>
+      </w:pPr>
+      <w:r>
+        <w:rPr>
+          <w:rFonts w:ascii="Times New Roman" w:hAnsi="Times New Roman" w:cs="Times New Roman"/>
+          <w:sz w:val="24"/>
+          <w:szCs w:val="24"/>
+        </w:rPr>
+        <w:t>Demoralization: De/Counter moralization has the potential to crack conventions and existing norms!</w:t>
+      </w:r>
+    </w:p>
+    <w:p>
+      <w:pPr>
+        <w:pStyle w:val="ListParagraph"/>
+        <w:numPr>
+          <w:ilvl w:val="2"/>
+          <w:numId w:val="2"/>
+        </w:numPr>
+        <w:spacing w:line="240" w:lineRule="auto"/>
+        <w:rPr>
+          <w:rFonts w:ascii="Times New Roman" w:hAnsi="Times New Roman" w:cs="Times New Roman"/>
+          <w:sz w:val="24"/>
+          <w:szCs w:val="24"/>
+        </w:rPr>
+      </w:pPr>
+      <w:r>
+        <w:rPr>
+          <w:rFonts w:ascii="Times New Roman" w:hAnsi="Times New Roman" w:cs="Times New Roman"/>
+          <w:sz w:val="24"/>
+          <w:szCs w:val="24"/>
+        </w:rPr>
+        <w:t>Exposed to belief-inconsistent information (dissonance): however… this is specific to a given issue, and difficult to calibrate across how many issues exist.</w:t>
+      </w:r>
+    </w:p>
+    <w:p>
+      <w:pPr>
+        <w:pStyle w:val="ListParagraph"/>
+        <w:numPr>
+          <w:ilvl w:val="2"/>
+          <w:numId w:val="2"/>
+        </w:numPr>
+        <w:spacing w:line="240" w:lineRule="auto"/>
+        <w:rPr>
+          <w:rFonts w:ascii="Times New Roman" w:hAnsi="Times New Roman" w:cs="Times New Roman"/>
+          <w:sz w:val="24"/>
+          <w:szCs w:val="24"/>
+        </w:rPr>
+      </w:pPr>
+      <w:r>
+        <w:rPr>
+          <w:rFonts w:ascii="Times New Roman" w:hAnsi="Times New Roman" w:cs="Times New Roman"/>
+          <w:sz w:val="24"/>
+          <w:szCs w:val="24"/>
+        </w:rPr>
+        <w:t>Shifts in moral cognitions (harms, reconstrued as neutral or even as benefits): A bit easier to generate, as lists of hypothetical harms and frames for them as benefits can be produced.</w:t>
+      </w:r>
+    </w:p>
+    <w:p>
+      <w:pPr>
+        <w:pStyle w:val="ListParagraph"/>
+        <w:numPr>
+          <w:ilvl w:val="2"/>
+          <w:numId w:val="2"/>
+        </w:numPr>
+        <w:spacing w:line="240" w:lineRule="auto"/>
+        <w:rPr>
+          <w:rFonts w:ascii="Times New Roman" w:hAnsi="Times New Roman" w:cs="Times New Roman"/>
+          <w:sz w:val="24"/>
+          <w:szCs w:val="24"/>
+          <w:highlight w:val="yellow"/>
+        </w:rPr>
+      </w:pPr>
+      <w:r>
+        <w:rPr>
+          <w:rFonts w:ascii="Times New Roman" w:hAnsi="Times New Roman" w:cs="Times New Roman"/>
+          <w:sz w:val="24"/>
+          <w:szCs w:val="24"/>
+          <w:highlight w:val="yellow"/>
+        </w:rPr>
+        <w:t xml:space="preserve">Emotional ‘de-escalation’ </w:t>
+      </w:r>
+      <w:r>
+        <w:rPr>
+          <w:rFonts w:ascii="Times New Roman" w:hAnsi="Times New Roman" w:cs="Times New Roman"/>
+          <w:sz w:val="24"/>
+          <w:szCs w:val="24"/>
+          <w:highlight w:val="yellow"/>
+        </w:rPr>
+        <w:t>–</w:t>
+      </w:r>
+      <w:r>
+        <w:rPr>
+          <w:rFonts w:ascii="Times New Roman" w:hAnsi="Times New Roman" w:cs="Times New Roman"/>
+          <w:sz w:val="24"/>
+          <w:szCs w:val="24"/>
+          <w:highlight w:val="yellow"/>
+        </w:rPr>
+        <w:t xml:space="preserve"> </w:t>
+      </w:r>
+      <w:r>
+        <w:rPr>
+          <w:rFonts w:ascii="Times New Roman" w:hAnsi="Times New Roman" w:cs="Times New Roman"/>
+          <w:sz w:val="24"/>
+          <w:szCs w:val="24"/>
+          <w:highlight w:val="yellow"/>
+        </w:rPr>
+        <w:t>defined as what???</w:t>
+      </w:r>
+    </w:p>
+    <w:p>
+      <w:pPr>
+        <w:pStyle w:val="ListParagraph"/>
+        <w:numPr>
+          <w:ilvl w:val="2"/>
+          <w:numId w:val="2"/>
+        </w:numPr>
+        <w:spacing w:line="240" w:lineRule="auto"/>
+        <w:rPr>
+          <w:rFonts w:ascii="Times New Roman" w:hAnsi="Times New Roman" w:cs="Times New Roman"/>
+          <w:sz w:val="24"/>
+          <w:szCs w:val="24"/>
+        </w:rPr>
+      </w:pPr>
+      <w:r>
+        <w:rPr>
+          <w:rFonts w:ascii="Times New Roman" w:hAnsi="Times New Roman" w:cs="Times New Roman"/>
+          <w:sz w:val="24"/>
+          <w:szCs w:val="24"/>
+        </w:rPr>
+        <w:t>Moralization of an alternative position on the issue</w:t>
+      </w:r>
+      <w:r>
+        <w:rPr>
+          <w:rFonts w:ascii="Times New Roman" w:hAnsi="Times New Roman" w:cs="Times New Roman"/>
+          <w:sz w:val="24"/>
+          <w:szCs w:val="24"/>
+        </w:rPr>
+        <w:t xml:space="preserve"> (provide a moral argument for the opposite side!)</w:t>
+      </w:r>
+    </w:p>
+    <w:p>
+      <w:pPr>
+        <w:pStyle w:val="ListParagraph"/>
+        <w:numPr>
+          <w:ilvl w:val="1"/>
+          <w:numId w:val="2"/>
+        </w:numPr>
+        <w:spacing w:line="240" w:lineRule="auto"/>
+        <w:rPr>
+          <w:rFonts w:ascii="Times New Roman" w:hAnsi="Times New Roman" w:cs="Times New Roman"/>
+          <w:sz w:val="24"/>
+          <w:szCs w:val="24"/>
+        </w:rPr>
+      </w:pPr>
+      <w:r>
+        <w:rPr>
+          <w:rFonts w:ascii="Times New Roman" w:hAnsi="Times New Roman" w:cs="Times New Roman"/>
+          <w:sz w:val="24"/>
+          <w:szCs w:val="24"/>
+        </w:rPr>
+        <w:t>How much does sustainability as a ‘moral imperative’ result in influences on individual eating behavior and food-related social practice?</w:t>
+      </w:r>
+    </w:p>
+    <w:p>
+      <w:pPr>
+        <w:pStyle w:val="ListParagraph"/>
+        <w:numPr>
+          <w:ilvl w:val="2"/>
+          <w:numId w:val="2"/>
+        </w:numPr>
+        <w:spacing w:line="240" w:lineRule="auto"/>
+        <w:rPr>
+          <w:rFonts w:ascii="Times New Roman" w:hAnsi="Times New Roman" w:cs="Times New Roman"/>
+          <w:sz w:val="24"/>
+          <w:szCs w:val="24"/>
+        </w:rPr>
+      </w:pPr>
+      <w:r>
+        <w:rPr>
+          <w:rFonts w:ascii="Times New Roman" w:hAnsi="Times New Roman" w:cs="Times New Roman"/>
+          <w:sz w:val="24"/>
+          <w:szCs w:val="24"/>
+        </w:rPr>
+        <w:t>Recurring justification for personal meat consumption by emphasizing the nutritive value, and that it may be needed to stay healthy and grow/develop, thus, eating less meat is NOT a feasible option for reducing ecological issues.</w:t>
+      </w:r>
+    </w:p>
+    <w:p>
+      <w:pPr>
+        <w:pStyle w:val="ListParagraph"/>
+        <w:numPr>
+          <w:ilvl w:val="2"/>
+          <w:numId w:val="2"/>
+        </w:numPr>
+        <w:spacing w:line="240" w:lineRule="auto"/>
+        <w:rPr>
+          <w:rFonts w:ascii="Times New Roman" w:hAnsi="Times New Roman" w:cs="Times New Roman"/>
+          <w:sz w:val="24"/>
+          <w:szCs w:val="24"/>
+          <w:highlight w:val="yellow"/>
+        </w:rPr>
+      </w:pPr>
+      <w:r>
+        <w:rPr>
+          <w:rFonts w:ascii="Times New Roman" w:hAnsi="Times New Roman" w:cs="Times New Roman"/>
+          <w:sz w:val="24"/>
+          <w:szCs w:val="24"/>
+          <w:highlight w:val="yellow"/>
+        </w:rPr>
+        <w:t>Initial assumption was that ‘sustainability’ as a moral imperative would moralize and lead to ‘certain eating behavior’, however this was not the case in the study.</w:t>
+      </w:r>
+      <w:r>
+        <w:rPr>
+          <w:rFonts w:ascii="Times New Roman" w:hAnsi="Times New Roman" w:cs="Times New Roman"/>
+          <w:sz w:val="24"/>
+          <w:szCs w:val="24"/>
+          <w:highlight w:val="yellow"/>
+        </w:rPr>
+        <w:t xml:space="preserve"> Instead of moral recognition or moralization when sustainability was emphasized, instead, there was demoralization in the form of emotional de-escalation, and harmonization (behavioral justification)</w:t>
+      </w:r>
+      <w:r>
+        <w:rPr>
+          <w:rFonts w:ascii="Times New Roman" w:hAnsi="Times New Roman" w:cs="Times New Roman"/>
+          <w:sz w:val="24"/>
+          <w:szCs w:val="24"/>
+          <w:highlight w:val="yellow"/>
+        </w:rPr>
+        <w:t>.</w:t>
+      </w:r>
+    </w:p>
+    <w:p>
+      <w:pPr>
+        <w:pStyle w:val="ListParagraph"/>
+        <w:numPr>
+          <w:ilvl w:val="3"/>
+          <w:numId w:val="2"/>
+        </w:numPr>
+        <w:spacing w:line="240" w:lineRule="auto"/>
+        <w:rPr>
+          <w:rFonts w:ascii="Times New Roman" w:hAnsi="Times New Roman" w:cs="Times New Roman"/>
+          <w:sz w:val="24"/>
+          <w:szCs w:val="24"/>
+          <w:highlight w:val="yellow"/>
+        </w:rPr>
+      </w:pPr>
+      <w:r>
+        <w:rPr>
+          <w:rFonts w:ascii="Times New Roman" w:hAnsi="Times New Roman" w:cs="Times New Roman"/>
+          <w:sz w:val="24"/>
+          <w:szCs w:val="24"/>
+          <w:highlight w:val="yellow"/>
+        </w:rPr>
+        <w:t>This lack of moralization is because ‘sustainability’ as a trigger to increase moralization, is not authority independent (sustainability is largely linked to corporate/political entities</w:t>
+      </w:r>
+      <w:r>
+        <w:rPr>
+          <w:rFonts w:ascii="Times New Roman" w:hAnsi="Times New Roman" w:cs="Times New Roman"/>
+          <w:sz w:val="24"/>
+          <w:szCs w:val="24"/>
+          <w:highlight w:val="yellow"/>
+        </w:rPr>
+        <w:t>)</w:t>
+      </w:r>
+      <w:r>
+        <w:rPr>
+          <w:rFonts w:ascii="Times New Roman" w:hAnsi="Times New Roman" w:cs="Times New Roman"/>
+          <w:sz w:val="24"/>
+          <w:szCs w:val="24"/>
+          <w:highlight w:val="yellow"/>
+        </w:rPr>
+        <w:t xml:space="preserve"> resulting in difficulty in defining what ‘sustainability’ is and how food choices impact sustainability</w:t>
+      </w:r>
+      <w:r>
+        <w:rPr>
+          <w:rFonts w:ascii="Times New Roman" w:hAnsi="Times New Roman" w:cs="Times New Roman"/>
+          <w:sz w:val="24"/>
+          <w:szCs w:val="24"/>
+          <w:highlight w:val="yellow"/>
+        </w:rPr>
+        <w:t>; Second, sustainability does not directly tie into emotion, as it is abstract to influence belief on an affectual level.</w:t>
+      </w:r>
+    </w:p>
+    <w:p>
+      <w:pPr>
+        <w:pStyle w:val="ListParagraph"/>
+        <w:numPr>
+          <w:ilvl w:val="4"/>
+          <w:numId w:val="2"/>
+        </w:numPr>
+        <w:spacing w:line="240" w:lineRule="auto"/>
+        <w:rPr>
+          <w:rFonts w:ascii="Times New Roman" w:hAnsi="Times New Roman" w:cs="Times New Roman"/>
+          <w:sz w:val="24"/>
+          <w:szCs w:val="24"/>
+          <w:highlight w:val="yellow"/>
+        </w:rPr>
+      </w:pPr>
+      <w:r>
+        <w:rPr>
+          <w:rFonts w:ascii="Times New Roman" w:hAnsi="Times New Roman" w:cs="Times New Roman"/>
+          <w:sz w:val="24"/>
+          <w:szCs w:val="24"/>
+          <w:highlight w:val="yellow"/>
+        </w:rPr>
+        <w:t xml:space="preserve">This ‘lack of associations’ and ‘emotive elements’ </w:t>
+      </w:r>
+      <w:r>
+        <w:rPr>
+          <w:rFonts w:ascii="Times New Roman" w:hAnsi="Times New Roman" w:cs="Times New Roman"/>
+          <w:sz w:val="24"/>
+          <w:szCs w:val="24"/>
+          <w:highlight w:val="yellow"/>
+        </w:rPr>
+        <w:t>with sustainability precludes it from moral influence.</w:t>
+      </w:r>
+    </w:p>
+    <w:p>
+      <w:pPr>
+        <w:pStyle w:val="ListParagraph"/>
+        <w:numPr>
+          <w:ilvl w:val="4"/>
+          <w:numId w:val="2"/>
+        </w:numPr>
+        <w:spacing w:line="240" w:lineRule="auto"/>
+        <w:rPr>
+          <w:rFonts w:ascii="Times New Roman" w:hAnsi="Times New Roman" w:cs="Times New Roman"/>
+          <w:sz w:val="24"/>
+          <w:szCs w:val="24"/>
+          <w:highlight w:val="yellow"/>
+        </w:rPr>
+      </w:pPr>
+      <w:r>
+        <w:rPr>
+          <w:rFonts w:ascii="Times New Roman" w:hAnsi="Times New Roman" w:cs="Times New Roman"/>
+          <w:sz w:val="24"/>
+          <w:szCs w:val="24"/>
+          <w:highlight w:val="yellow"/>
+        </w:rPr>
+        <w:t>It is extremely challenging to turn a belief into a moralized one, if it is inherently linked to/is part of social norms, which eating behavior DEFINITIONALY is!</w:t>
+      </w:r>
+    </w:p>
+    <w:p>
+      <w:pPr>
+        <w:pStyle w:val="ListParagraph"/>
+        <w:numPr>
+          <w:ilvl w:val="0"/>
+          <w:numId w:val="2"/>
+        </w:numPr>
+        <w:spacing w:line="240" w:lineRule="auto"/>
+        <w:rPr>
+          <w:rFonts w:ascii="Times New Roman" w:hAnsi="Times New Roman" w:cs="Times New Roman"/>
+          <w:sz w:val="24"/>
+          <w:szCs w:val="24"/>
+        </w:rPr>
+      </w:pPr>
+      <w:r>
+        <w:rPr>
+          <w:rFonts w:ascii="Times New Roman" w:hAnsi="Times New Roman" w:cs="Times New Roman"/>
+          <w:sz w:val="24"/>
+          <w:szCs w:val="24"/>
+        </w:rPr>
+        <w:lastRenderedPageBreak/>
+        <w:t>Wisneski 2020: The roles of disgust and harm perception in political attitude</w:t>
+      </w:r>
+      <w:r>
+        <w:rPr>
+          <w:rFonts w:ascii="Times New Roman" w:hAnsi="Times New Roman" w:cs="Times New Roman"/>
+          <w:sz w:val="24"/>
+          <w:szCs w:val="24"/>
+        </w:rPr>
+        <w:t xml:space="preserve"> </w:t>
+      </w:r>
+      <w:r>
+        <w:rPr>
+          <w:rFonts w:ascii="Times New Roman" w:hAnsi="Times New Roman" w:cs="Times New Roman"/>
+          <w:sz w:val="24"/>
+          <w:szCs w:val="24"/>
+        </w:rPr>
+        <w:t>moralization</w:t>
+      </w:r>
+    </w:p>
+    <w:p>
+      <w:pPr>
+        <w:pStyle w:val="ListParagraph"/>
+        <w:numPr>
+          <w:ilvl w:val="1"/>
+          <w:numId w:val="2"/>
+        </w:numPr>
+        <w:spacing w:line="240" w:lineRule="auto"/>
+        <w:rPr>
+          <w:rFonts w:ascii="Times New Roman" w:hAnsi="Times New Roman" w:cs="Times New Roman"/>
+          <w:sz w:val="24"/>
+          <w:szCs w:val="24"/>
+        </w:rPr>
+      </w:pPr>
+      <w:r>
+        <w:rPr>
+          <w:rFonts w:ascii="Times New Roman" w:hAnsi="Times New Roman" w:cs="Times New Roman"/>
+          <w:sz w:val="24"/>
+          <w:szCs w:val="24"/>
+        </w:rPr>
+        <w:t>Political attitudes are moralized here, by associating one’s position with feelings of disgust.</w:t>
+      </w:r>
+    </w:p>
+    <w:p>
+      <w:pPr>
+        <w:pStyle w:val="ListParagraph"/>
+        <w:numPr>
+          <w:ilvl w:val="1"/>
+          <w:numId w:val="2"/>
+        </w:numPr>
+        <w:spacing w:line="240" w:lineRule="auto"/>
+        <w:rPr>
+          <w:rFonts w:ascii="Times New Roman" w:hAnsi="Times New Roman" w:cs="Times New Roman"/>
+          <w:sz w:val="24"/>
+          <w:szCs w:val="24"/>
+        </w:rPr>
+      </w:pPr>
+      <w:r>
+        <w:rPr>
+          <w:rFonts w:ascii="Times New Roman" w:hAnsi="Times New Roman" w:cs="Times New Roman"/>
+          <w:sz w:val="24"/>
+          <w:szCs w:val="24"/>
+        </w:rPr>
+        <w:t>Tested this by looking at within-person change in moral conviction, after an experimental manipulation of disgust, or anger, vs. a control.</w:t>
+      </w:r>
+    </w:p>
+    <w:p>
+      <w:pPr>
+        <w:pStyle w:val="ListParagraph"/>
+        <w:numPr>
+          <w:ilvl w:val="2"/>
+          <w:numId w:val="2"/>
+        </w:numPr>
+        <w:spacing w:line="240" w:lineRule="auto"/>
+        <w:rPr>
+          <w:rFonts w:ascii="Times New Roman" w:hAnsi="Times New Roman" w:cs="Times New Roman"/>
+          <w:sz w:val="24"/>
+          <w:szCs w:val="24"/>
+        </w:rPr>
+      </w:pPr>
+      <w:r>
+        <w:rPr>
+          <w:rFonts w:ascii="Times New Roman" w:hAnsi="Times New Roman" w:cs="Times New Roman"/>
+          <w:sz w:val="24"/>
+          <w:szCs w:val="24"/>
+        </w:rPr>
+        <w:t>Could induce anger, but NOT disgust… however, there wasn’t evidence that this affected moral conviction.</w:t>
+      </w:r>
+      <w:r>
+        <w:rPr>
+          <w:rFonts w:ascii="Times New Roman" w:hAnsi="Times New Roman" w:cs="Times New Roman"/>
+          <w:sz w:val="24"/>
+          <w:szCs w:val="24"/>
+        </w:rPr>
+        <w:t xml:space="preserve"> Furthermore, disgust, anger, sadness did NOT effect moralization, whereas, perception of harm DID predict moralization.</w:t>
+      </w:r>
+    </w:p>
+    <w:p>
+      <w:pPr>
+        <w:pStyle w:val="ListParagraph"/>
+        <w:numPr>
+          <w:ilvl w:val="1"/>
+          <w:numId w:val="2"/>
+        </w:numPr>
+        <w:spacing w:line="240" w:lineRule="auto"/>
+        <w:rPr>
+          <w:rFonts w:ascii="Times New Roman" w:hAnsi="Times New Roman" w:cs="Times New Roman"/>
+          <w:sz w:val="24"/>
+          <w:szCs w:val="24"/>
+        </w:rPr>
+      </w:pPr>
+      <w:r>
+        <w:rPr>
+          <w:rFonts w:ascii="Times New Roman" w:hAnsi="Times New Roman" w:cs="Times New Roman"/>
+          <w:sz w:val="24"/>
+          <w:szCs w:val="24"/>
+        </w:rPr>
+        <w:t>Results are inconsistent with findings that show emotion, but NOT harm, moralize attitudes towards abortion and presidential candidates, but, IS consistent with evidence that harm predicts moralization towards animal rights attitudes.</w:t>
+      </w:r>
+    </w:p>
+    <w:p>
+      <w:pPr>
+        <w:pStyle w:val="ListParagraph"/>
+        <w:numPr>
+          <w:ilvl w:val="1"/>
+          <w:numId w:val="2"/>
+        </w:numPr>
+        <w:spacing w:line="240" w:lineRule="auto"/>
+        <w:rPr>
+          <w:rFonts w:ascii="Times New Roman" w:hAnsi="Times New Roman" w:cs="Times New Roman"/>
+          <w:sz w:val="24"/>
+          <w:szCs w:val="24"/>
+          <w:highlight w:val="yellow"/>
+        </w:rPr>
+      </w:pPr>
+      <w:r>
+        <w:rPr>
+          <w:rFonts w:ascii="Times New Roman" w:hAnsi="Times New Roman" w:cs="Times New Roman"/>
+          <w:sz w:val="24"/>
+          <w:szCs w:val="24"/>
+          <w:highlight w:val="yellow"/>
+        </w:rPr>
+        <w:t>Disgust is a ‘moral amplifier’ – perhaps that means disgust is GOOD at moral AMPLIFICATION (e.g., increasing moral conviction in an attitude already thought to be moral) but poor at moral recognition (getting people to see an issue as moral in the first place). This could explain the difference b/w how disgust functions in attitude moralization in different contexts!?</w:t>
+      </w:r>
+    </w:p>
+    <w:p>
+      <w:pPr>
+        <w:pStyle w:val="ListParagraph"/>
+        <w:numPr>
+          <w:ilvl w:val="1"/>
+          <w:numId w:val="2"/>
+        </w:numPr>
+        <w:spacing w:line="240" w:lineRule="auto"/>
+        <w:rPr>
+          <w:rFonts w:ascii="Times New Roman" w:hAnsi="Times New Roman" w:cs="Times New Roman"/>
+          <w:sz w:val="24"/>
+          <w:szCs w:val="24"/>
+          <w:highlight w:val="yellow"/>
+        </w:rPr>
+      </w:pPr>
+      <w:r>
+        <w:rPr>
+          <w:rFonts w:ascii="Times New Roman" w:hAnsi="Times New Roman" w:cs="Times New Roman"/>
+          <w:sz w:val="24"/>
+          <w:szCs w:val="24"/>
+          <w:highlight w:val="yellow"/>
+        </w:rPr>
+        <w:t>Previous studies have found that disgust CAN play a role in moralization, however, limited in use due to either an experimental but between-person approach, or a within-person approach that is sadly, correlational.</w:t>
+      </w:r>
+    </w:p>
+    <w:p>
+      <w:pPr>
+        <w:pStyle w:val="ListParagraph"/>
+        <w:numPr>
+          <w:ilvl w:val="2"/>
+          <w:numId w:val="2"/>
+        </w:numPr>
+        <w:spacing w:line="240" w:lineRule="auto"/>
+        <w:rPr>
+          <w:rFonts w:ascii="Times New Roman" w:hAnsi="Times New Roman" w:cs="Times New Roman"/>
+          <w:sz w:val="24"/>
+          <w:szCs w:val="24"/>
+          <w:highlight w:val="yellow"/>
+        </w:rPr>
+      </w:pPr>
+      <w:r>
+        <w:rPr>
+          <w:rFonts w:ascii="Times New Roman" w:hAnsi="Times New Roman" w:cs="Times New Roman"/>
+          <w:sz w:val="24"/>
+          <w:szCs w:val="24"/>
+          <w:highlight w:val="yellow"/>
+        </w:rPr>
+        <w:t>Current study uses a within person design + between-person manipulation.</w:t>
+      </w:r>
+    </w:p>
+    <w:p>
+      <w:pPr>
+        <w:pStyle w:val="ListParagraph"/>
+        <w:numPr>
+          <w:ilvl w:val="2"/>
+          <w:numId w:val="2"/>
+        </w:numPr>
+        <w:spacing w:line="240" w:lineRule="auto"/>
+        <w:rPr>
+          <w:rFonts w:ascii="Times New Roman" w:hAnsi="Times New Roman" w:cs="Times New Roman"/>
+          <w:sz w:val="24"/>
+          <w:szCs w:val="24"/>
+        </w:rPr>
+      </w:pPr>
+      <w:r>
+        <w:rPr>
+          <w:rFonts w:ascii="Times New Roman" w:hAnsi="Times New Roman" w:cs="Times New Roman"/>
+          <w:sz w:val="24"/>
+          <w:szCs w:val="24"/>
+        </w:rPr>
+        <w:t xml:space="preserve">Crucially, also measured perceptions of harm, as many models of morality include harm as a necessary element for seeing an action as </w:t>
+      </w:r>
+      <w:r>
+        <w:rPr>
+          <w:rFonts w:ascii="Times New Roman" w:hAnsi="Times New Roman" w:cs="Times New Roman"/>
+          <w:sz w:val="24"/>
+          <w:szCs w:val="24"/>
+        </w:rPr>
+        <w:t>immoral.</w:t>
+      </w:r>
+    </w:p>
+    <w:p>
+      <w:pPr>
+        <w:pStyle w:val="ListParagraph"/>
+        <w:numPr>
+          <w:ilvl w:val="1"/>
+          <w:numId w:val="2"/>
+        </w:numPr>
+        <w:spacing w:line="240" w:lineRule="auto"/>
+        <w:rPr>
+          <w:rFonts w:ascii="Times New Roman" w:hAnsi="Times New Roman" w:cs="Times New Roman"/>
+          <w:sz w:val="24"/>
+          <w:szCs w:val="24"/>
+        </w:rPr>
+      </w:pPr>
+      <w:r>
+        <w:rPr>
+          <w:rFonts w:ascii="Times New Roman" w:hAnsi="Times New Roman" w:cs="Times New Roman"/>
+          <w:sz w:val="24"/>
+          <w:szCs w:val="24"/>
+        </w:rPr>
+        <w:t>Hypothesized that participants made to feel greater disgust would have greater feelings of moral conviction, compared to control/baseline.</w:t>
+      </w:r>
+    </w:p>
+    <w:p>
+      <w:pPr>
+        <w:pStyle w:val="ListParagraph"/>
+        <w:numPr>
+          <w:ilvl w:val="2"/>
+          <w:numId w:val="2"/>
+        </w:numPr>
+        <w:spacing w:line="240" w:lineRule="auto"/>
+        <w:rPr>
+          <w:rFonts w:ascii="Times New Roman" w:hAnsi="Times New Roman" w:cs="Times New Roman"/>
+          <w:sz w:val="24"/>
+          <w:szCs w:val="24"/>
+        </w:rPr>
+      </w:pPr>
+      <w:r>
+        <w:rPr>
+          <w:rFonts w:ascii="Times New Roman" w:hAnsi="Times New Roman" w:cs="Times New Roman"/>
+          <w:sz w:val="24"/>
+          <w:szCs w:val="24"/>
+        </w:rPr>
+        <w:t>Participants were assigned to one of four manipulation conditions, to increase disgust or anger, or two control conditions.</w:t>
+      </w:r>
+    </w:p>
+    <w:p>
+      <w:pPr>
+        <w:pStyle w:val="ListParagraph"/>
+        <w:numPr>
+          <w:ilvl w:val="1"/>
+          <w:numId w:val="2"/>
+        </w:numPr>
+        <w:spacing w:line="240" w:lineRule="auto"/>
+        <w:rPr>
+          <w:rFonts w:ascii="Times New Roman" w:hAnsi="Times New Roman" w:cs="Times New Roman"/>
+          <w:sz w:val="24"/>
+          <w:szCs w:val="24"/>
+        </w:rPr>
+      </w:pPr>
+      <w:r>
+        <w:rPr>
+          <w:rFonts w:ascii="Times New Roman" w:hAnsi="Times New Roman" w:cs="Times New Roman"/>
+          <w:sz w:val="24"/>
+          <w:szCs w:val="24"/>
+        </w:rPr>
+        <w:t>Emotions were directly measured using Discrete Emotions Questionnaire – e.g., did they actually increase feelings of disgust/anger?</w:t>
+      </w:r>
+    </w:p>
+    <w:p>
+      <w:pPr>
+        <w:pStyle w:val="ListParagraph"/>
+        <w:numPr>
+          <w:ilvl w:val="2"/>
+          <w:numId w:val="2"/>
+        </w:numPr>
+        <w:spacing w:line="240" w:lineRule="auto"/>
+        <w:rPr>
+          <w:rFonts w:ascii="Times New Roman" w:hAnsi="Times New Roman" w:cs="Times New Roman"/>
+          <w:sz w:val="24"/>
+          <w:szCs w:val="24"/>
+        </w:rPr>
+      </w:pPr>
+      <w:r>
+        <w:rPr>
+          <w:rFonts w:ascii="Times New Roman" w:hAnsi="Times New Roman" w:cs="Times New Roman"/>
+          <w:sz w:val="24"/>
+          <w:szCs w:val="24"/>
+        </w:rPr>
+        <w:t>Perceptions of harm measured with ‘to what extent does X result in harm to them, and have they suffered as a result of X’?</w:t>
+      </w:r>
+    </w:p>
+    <w:p>
+      <w:pPr>
+        <w:pStyle w:val="ListParagraph"/>
+        <w:numPr>
+          <w:ilvl w:val="2"/>
+          <w:numId w:val="2"/>
+        </w:numPr>
+        <w:spacing w:line="240" w:lineRule="auto"/>
+        <w:rPr>
+          <w:rFonts w:ascii="Times New Roman" w:hAnsi="Times New Roman" w:cs="Times New Roman"/>
+          <w:sz w:val="24"/>
+          <w:szCs w:val="24"/>
+        </w:rPr>
+      </w:pPr>
+      <w:r>
+        <w:rPr>
+          <w:rFonts w:ascii="Times New Roman" w:hAnsi="Times New Roman" w:cs="Times New Roman"/>
+          <w:sz w:val="24"/>
+          <w:szCs w:val="24"/>
+        </w:rPr>
+        <w:t>Also measured moral conviction and attitude importance.</w:t>
+      </w:r>
+    </w:p>
+    <w:p>
+      <w:pPr>
+        <w:pStyle w:val="ListParagraph"/>
+        <w:numPr>
+          <w:ilvl w:val="2"/>
+          <w:numId w:val="2"/>
+        </w:numPr>
+        <w:spacing w:line="240" w:lineRule="auto"/>
+        <w:rPr>
+          <w:rFonts w:ascii="Times New Roman" w:hAnsi="Times New Roman" w:cs="Times New Roman"/>
+          <w:sz w:val="24"/>
+          <w:szCs w:val="24"/>
+        </w:rPr>
+      </w:pPr>
+      <w:r>
+        <w:rPr>
+          <w:rFonts w:ascii="Times New Roman" w:hAnsi="Times New Roman" w:cs="Times New Roman"/>
+          <w:sz w:val="24"/>
+          <w:szCs w:val="24"/>
+        </w:rPr>
+        <w:t>Manipulation of disgust was NOT successful, however, manipulation of anger was successful.</w:t>
+      </w:r>
+    </w:p>
+    <w:p>
+      <w:pPr>
+        <w:pStyle w:val="ListParagraph"/>
+        <w:numPr>
+          <w:ilvl w:val="3"/>
+          <w:numId w:val="2"/>
+        </w:numPr>
+        <w:spacing w:line="240" w:lineRule="auto"/>
+        <w:rPr>
+          <w:rFonts w:ascii="Times New Roman" w:hAnsi="Times New Roman" w:cs="Times New Roman"/>
+          <w:sz w:val="24"/>
+          <w:szCs w:val="24"/>
+        </w:rPr>
+      </w:pPr>
+      <w:r>
+        <w:rPr>
+          <w:rFonts w:ascii="Times New Roman" w:hAnsi="Times New Roman" w:cs="Times New Roman"/>
+          <w:sz w:val="24"/>
+          <w:szCs w:val="24"/>
+          <w:highlight w:val="yellow"/>
+        </w:rPr>
+        <w:t>Was not able to increase disgust, so that COULD explain the difference in moral conviction levels!</w:t>
+      </w:r>
+      <w:r>
+        <w:rPr>
+          <w:rFonts w:ascii="Times New Roman" w:hAnsi="Times New Roman" w:cs="Times New Roman"/>
+          <w:sz w:val="24"/>
+          <w:szCs w:val="24"/>
+        </w:rPr>
+        <w:t xml:space="preserve"> There was no effect of emotional condition on moral conviction.</w:t>
+      </w:r>
+    </w:p>
+    <w:p>
+      <w:pPr>
+        <w:pStyle w:val="ListParagraph"/>
+        <w:numPr>
+          <w:ilvl w:val="3"/>
+          <w:numId w:val="2"/>
+        </w:numPr>
+        <w:spacing w:line="240" w:lineRule="auto"/>
+        <w:rPr>
+          <w:rFonts w:ascii="Times New Roman" w:hAnsi="Times New Roman" w:cs="Times New Roman"/>
+          <w:sz w:val="24"/>
+          <w:szCs w:val="24"/>
+        </w:rPr>
+      </w:pPr>
+      <w:r>
+        <w:rPr>
+          <w:rFonts w:ascii="Times New Roman" w:hAnsi="Times New Roman" w:cs="Times New Roman"/>
+          <w:sz w:val="24"/>
+          <w:szCs w:val="24"/>
+        </w:rPr>
+        <w:t>Harm was considered a better predictor of attitude moralization than feelings of anger, disgust, or sadness.</w:t>
+      </w:r>
+    </w:p>
+    <w:p>
+      <w:pPr>
+        <w:pStyle w:val="ListParagraph"/>
+        <w:numPr>
+          <w:ilvl w:val="2"/>
+          <w:numId w:val="2"/>
+        </w:numPr>
+        <w:spacing w:line="240" w:lineRule="auto"/>
+        <w:rPr>
+          <w:rFonts w:ascii="Times New Roman" w:hAnsi="Times New Roman" w:cs="Times New Roman"/>
+          <w:sz w:val="24"/>
+          <w:szCs w:val="24"/>
+        </w:rPr>
+      </w:pPr>
+      <w:r>
+        <w:rPr>
+          <w:rFonts w:ascii="Times New Roman" w:hAnsi="Times New Roman" w:cs="Times New Roman"/>
+          <w:sz w:val="24"/>
+          <w:szCs w:val="24"/>
+        </w:rPr>
+        <w:t>There are multiple routes to increased moral conviction that may depend on a variety of factors.</w:t>
+      </w:r>
+    </w:p>
+    <w:p>
+      <w:pPr>
+        <w:pStyle w:val="ListParagraph"/>
+        <w:numPr>
+          <w:ilvl w:val="0"/>
+          <w:numId w:val="2"/>
+        </w:numPr>
+        <w:spacing w:line="240" w:lineRule="auto"/>
+        <w:rPr>
+          <w:rFonts w:ascii="Times New Roman" w:hAnsi="Times New Roman" w:cs="Times New Roman"/>
+          <w:sz w:val="24"/>
+          <w:szCs w:val="24"/>
+        </w:rPr>
+      </w:pPr>
+      <w:r>
+        <w:rPr>
+          <w:rFonts w:ascii="Times New Roman" w:hAnsi="Times New Roman" w:cs="Times New Roman"/>
+          <w:sz w:val="24"/>
+          <w:szCs w:val="24"/>
+        </w:rPr>
+        <w:t xml:space="preserve">Aignesberger 2023: </w:t>
+      </w:r>
+      <w:r>
+        <w:rPr>
+          <w:rFonts w:ascii="Times New Roman" w:hAnsi="Times New Roman" w:cs="Times New Roman"/>
+          <w:sz w:val="24"/>
+          <w:szCs w:val="24"/>
+        </w:rPr>
+        <w:t>Morality of vaccination: the influence of moral conviction on vaccination decisions</w:t>
+      </w:r>
+    </w:p>
+    <w:p>
+      <w:pPr>
+        <w:pStyle w:val="ListParagraph"/>
+        <w:numPr>
+          <w:ilvl w:val="1"/>
+          <w:numId w:val="2"/>
+        </w:numPr>
+        <w:spacing w:line="240" w:lineRule="auto"/>
+        <w:rPr>
+          <w:rFonts w:ascii="Times New Roman" w:hAnsi="Times New Roman" w:cs="Times New Roman"/>
+          <w:sz w:val="24"/>
+          <w:szCs w:val="24"/>
+        </w:rPr>
+      </w:pPr>
+      <w:r>
+        <w:rPr>
+          <w:rFonts w:ascii="Times New Roman" w:hAnsi="Times New Roman" w:cs="Times New Roman"/>
+          <w:sz w:val="24"/>
+          <w:szCs w:val="24"/>
+        </w:rPr>
+        <w:t>Vaccine hesitancy is real! Two studies that are looking at how different types of arguments can result in differences in support, and how moral conviction is the mediator of this behavior.</w:t>
+      </w:r>
+    </w:p>
+    <w:p>
+      <w:pPr>
+        <w:pStyle w:val="ListParagraph"/>
+        <w:numPr>
+          <w:ilvl w:val="1"/>
+          <w:numId w:val="2"/>
+        </w:numPr>
+        <w:spacing w:line="240" w:lineRule="auto"/>
+        <w:rPr>
+          <w:rFonts w:ascii="Times New Roman" w:hAnsi="Times New Roman" w:cs="Times New Roman"/>
+          <w:sz w:val="24"/>
+          <w:szCs w:val="24"/>
+        </w:rPr>
+      </w:pPr>
+      <w:r>
+        <w:rPr>
+          <w:rFonts w:ascii="Times New Roman" w:hAnsi="Times New Roman" w:cs="Times New Roman"/>
+          <w:sz w:val="24"/>
+          <w:szCs w:val="24"/>
+        </w:rPr>
+        <w:lastRenderedPageBreak/>
         <w:t>“</w:t>
       </w:r>
       <w:r>
@@ -6479,7 +7568,7 @@
           <w:sz w:val="24"/>
           <w:szCs w:val="24"/>
         </w:rPr>
-        <w:t>direct and</w:t>
+        <w:t>Someone might decide to get vaccinated to protect their</w:t>
       </w:r>
       <w:r>
         <w:rPr>
@@ -6495,7 +7584,7 @@
           <w:sz w:val="24"/>
           <w:szCs w:val="24"/>
         </w:rPr>
-        <w:t>intense moral appeals can work on some people, but backfire on</w:t>
+        <w:t>health based on a cost – benefit analysis without considering moral factors, reflecting a preference.</w:t>
       </w:r>
       <w:r>
         <w:rPr>
@@ -6511,7 +7600,7 @@
           <w:sz w:val="24"/>
           <w:szCs w:val="24"/>
         </w:rPr>
-        <w:t>others (Feinberg &amp; Willer, 2011; Feinberg, Willer, &amp; Kovacheff,</w:t>
+        <w:t>Another person may avoid vaccinations in keeping with the social norms of their community.</w:t>
       </w:r>
       <w:r>
         <w:rPr>
@@ -6527,47 +7616,7 @@
           <w:sz w:val="24"/>
           <w:szCs w:val="24"/>
         </w:rPr>
-        <w:t>2017)</w:t>
-      </w:r>
-      <w:r>
-        <w:rPr>
-          <w:rFonts w:ascii="Times New Roman" w:hAnsi="Times New Roman" w:cs="Times New Roman"/>
-          <w:sz w:val="24"/>
-          <w:szCs w:val="24"/>
-        </w:rPr>
-        <w:t xml:space="preserve">” – </w:t>
-      </w:r>
-      <w:r>
-        <w:rPr>
-          <w:rFonts w:ascii="Times New Roman" w:hAnsi="Times New Roman" w:cs="Times New Roman"/>
-          <w:sz w:val="24"/>
-          <w:szCs w:val="24"/>
-          <w:highlight w:val="yellow"/>
-        </w:rPr>
-        <w:t>Increasing morality without triggering reactance is very valuable, and using reactance to reduce moralization in a circumstance is also potentially valuable!</w:t>
-      </w:r>
-    </w:p>
-    <w:p>
-      <w:pPr>
-        <w:pStyle w:val="ListParagraph"/>
-        <w:numPr>
-          <w:ilvl w:val="2"/>
-          <w:numId w:val="2"/>
-        </w:numPr>
-        <w:spacing w:line="240" w:lineRule="auto"/>
-        <w:rPr>
-          <w:rFonts w:ascii="Times New Roman" w:hAnsi="Times New Roman" w:cs="Times New Roman"/>
-          <w:sz w:val="24"/>
-          <w:szCs w:val="24"/>
-        </w:rPr>
-      </w:pPr>
-      <w:r>
-        <w:rPr>
-          <w:rFonts w:ascii="Times New Roman" w:hAnsi="Times New Roman" w:cs="Times New Roman"/>
-          <w:sz w:val="24"/>
-          <w:szCs w:val="24"/>
-        </w:rPr>
-        <w:t>Reduction in moralization (here as ‘unmoralization’)</w:t>
+        <w:t>Conversely, someone may opt for vaccination out of a moral concern because contributing to herd</w:t>
       </w:r>
       <w:r>
         <w:rPr>
@@ -6577,36 +7626,52 @@
         </w:rPr>
         <w:t xml:space="preserve"> </w:t>
       </w:r>
-    </w:p>
-    <w:p>
-      <w:pPr>
-        <w:pStyle w:val="ListParagraph"/>
-        <w:numPr>
-          <w:ilvl w:val="2"/>
-          <w:numId w:val="2"/>
-        </w:numPr>
-        <w:spacing w:line="240" w:lineRule="auto"/>
-        <w:rPr>
-          <w:rFonts w:ascii="Times New Roman" w:hAnsi="Times New Roman" w:cs="Times New Roman"/>
-          <w:sz w:val="24"/>
-          <w:szCs w:val="24"/>
-        </w:rPr>
-      </w:pPr>
-      <w:r>
-        <w:rPr>
-          <w:rFonts w:ascii="Times New Roman" w:hAnsi="Times New Roman" w:cs="Times New Roman"/>
-          <w:sz w:val="24"/>
-          <w:szCs w:val="24"/>
-        </w:rPr>
-        <w:t>“</w:t>
-      </w:r>
-      <w:r>
-        <w:rPr>
-          <w:rFonts w:ascii="Times New Roman" w:hAnsi="Times New Roman" w:cs="Times New Roman"/>
-          <w:sz w:val="24"/>
-          <w:szCs w:val="24"/>
-        </w:rPr>
-        <w:t>Additionally, pull mechanisms, such as the pleasure derived</w:t>
+      <w:r>
+        <w:rPr>
+          <w:rFonts w:ascii="Times New Roman" w:hAnsi="Times New Roman" w:cs="Times New Roman"/>
+          <w:sz w:val="24"/>
+          <w:szCs w:val="24"/>
+        </w:rPr>
+        <w:t>immunity aligns with their fundamental value of preventing harm.</w:t>
+      </w:r>
+      <w:r>
+        <w:rPr>
+          <w:rFonts w:ascii="Times New Roman" w:hAnsi="Times New Roman" w:cs="Times New Roman"/>
+          <w:sz w:val="24"/>
+          <w:szCs w:val="24"/>
+        </w:rPr>
+        <w:t>”</w:t>
+      </w:r>
+    </w:p>
+    <w:p>
+      <w:pPr>
+        <w:pStyle w:val="ListParagraph"/>
+        <w:numPr>
+          <w:ilvl w:val="2"/>
+          <w:numId w:val="2"/>
+        </w:numPr>
+        <w:spacing w:line="240" w:lineRule="auto"/>
+        <w:rPr>
+          <w:rFonts w:ascii="Times New Roman" w:hAnsi="Times New Roman" w:cs="Times New Roman"/>
+          <w:sz w:val="24"/>
+          <w:szCs w:val="24"/>
+        </w:rPr>
+      </w:pPr>
+      <w:r>
+        <w:rPr>
+          <w:rFonts w:ascii="Times New Roman" w:hAnsi="Times New Roman" w:cs="Times New Roman"/>
+          <w:sz w:val="24"/>
+          <w:szCs w:val="24"/>
+        </w:rPr>
+        <w:t>“An</w:t>
+      </w:r>
+      <w:r>
+        <w:rPr>
+          <w:rFonts w:ascii="Times New Roman" w:hAnsi="Times New Roman" w:cs="Times New Roman"/>
+          <w:sz w:val="24"/>
+          <w:szCs w:val="24"/>
+        </w:rPr>
+        <w:t xml:space="preserve"> individual’s existing position can be reframed in moral rather</w:t>
       </w:r>
       <w:r>
         <w:rPr>
@@ -6622,7 +7687,7 @@
           <w:sz w:val="24"/>
           <w:szCs w:val="24"/>
         </w:rPr>
-        <w:t>from driving, or the abnormality of handing over one’s safety and</w:t>
+        <w:t>than preferential terms. For example, a formerly non-moral positive attitude toward vaccines could be</w:t>
       </w:r>
       <w:r>
         <w:rPr>
@@ -6638,8 +7703,415 @@
           <w:sz w:val="24"/>
           <w:szCs w:val="24"/>
         </w:rPr>
-        <w:t xml:space="preserve">autonomy to </w:t>
-      </w:r>
+        <w:t>reformulated as “I want to be vaccinated because it is my moral duty to protect those around me.”</w:t>
+      </w:r>
+    </w:p>
+    <w:p>
+      <w:pPr>
+        <w:pStyle w:val="ListParagraph"/>
+        <w:numPr>
+          <w:ilvl w:val="2"/>
+          <w:numId w:val="2"/>
+        </w:numPr>
+        <w:spacing w:line="240" w:lineRule="auto"/>
+        <w:rPr>
+          <w:rFonts w:ascii="Times New Roman" w:hAnsi="Times New Roman" w:cs="Times New Roman"/>
+          <w:sz w:val="24"/>
+          <w:szCs w:val="24"/>
+        </w:rPr>
+      </w:pPr>
+      <w:r>
+        <w:rPr>
+          <w:rFonts w:ascii="Times New Roman" w:hAnsi="Times New Roman" w:cs="Times New Roman"/>
+          <w:sz w:val="24"/>
+          <w:szCs w:val="24"/>
+        </w:rPr>
+        <w:t>“M</w:t>
+      </w:r>
+      <w:r>
+        <w:rPr>
+          <w:rFonts w:ascii="Times New Roman" w:hAnsi="Times New Roman" w:cs="Times New Roman"/>
+          <w:sz w:val="24"/>
+          <w:szCs w:val="24"/>
+        </w:rPr>
+        <w:t>oral objections to the initial preference can be recognized. For example, a vaccine-hesitant individual might become aware of measles outbreaks due to declining herd immunity and recognize that it is morally wrong to risk harming others. Once individuals recognize that an issue can be moralized, moral amplification can occur; this refers to the moralization of conventional or weakly moralized attitudes</w:t>
+      </w:r>
+      <w:r>
+        <w:rPr>
+          <w:rFonts w:ascii="Times New Roman" w:hAnsi="Times New Roman" w:cs="Times New Roman"/>
+          <w:sz w:val="24"/>
+          <w:szCs w:val="24"/>
+        </w:rPr>
+        <w:t>”</w:t>
+      </w:r>
+    </w:p>
+    <w:p>
+      <w:pPr>
+        <w:pStyle w:val="ListParagraph"/>
+        <w:numPr>
+          <w:ilvl w:val="1"/>
+          <w:numId w:val="2"/>
+        </w:numPr>
+        <w:spacing w:line="240" w:lineRule="auto"/>
+        <w:rPr>
+          <w:rFonts w:ascii="Times New Roman" w:hAnsi="Times New Roman" w:cs="Times New Roman"/>
+          <w:sz w:val="24"/>
+          <w:szCs w:val="24"/>
+        </w:rPr>
+      </w:pPr>
+      <w:r>
+        <w:rPr>
+          <w:rFonts w:ascii="Times New Roman" w:hAnsi="Times New Roman" w:cs="Times New Roman"/>
+          <w:sz w:val="24"/>
+          <w:szCs w:val="24"/>
+        </w:rPr>
+        <w:t>A few studies have attempted to influence levels of moral conviction experimentally</w:t>
+      </w:r>
+    </w:p>
+    <w:p>
+      <w:pPr>
+        <w:pStyle w:val="ListParagraph"/>
+        <w:numPr>
+          <w:ilvl w:val="2"/>
+          <w:numId w:val="2"/>
+        </w:numPr>
+        <w:spacing w:line="240" w:lineRule="auto"/>
+        <w:rPr>
+          <w:rFonts w:ascii="Times New Roman" w:hAnsi="Times New Roman" w:cs="Times New Roman"/>
+          <w:sz w:val="24"/>
+          <w:szCs w:val="24"/>
+        </w:rPr>
+      </w:pPr>
+      <w:r>
+        <w:rPr>
+          <w:rFonts w:ascii="Times New Roman" w:hAnsi="Times New Roman" w:cs="Times New Roman"/>
+          <w:sz w:val="24"/>
+          <w:szCs w:val="24"/>
+          <w:highlight w:val="yellow"/>
+        </w:rPr>
+        <w:t xml:space="preserve">Feinberg finds it is hindered by </w:t>
+      </w:r>
+      <w:r>
+        <w:rPr>
+          <w:rFonts w:ascii="Times New Roman" w:hAnsi="Times New Roman" w:cs="Times New Roman"/>
+          <w:sz w:val="24"/>
+          <w:szCs w:val="24"/>
+          <w:highlight w:val="yellow"/>
+        </w:rPr>
+        <w:t xml:space="preserve">selfish </w:t>
+      </w:r>
+      <w:r>
+        <w:rPr>
+          <w:rFonts w:ascii="Times New Roman" w:hAnsi="Times New Roman" w:cs="Times New Roman"/>
+          <w:sz w:val="24"/>
+          <w:szCs w:val="24"/>
+          <w:highlight w:val="yellow"/>
+        </w:rPr>
+        <w:t>hedonic motivations and ‘dissonance’ reducing strategies (reactance, rationalizations)</w:t>
+      </w:r>
+      <w:r>
+        <w:rPr>
+          <w:rFonts w:ascii="Times New Roman" w:hAnsi="Times New Roman" w:cs="Times New Roman"/>
+          <w:sz w:val="24"/>
+          <w:szCs w:val="24"/>
+          <w:highlight w:val="yellow"/>
+        </w:rPr>
+        <w:t xml:space="preserve"> – e.g., we can get someone to reduce their moral conviction by rationalizing why it’s OK to do that!</w:t>
+      </w:r>
+    </w:p>
+    <w:p>
+      <w:pPr>
+        <w:pStyle w:val="ListParagraph"/>
+        <w:numPr>
+          <w:ilvl w:val="2"/>
+          <w:numId w:val="2"/>
+        </w:numPr>
+        <w:spacing w:line="240" w:lineRule="auto"/>
+        <w:rPr>
+          <w:rFonts w:ascii="Times New Roman" w:hAnsi="Times New Roman" w:cs="Times New Roman"/>
+          <w:sz w:val="24"/>
+          <w:szCs w:val="24"/>
+        </w:rPr>
+      </w:pPr>
+      <w:r>
+        <w:rPr>
+          <w:rFonts w:ascii="Times New Roman" w:hAnsi="Times New Roman" w:cs="Times New Roman"/>
+          <w:sz w:val="24"/>
+          <w:szCs w:val="24"/>
+        </w:rPr>
+        <w:t>Moral cognition of ‘moral piggybacking’ e.g., using new experiences to cause previous behavior to be seen in a moral ligh</w:t>
+      </w:r>
+      <w:r>
+        <w:rPr>
+          <w:rFonts w:ascii="Times New Roman" w:hAnsi="Times New Roman" w:cs="Times New Roman"/>
+          <w:sz w:val="24"/>
+          <w:szCs w:val="24"/>
+        </w:rPr>
+        <w:t>t, consistent or inconsistent with those previous principles.</w:t>
+      </w:r>
+    </w:p>
+    <w:p>
+      <w:pPr>
+        <w:pStyle w:val="ListParagraph"/>
+        <w:numPr>
+          <w:ilvl w:val="2"/>
+          <w:numId w:val="2"/>
+        </w:numPr>
+        <w:spacing w:line="240" w:lineRule="auto"/>
+        <w:rPr>
+          <w:rFonts w:ascii="Times New Roman" w:hAnsi="Times New Roman" w:cs="Times New Roman"/>
+          <w:sz w:val="24"/>
+          <w:szCs w:val="24"/>
+        </w:rPr>
+      </w:pPr>
+      <w:r>
+        <w:rPr>
+          <w:rFonts w:ascii="Times New Roman" w:hAnsi="Times New Roman" w:cs="Times New Roman"/>
+          <w:sz w:val="24"/>
+          <w:szCs w:val="24"/>
+        </w:rPr>
+        <w:t>Emotions also increase moralization, such as hostility, disgust, and guilt!</w:t>
+      </w:r>
+      <w:r>
+        <w:rPr>
+          <w:rFonts w:ascii="Times New Roman" w:hAnsi="Times New Roman" w:cs="Times New Roman"/>
+          <w:sz w:val="24"/>
+          <w:szCs w:val="24"/>
+        </w:rPr>
+        <w:t xml:space="preserve"> This is in addition to perceptions of harm and benefit.</w:t>
+      </w:r>
+    </w:p>
+    <w:p>
+      <w:pPr>
+        <w:pStyle w:val="ListParagraph"/>
+        <w:numPr>
+          <w:ilvl w:val="2"/>
+          <w:numId w:val="2"/>
+        </w:numPr>
+        <w:spacing w:line="240" w:lineRule="auto"/>
+        <w:rPr>
+          <w:rFonts w:ascii="Times New Roman" w:hAnsi="Times New Roman" w:cs="Times New Roman"/>
+          <w:sz w:val="24"/>
+          <w:szCs w:val="24"/>
+        </w:rPr>
+      </w:pPr>
+      <w:r>
+        <w:rPr>
+          <w:rFonts w:ascii="Times New Roman" w:hAnsi="Times New Roman" w:cs="Times New Roman"/>
+          <w:sz w:val="24"/>
+          <w:szCs w:val="24"/>
+        </w:rPr>
+        <w:t>It remains unclear whether emotional framing can further moralize politically salient/polarized issues such as vaccination!</w:t>
+      </w:r>
+    </w:p>
+    <w:p>
+      <w:pPr>
+        <w:pStyle w:val="ListParagraph"/>
+        <w:numPr>
+          <w:ilvl w:val="2"/>
+          <w:numId w:val="2"/>
+        </w:numPr>
+        <w:spacing w:line="240" w:lineRule="auto"/>
+        <w:rPr>
+          <w:rFonts w:ascii="Times New Roman" w:hAnsi="Times New Roman" w:cs="Times New Roman"/>
+          <w:sz w:val="24"/>
+          <w:szCs w:val="24"/>
+        </w:rPr>
+      </w:pPr>
+      <w:r>
+        <w:rPr>
+          <w:rFonts w:ascii="Times New Roman" w:hAnsi="Times New Roman" w:cs="Times New Roman"/>
+          <w:sz w:val="24"/>
+          <w:szCs w:val="24"/>
+        </w:rPr>
+        <w:t>“Common-is-moral” heuristic COULD influence moral convictions (common behavior is seen as more moral, than when it’s a rare behavior, and rare behavior = more/harsher punishment than common behavior)</w:t>
+      </w:r>
+    </w:p>
+    <w:p>
+      <w:pPr>
+        <w:pStyle w:val="ListParagraph"/>
+        <w:numPr>
+          <w:ilvl w:val="1"/>
+          <w:numId w:val="2"/>
+        </w:numPr>
+        <w:spacing w:line="240" w:lineRule="auto"/>
+        <w:rPr>
+          <w:rFonts w:ascii="Times New Roman" w:hAnsi="Times New Roman" w:cs="Times New Roman"/>
+          <w:sz w:val="24"/>
+          <w:szCs w:val="24"/>
+        </w:rPr>
+      </w:pPr>
+      <w:r>
+        <w:rPr>
+          <w:rFonts w:ascii="Times New Roman" w:hAnsi="Times New Roman" w:cs="Times New Roman"/>
+          <w:sz w:val="24"/>
+          <w:szCs w:val="24"/>
+        </w:rPr>
+        <w:t>Moral conviction is predicted to correlate with moral emotions, moral piggybacking, herd immunity knowledge, and perception of commonness.</w:t>
+      </w:r>
+    </w:p>
+    <w:p>
+      <w:pPr>
+        <w:pStyle w:val="ListParagraph"/>
+        <w:numPr>
+          <w:ilvl w:val="2"/>
+          <w:numId w:val="2"/>
+        </w:numPr>
+        <w:spacing w:line="240" w:lineRule="auto"/>
+        <w:rPr>
+          <w:rFonts w:ascii="Times New Roman" w:hAnsi="Times New Roman" w:cs="Times New Roman"/>
+          <w:sz w:val="24"/>
+          <w:szCs w:val="24"/>
+        </w:rPr>
+      </w:pPr>
+      <w:r>
+        <w:rPr>
+          <w:rFonts w:ascii="Times New Roman" w:hAnsi="Times New Roman" w:cs="Times New Roman"/>
+          <w:sz w:val="24"/>
+          <w:szCs w:val="24"/>
+        </w:rPr>
+        <w:t>Common-ness of the perception of thought (isn’t this some form of social consensus manipulation…?)</w:t>
+      </w:r>
+    </w:p>
+    <w:p>
+      <w:pPr>
+        <w:pStyle w:val="ListParagraph"/>
+        <w:numPr>
+          <w:ilvl w:val="2"/>
+          <w:numId w:val="2"/>
+        </w:numPr>
+        <w:spacing w:line="240" w:lineRule="auto"/>
+        <w:rPr>
+          <w:rFonts w:ascii="Times New Roman" w:hAnsi="Times New Roman" w:cs="Times New Roman"/>
+          <w:sz w:val="24"/>
+          <w:szCs w:val="24"/>
+        </w:rPr>
+      </w:pPr>
+      <w:r>
+        <w:rPr>
+          <w:rFonts w:ascii="Times New Roman" w:hAnsi="Times New Roman" w:cs="Times New Roman"/>
+          <w:sz w:val="24"/>
+          <w:szCs w:val="24"/>
+        </w:rPr>
+        <w:t>Moral piggybacking was assessed with “</w:t>
+      </w:r>
+      <w:r>
+        <w:rPr>
+          <w:rFonts w:ascii="Times New Roman" w:hAnsi="Times New Roman" w:cs="Times New Roman"/>
+          <w:sz w:val="24"/>
+          <w:szCs w:val="24"/>
+        </w:rPr>
+        <w:t>Think about the topic of herd immunity. To what extent does this make you think about your</w:t>
+      </w:r>
+      <w:r>
+        <w:rPr>
+          <w:rFonts w:ascii="Times New Roman" w:hAnsi="Times New Roman" w:cs="Times New Roman"/>
+          <w:sz w:val="24"/>
+          <w:szCs w:val="24"/>
+        </w:rPr>
+        <w:t xml:space="preserve"> </w:t>
+      </w:r>
+      <w:r>
+        <w:rPr>
+          <w:rFonts w:ascii="Times New Roman" w:hAnsi="Times New Roman" w:cs="Times New Roman"/>
+          <w:sz w:val="24"/>
+          <w:szCs w:val="24"/>
+        </w:rPr>
+        <w:t>own personal morals and the values you hold?”</w:t>
+      </w:r>
+      <w:r>
+        <w:rPr>
+          <w:rFonts w:ascii="Times New Roman" w:hAnsi="Times New Roman" w:cs="Times New Roman"/>
+          <w:sz w:val="24"/>
+          <w:szCs w:val="24"/>
+        </w:rPr>
+        <w:t xml:space="preserve"> – adapted from Feinberg 2019.</w:t>
+      </w:r>
+    </w:p>
+    <w:p>
+      <w:pPr>
+        <w:pStyle w:val="ListParagraph"/>
+        <w:numPr>
+          <w:ilvl w:val="2"/>
+          <w:numId w:val="2"/>
+        </w:numPr>
+        <w:spacing w:line="240" w:lineRule="auto"/>
+        <w:rPr>
+          <w:rFonts w:ascii="Times New Roman" w:hAnsi="Times New Roman" w:cs="Times New Roman"/>
+          <w:sz w:val="24"/>
+          <w:szCs w:val="24"/>
+        </w:rPr>
+      </w:pPr>
+      <w:r>
+        <w:rPr>
+          <w:rFonts w:ascii="Times New Roman" w:hAnsi="Times New Roman" w:cs="Times New Roman"/>
+          <w:sz w:val="24"/>
+          <w:szCs w:val="24"/>
+        </w:rPr>
+        <w:t>No support for the ‘common is moral’ hypothesis</w:t>
+      </w:r>
+      <w:r>
+        <w:rPr>
+          <w:rFonts w:ascii="Times New Roman" w:hAnsi="Times New Roman" w:cs="Times New Roman"/>
+          <w:sz w:val="24"/>
+          <w:szCs w:val="24"/>
+        </w:rPr>
+        <w:t xml:space="preserve">, but </w:t>
+      </w:r>
+      <w:r>
+        <w:rPr>
+          <w:rFonts w:ascii="Times New Roman" w:hAnsi="Times New Roman" w:cs="Times New Roman"/>
+          <w:sz w:val="24"/>
+          <w:szCs w:val="24"/>
+        </w:rPr>
+        <w:t>moral factors such as emotions and moral piggybacking influenced vaccination intentions via increased moral convictions</w:t>
+      </w:r>
+    </w:p>
+    <w:p>
+      <w:pPr>
+        <w:pStyle w:val="ListParagraph"/>
+        <w:numPr>
+          <w:ilvl w:val="1"/>
+          <w:numId w:val="2"/>
+        </w:numPr>
+        <w:spacing w:line="240" w:lineRule="auto"/>
+        <w:rPr>
+          <w:rFonts w:ascii="Times New Roman" w:hAnsi="Times New Roman" w:cs="Times New Roman"/>
+          <w:sz w:val="24"/>
+          <w:szCs w:val="24"/>
+        </w:rPr>
+      </w:pPr>
+      <w:r>
+        <w:rPr>
+          <w:rFonts w:ascii="Times New Roman" w:hAnsi="Times New Roman" w:cs="Times New Roman"/>
+          <w:sz w:val="24"/>
+          <w:szCs w:val="24"/>
+        </w:rPr>
+        <w:t>Study 2: Replicates Study 1 under experimental conditions</w:t>
+      </w:r>
+      <w:r>
+        <w:rPr>
+          <w:rFonts w:ascii="Times New Roman" w:hAnsi="Times New Roman" w:cs="Times New Roman"/>
+          <w:sz w:val="24"/>
+          <w:szCs w:val="24"/>
+        </w:rPr>
+        <w:t xml:space="preserve"> – one of three experimental conditions (scientific, emotional, or moral arguments), and how they influenced moral piggybacking, emotions, and moral convictions.</w:t>
+      </w:r>
+    </w:p>
+    <w:p>
+      <w:pPr>
+        <w:pStyle w:val="ListParagraph"/>
+        <w:numPr>
+          <w:ilvl w:val="2"/>
+          <w:numId w:val="2"/>
+        </w:numPr>
+        <w:spacing w:line="240" w:lineRule="auto"/>
+        <w:rPr>
+          <w:rFonts w:ascii="Times New Roman" w:hAnsi="Times New Roman" w:cs="Times New Roman"/>
+          <w:sz w:val="24"/>
+          <w:szCs w:val="24"/>
+        </w:rPr>
+      </w:pPr>
       <w:r>
         <w:rPr>
           <w:rFonts w:ascii="Times New Roman" w:hAnsi="Times New Roman" w:cs="Times New Roman"/>
@@ -6647,86 +8119,77 @@
           <w:szCs w:val="24"/>
         </w:rPr>
         <w:lastRenderedPageBreak/>
-        <w:t>robots might prevent or minimize moralization. In all,</w:t>
-      </w:r>
-      <w:r>
-        <w:rPr>
-          <w:rFonts w:ascii="Times New Roman" w:hAnsi="Times New Roman" w:cs="Times New Roman"/>
-          <w:sz w:val="24"/>
-          <w:szCs w:val="24"/>
-        </w:rPr>
-        <w:t xml:space="preserve"> </w:t>
-      </w:r>
-      <w:r>
-        <w:rPr>
-          <w:rFonts w:ascii="Times New Roman" w:hAnsi="Times New Roman" w:cs="Times New Roman"/>
-          <w:sz w:val="24"/>
-          <w:szCs w:val="24"/>
-        </w:rPr>
-        <w:t>a potential avenue for further research is the investigation of the</w:t>
-      </w:r>
-      <w:r>
-        <w:rPr>
-          <w:rFonts w:ascii="Times New Roman" w:hAnsi="Times New Roman" w:cs="Times New Roman"/>
-          <w:sz w:val="24"/>
-          <w:szCs w:val="24"/>
-        </w:rPr>
-        <w:t xml:space="preserve"> </w:t>
-      </w:r>
-      <w:r>
-        <w:rPr>
-          <w:rFonts w:ascii="Times New Roman" w:hAnsi="Times New Roman" w:cs="Times New Roman"/>
-          <w:sz w:val="24"/>
-          <w:szCs w:val="24"/>
-        </w:rPr>
-        <w:t>moralization process—both in favor and opposition—across a</w:t>
-      </w:r>
-      <w:r>
-        <w:rPr>
-          <w:rFonts w:ascii="Times New Roman" w:hAnsi="Times New Roman" w:cs="Times New Roman"/>
-          <w:sz w:val="24"/>
-          <w:szCs w:val="24"/>
-        </w:rPr>
-        <w:t xml:space="preserve"> </w:t>
-      </w:r>
-      <w:r>
-        <w:rPr>
-          <w:rFonts w:ascii="Times New Roman" w:hAnsi="Times New Roman" w:cs="Times New Roman"/>
-          <w:sz w:val="24"/>
-          <w:szCs w:val="24"/>
-        </w:rPr>
-        <w:t>wider range of issues.</w:t>
-      </w:r>
-      <w:r>
-        <w:rPr>
-          <w:rFonts w:ascii="Times New Roman" w:hAnsi="Times New Roman" w:cs="Times New Roman"/>
-          <w:sz w:val="24"/>
-          <w:szCs w:val="24"/>
-        </w:rPr>
-        <w:t>”</w:t>
-      </w:r>
-    </w:p>
-    <w:p>
-      <w:pPr>
-        <w:pStyle w:val="ListParagraph"/>
-        <w:numPr>
-          <w:ilvl w:val="0"/>
-          <w:numId w:val="2"/>
-        </w:numPr>
-        <w:spacing w:line="240" w:lineRule="auto"/>
-        <w:rPr>
-          <w:rFonts w:ascii="Times New Roman" w:hAnsi="Times New Roman" w:cs="Times New Roman"/>
-          <w:sz w:val="24"/>
-          <w:szCs w:val="24"/>
-        </w:rPr>
-      </w:pPr>
-      <w:r>
-        <w:rPr>
-          <w:rFonts w:ascii="Times New Roman" w:hAnsi="Times New Roman" w:cs="Times New Roman"/>
-          <w:sz w:val="24"/>
-          <w:szCs w:val="24"/>
-        </w:rPr>
-        <w:t>Fenzi 2022: Demoralizing meat eating behavior.</w:t>
+        <w:t>Each group was shown 12 pro-vax arguments, based on scientific rationale, emotional rationale, and ‘moral’ rationale.</w:t>
+      </w:r>
+      <w:r>
+        <w:rPr>
+          <w:rFonts w:ascii="Times New Roman" w:hAnsi="Times New Roman" w:cs="Times New Roman"/>
+          <w:sz w:val="24"/>
+          <w:szCs w:val="24"/>
+        </w:rPr>
+        <w:t xml:space="preserve"> Emotional arguments appealed to fear and compassion, moral arguments had moral values such as fairness or harm reduction.</w:t>
+      </w:r>
+      <w:r>
+        <w:rPr>
+          <w:rFonts w:ascii="Times New Roman" w:hAnsi="Times New Roman" w:cs="Times New Roman"/>
+          <w:sz w:val="24"/>
+          <w:szCs w:val="24"/>
+        </w:rPr>
+        <w:t xml:space="preserve"> (participants rated their agreement/persuasiveness of the arguments)</w:t>
+      </w:r>
+      <w:r>
+        <w:rPr>
+          <w:rFonts w:ascii="Times New Roman" w:hAnsi="Times New Roman" w:cs="Times New Roman"/>
+          <w:sz w:val="24"/>
+          <w:szCs w:val="24"/>
+        </w:rPr>
+        <w:t>.</w:t>
+      </w:r>
+    </w:p>
+    <w:p>
+      <w:pPr>
+        <w:pStyle w:val="ListParagraph"/>
+        <w:numPr>
+          <w:ilvl w:val="2"/>
+          <w:numId w:val="2"/>
+        </w:numPr>
+        <w:spacing w:line="240" w:lineRule="auto"/>
+        <w:rPr>
+          <w:rFonts w:ascii="Times New Roman" w:hAnsi="Times New Roman" w:cs="Times New Roman"/>
+          <w:sz w:val="24"/>
+          <w:szCs w:val="24"/>
+        </w:rPr>
+      </w:pPr>
+      <w:r>
+        <w:rPr>
+          <w:rFonts w:ascii="Times New Roman" w:hAnsi="Times New Roman" w:cs="Times New Roman"/>
+          <w:sz w:val="24"/>
+          <w:szCs w:val="24"/>
+        </w:rPr>
+        <w:t>Manipulation checked by asking whether or not arguments ‘referred to scientific facts’, ‘were based on emotion’, or were ‘based on moral guidelines’, etc.</w:t>
+      </w:r>
+    </w:p>
+    <w:p>
+      <w:pPr>
+        <w:pStyle w:val="ListParagraph"/>
+        <w:numPr>
+          <w:ilvl w:val="2"/>
+          <w:numId w:val="2"/>
+        </w:numPr>
+        <w:spacing w:line="240" w:lineRule="auto"/>
+        <w:rPr>
+          <w:rFonts w:ascii="Times New Roman" w:hAnsi="Times New Roman" w:cs="Times New Roman"/>
+          <w:sz w:val="24"/>
+          <w:szCs w:val="24"/>
+        </w:rPr>
+      </w:pPr>
+      <w:r>
+        <w:rPr>
+          <w:rFonts w:ascii="Times New Roman" w:hAnsi="Times New Roman" w:cs="Times New Roman"/>
+          <w:sz w:val="24"/>
+          <w:szCs w:val="24"/>
+        </w:rPr>
+        <w:t>NO significant group differences existed with regards to moral conviction (did not successfully increase/reduce moral conviction… why?)</w:t>
       </w:r>
     </w:p>
     <w:p>
@@ -6749,279 +8212,74 @@
           <w:sz w:val="24"/>
           <w:szCs w:val="24"/>
         </w:rPr>
-        <w:t>If someone has ‘mindless habits’ e.g., eating meat w/o thinking about the morality, then moral recognition can be ‘shocked’ into place with information dense, persuasive messages.</w:t>
-      </w:r>
-      <w:r>
-        <w:rPr>
-          <w:rFonts w:ascii="Times New Roman" w:hAnsi="Times New Roman" w:cs="Times New Roman"/>
-          <w:sz w:val="24"/>
-          <w:szCs w:val="24"/>
-        </w:rPr>
-        <w:t xml:space="preserve"> – Moral recognition is defined as communicative moments that determine change</w:t>
-      </w:r>
-    </w:p>
-    <w:p>
-      <w:pPr>
-        <w:pStyle w:val="ListParagraph"/>
-        <w:numPr>
-          <w:ilvl w:val="1"/>
-          <w:numId w:val="2"/>
-        </w:numPr>
-        <w:spacing w:line="240" w:lineRule="auto"/>
-        <w:rPr>
-          <w:rFonts w:ascii="Times New Roman" w:hAnsi="Times New Roman" w:cs="Times New Roman"/>
-          <w:sz w:val="24"/>
-          <w:szCs w:val="24"/>
-        </w:rPr>
-      </w:pPr>
-      <w:r>
-        <w:rPr>
-          <w:rFonts w:ascii="Times New Roman" w:hAnsi="Times New Roman" w:cs="Times New Roman"/>
-          <w:sz w:val="24"/>
-          <w:szCs w:val="24"/>
-        </w:rPr>
-        <w:t>Moral Amplification: Increase of moralization can be stimulated by defining communicative moments, but doesn’t necessarily need ‘shocks’ or ‘wake-up’ calls.</w:t>
-      </w:r>
-    </w:p>
-    <w:p>
-      <w:pPr>
-        <w:pStyle w:val="ListParagraph"/>
-        <w:numPr>
-          <w:ilvl w:val="1"/>
-          <w:numId w:val="2"/>
-        </w:numPr>
-        <w:spacing w:line="240" w:lineRule="auto"/>
-        <w:rPr>
-          <w:rFonts w:ascii="Times New Roman" w:hAnsi="Times New Roman" w:cs="Times New Roman"/>
-          <w:sz w:val="24"/>
-          <w:szCs w:val="24"/>
-        </w:rPr>
-      </w:pPr>
-      <w:r>
-        <w:rPr>
-          <w:rFonts w:ascii="Times New Roman" w:hAnsi="Times New Roman" w:cs="Times New Roman"/>
-          <w:sz w:val="24"/>
-          <w:szCs w:val="24"/>
-        </w:rPr>
-        <w:t>Demoralization: De/Counter moralization has the potential to crack conventions and existing norms!</w:t>
-      </w:r>
-    </w:p>
-    <w:p>
-      <w:pPr>
-        <w:pStyle w:val="ListParagraph"/>
-        <w:numPr>
-          <w:ilvl w:val="2"/>
-          <w:numId w:val="2"/>
-        </w:numPr>
-        <w:spacing w:line="240" w:lineRule="auto"/>
-        <w:rPr>
-          <w:rFonts w:ascii="Times New Roman" w:hAnsi="Times New Roman" w:cs="Times New Roman"/>
-          <w:sz w:val="24"/>
-          <w:szCs w:val="24"/>
-        </w:rPr>
-      </w:pPr>
-      <w:r>
-        <w:rPr>
-          <w:rFonts w:ascii="Times New Roman" w:hAnsi="Times New Roman" w:cs="Times New Roman"/>
-          <w:sz w:val="24"/>
-          <w:szCs w:val="24"/>
-        </w:rPr>
-        <w:t>Exposed to belief-inconsistent information (dissonance): however… this is specific to a given issue, and difficult to calibrate across how many issues exist.</w:t>
-      </w:r>
-    </w:p>
-    <w:p>
-      <w:pPr>
-        <w:pStyle w:val="ListParagraph"/>
-        <w:numPr>
-          <w:ilvl w:val="2"/>
-          <w:numId w:val="2"/>
-        </w:numPr>
-        <w:spacing w:line="240" w:lineRule="auto"/>
-        <w:rPr>
-          <w:rFonts w:ascii="Times New Roman" w:hAnsi="Times New Roman" w:cs="Times New Roman"/>
-          <w:sz w:val="24"/>
-          <w:szCs w:val="24"/>
-        </w:rPr>
-      </w:pPr>
-      <w:r>
-        <w:rPr>
-          <w:rFonts w:ascii="Times New Roman" w:hAnsi="Times New Roman" w:cs="Times New Roman"/>
-          <w:sz w:val="24"/>
-          <w:szCs w:val="24"/>
-        </w:rPr>
-        <w:t>Shifts in moral cognitions (harms, reconstrued as neutral or even as benefits): A bit easier to generate, as lists of hypothetical harms and frames for them as benefits can be produced.</w:t>
-      </w:r>
-    </w:p>
-    <w:p>
-      <w:pPr>
-        <w:pStyle w:val="ListParagraph"/>
-        <w:numPr>
-          <w:ilvl w:val="2"/>
-          <w:numId w:val="2"/>
-        </w:numPr>
-        <w:spacing w:line="240" w:lineRule="auto"/>
-        <w:rPr>
-          <w:rFonts w:ascii="Times New Roman" w:hAnsi="Times New Roman" w:cs="Times New Roman"/>
-          <w:sz w:val="24"/>
-          <w:szCs w:val="24"/>
-          <w:highlight w:val="yellow"/>
-        </w:rPr>
-      </w:pPr>
-      <w:r>
-        <w:rPr>
-          <w:rFonts w:ascii="Times New Roman" w:hAnsi="Times New Roman" w:cs="Times New Roman"/>
-          <w:sz w:val="24"/>
-          <w:szCs w:val="24"/>
-          <w:highlight w:val="yellow"/>
-        </w:rPr>
-        <w:t xml:space="preserve">Emotional ‘de-escalation’ </w:t>
-      </w:r>
-      <w:r>
-        <w:rPr>
-          <w:rFonts w:ascii="Times New Roman" w:hAnsi="Times New Roman" w:cs="Times New Roman"/>
-          <w:sz w:val="24"/>
-          <w:szCs w:val="24"/>
-          <w:highlight w:val="yellow"/>
-        </w:rPr>
-        <w:t>–</w:t>
-      </w:r>
-      <w:r>
-        <w:rPr>
-          <w:rFonts w:ascii="Times New Roman" w:hAnsi="Times New Roman" w:cs="Times New Roman"/>
-          <w:sz w:val="24"/>
-          <w:szCs w:val="24"/>
-          <w:highlight w:val="yellow"/>
-        </w:rPr>
-        <w:t xml:space="preserve"> </w:t>
-      </w:r>
-      <w:r>
-        <w:rPr>
-          <w:rFonts w:ascii="Times New Roman" w:hAnsi="Times New Roman" w:cs="Times New Roman"/>
-          <w:sz w:val="24"/>
-          <w:szCs w:val="24"/>
-          <w:highlight w:val="yellow"/>
-        </w:rPr>
-        <w:t>defined as what???</w:t>
-      </w:r>
-    </w:p>
-    <w:p>
-      <w:pPr>
-        <w:pStyle w:val="ListParagraph"/>
-        <w:numPr>
-          <w:ilvl w:val="2"/>
-          <w:numId w:val="2"/>
-        </w:numPr>
-        <w:spacing w:line="240" w:lineRule="auto"/>
-        <w:rPr>
-          <w:rFonts w:ascii="Times New Roman" w:hAnsi="Times New Roman" w:cs="Times New Roman"/>
-          <w:sz w:val="24"/>
-          <w:szCs w:val="24"/>
-        </w:rPr>
-      </w:pPr>
-      <w:r>
-        <w:rPr>
-          <w:rFonts w:ascii="Times New Roman" w:hAnsi="Times New Roman" w:cs="Times New Roman"/>
-          <w:sz w:val="24"/>
-          <w:szCs w:val="24"/>
-        </w:rPr>
-        <w:t>Moralization of an alternative position on the issue</w:t>
-      </w:r>
-      <w:r>
-        <w:rPr>
-          <w:rFonts w:ascii="Times New Roman" w:hAnsi="Times New Roman" w:cs="Times New Roman"/>
-          <w:sz w:val="24"/>
-          <w:szCs w:val="24"/>
-        </w:rPr>
-        <w:t xml:space="preserve"> (provide a moral argument for the opposite side!)</w:t>
-      </w:r>
-    </w:p>
-    <w:p>
-      <w:pPr>
-        <w:pStyle w:val="ListParagraph"/>
-        <w:numPr>
-          <w:ilvl w:val="1"/>
-          <w:numId w:val="2"/>
-        </w:numPr>
-        <w:spacing w:line="240" w:lineRule="auto"/>
-        <w:rPr>
-          <w:rFonts w:ascii="Times New Roman" w:hAnsi="Times New Roman" w:cs="Times New Roman"/>
-          <w:sz w:val="24"/>
-          <w:szCs w:val="24"/>
-        </w:rPr>
-      </w:pPr>
-      <w:r>
-        <w:rPr>
-          <w:rFonts w:ascii="Times New Roman" w:hAnsi="Times New Roman" w:cs="Times New Roman"/>
-          <w:sz w:val="24"/>
-          <w:szCs w:val="24"/>
-        </w:rPr>
-        <w:t>How much does sustainability as a ‘moral imperative’ result in influences on individual eating behavior and food-related social practice?</w:t>
-      </w:r>
-    </w:p>
-    <w:p>
-      <w:pPr>
-        <w:pStyle w:val="ListParagraph"/>
-        <w:numPr>
-          <w:ilvl w:val="2"/>
-          <w:numId w:val="2"/>
-        </w:numPr>
-        <w:spacing w:line="240" w:lineRule="auto"/>
-        <w:rPr>
-          <w:rFonts w:ascii="Times New Roman" w:hAnsi="Times New Roman" w:cs="Times New Roman"/>
-          <w:sz w:val="24"/>
-          <w:szCs w:val="24"/>
-        </w:rPr>
-      </w:pPr>
-      <w:r>
-        <w:rPr>
-          <w:rFonts w:ascii="Times New Roman" w:hAnsi="Times New Roman" w:cs="Times New Roman"/>
-          <w:sz w:val="24"/>
-          <w:szCs w:val="24"/>
-        </w:rPr>
-        <w:t>Recurring justification for personal meat consumption by emphasizing the nutritive value, and that it may be needed to stay healthy and grow/develop, thus, eating less meat is NOT a feasible option for reducing ecological issues.</w:t>
-      </w:r>
-    </w:p>
-    <w:p>
-      <w:pPr>
-        <w:pStyle w:val="ListParagraph"/>
-        <w:numPr>
-          <w:ilvl w:val="2"/>
-          <w:numId w:val="2"/>
-        </w:numPr>
-        <w:spacing w:line="240" w:lineRule="auto"/>
-        <w:rPr>
-          <w:rFonts w:ascii="Times New Roman" w:hAnsi="Times New Roman" w:cs="Times New Roman"/>
-          <w:sz w:val="24"/>
-          <w:szCs w:val="24"/>
-          <w:highlight w:val="yellow"/>
-        </w:rPr>
-      </w:pPr>
-      <w:r>
-        <w:rPr>
-          <w:rFonts w:ascii="Times New Roman" w:hAnsi="Times New Roman" w:cs="Times New Roman"/>
-          <w:sz w:val="24"/>
-          <w:szCs w:val="24"/>
-          <w:highlight w:val="yellow"/>
-        </w:rPr>
-        <w:t>Initial assumption was that ‘sustainability’ as a moral imperative would moralize and lead to ‘certain eating behavior’, however this was not the case in the study.</w:t>
-      </w:r>
-      <w:r>
-        <w:rPr>
-          <w:rFonts w:ascii="Times New Roman" w:hAnsi="Times New Roman" w:cs="Times New Roman"/>
-          <w:sz w:val="24"/>
-          <w:szCs w:val="24"/>
-          <w:highlight w:val="yellow"/>
-        </w:rPr>
-        <w:t xml:space="preserve"> Instead of moral recognition or moralization when sustainability was emphasized, instead, there was demoralization in the form of emotional de-escalation, and harmonization (behavioral justification)</w:t>
-      </w:r>
-      <w:r>
-        <w:rPr>
-          <w:rFonts w:ascii="Times New Roman" w:hAnsi="Times New Roman" w:cs="Times New Roman"/>
-          <w:sz w:val="24"/>
-          <w:szCs w:val="24"/>
-          <w:highlight w:val="yellow"/>
-        </w:rPr>
-        <w:t>.</w:t>
+        <w:t>However… moral conviction did approval of the vaccine mandate and greater social distance from others.</w:t>
+      </w:r>
+      <w:r>
+        <w:rPr>
+          <w:rFonts w:ascii="Times New Roman" w:hAnsi="Times New Roman" w:cs="Times New Roman"/>
+          <w:sz w:val="24"/>
+          <w:szCs w:val="24"/>
+        </w:rPr>
+        <w:t xml:space="preserve"> Which was in turn caused by emotions and moral piggybacking.</w:t>
+      </w:r>
+    </w:p>
+    <w:p>
+      <w:pPr>
+        <w:pStyle w:val="ListParagraph"/>
+        <w:numPr>
+          <w:ilvl w:val="2"/>
+          <w:numId w:val="2"/>
+        </w:numPr>
+        <w:spacing w:line="240" w:lineRule="auto"/>
+        <w:rPr>
+          <w:rFonts w:ascii="Times New Roman" w:hAnsi="Times New Roman" w:cs="Times New Roman"/>
+          <w:sz w:val="24"/>
+          <w:szCs w:val="24"/>
+          <w:highlight w:val="yellow"/>
+        </w:rPr>
+      </w:pPr>
+      <w:r>
+        <w:rPr>
+          <w:rFonts w:ascii="Times New Roman" w:hAnsi="Times New Roman" w:cs="Times New Roman"/>
+          <w:sz w:val="24"/>
+          <w:szCs w:val="24"/>
+          <w:highlight w:val="yellow"/>
+        </w:rPr>
+        <w:t>Baseline differences in moral conviction were very predictive of behavior, but the study was not able to successfully experimentally manipulate it!</w:t>
+      </w:r>
+    </w:p>
+    <w:p>
+      <w:pPr>
+        <w:pStyle w:val="ListParagraph"/>
+        <w:numPr>
+          <w:ilvl w:val="2"/>
+          <w:numId w:val="2"/>
+        </w:numPr>
+        <w:spacing w:line="240" w:lineRule="auto"/>
+        <w:rPr>
+          <w:rFonts w:ascii="Times New Roman" w:hAnsi="Times New Roman" w:cs="Times New Roman"/>
+          <w:sz w:val="24"/>
+          <w:szCs w:val="24"/>
+          <w:highlight w:val="yellow"/>
+        </w:rPr>
+      </w:pPr>
+      <w:r>
+        <w:rPr>
+          <w:rFonts w:ascii="Times New Roman" w:hAnsi="Times New Roman" w:cs="Times New Roman"/>
+          <w:sz w:val="24"/>
+          <w:szCs w:val="24"/>
+          <w:highlight w:val="yellow"/>
+        </w:rPr>
+        <w:t>Note – Clifford was able to increase moral conviction</w:t>
+      </w:r>
+      <w:r>
+        <w:rPr>
+          <w:rFonts w:ascii="Times New Roman" w:hAnsi="Times New Roman" w:cs="Times New Roman"/>
+          <w:sz w:val="24"/>
+          <w:szCs w:val="24"/>
+          <w:highlight w:val="yellow"/>
+        </w:rPr>
+        <w:t xml:space="preserve"> by presenting persuasive frames containing arguments framing the issue as problematic due to disgust or anger causing issues – Additionally, the issue of moralization for politically salient or polarized issues such as healthcare manipulation is unclear.</w:t>
       </w:r>
     </w:p>
     <w:p>
@@ -7046,462 +8304,93 @@
           <w:szCs w:val="24"/>
           <w:highlight w:val="yellow"/>
         </w:rPr>
-        <w:t>This lack of moralization is because ‘sustainability’ as a trigger to increase moralization, is not authority independent (sustainability is largely linked to corporate/political entities</w:t>
-      </w:r>
-      <w:r>
-        <w:rPr>
-          <w:rFonts w:ascii="Times New Roman" w:hAnsi="Times New Roman" w:cs="Times New Roman"/>
-          <w:sz w:val="24"/>
-          <w:szCs w:val="24"/>
-          <w:highlight w:val="yellow"/>
-        </w:rPr>
-        <w:t>)</w:t>
-      </w:r>
-      <w:r>
-        <w:rPr>
-          <w:rFonts w:ascii="Times New Roman" w:hAnsi="Times New Roman" w:cs="Times New Roman"/>
-          <w:sz w:val="24"/>
-          <w:szCs w:val="24"/>
-          <w:highlight w:val="yellow"/>
-        </w:rPr>
-        <w:t xml:space="preserve"> resulting in difficulty in defining what ‘sustainability’ is and how food choices impact sustainability</w:t>
-      </w:r>
-      <w:r>
-        <w:rPr>
-          <w:rFonts w:ascii="Times New Roman" w:hAnsi="Times New Roman" w:cs="Times New Roman"/>
-          <w:sz w:val="24"/>
-          <w:szCs w:val="24"/>
-          <w:highlight w:val="yellow"/>
-        </w:rPr>
-        <w:t>; Second, sustainability does not directly tie into emotion, as it is abstract to influence belief on an affectual level.</w:t>
-      </w:r>
-    </w:p>
-    <w:p>
-      <w:pPr>
-        <w:pStyle w:val="ListParagraph"/>
-        <w:numPr>
-          <w:ilvl w:val="4"/>
-          <w:numId w:val="2"/>
-        </w:numPr>
-        <w:spacing w:line="240" w:lineRule="auto"/>
-        <w:rPr>
-          <w:rFonts w:ascii="Times New Roman" w:hAnsi="Times New Roman" w:cs="Times New Roman"/>
-          <w:sz w:val="24"/>
-          <w:szCs w:val="24"/>
-          <w:highlight w:val="yellow"/>
-        </w:rPr>
-      </w:pPr>
-      <w:r>
-        <w:rPr>
-          <w:rFonts w:ascii="Times New Roman" w:hAnsi="Times New Roman" w:cs="Times New Roman"/>
-          <w:sz w:val="24"/>
-          <w:szCs w:val="24"/>
-          <w:highlight w:val="yellow"/>
-        </w:rPr>
-        <w:t xml:space="preserve">This ‘lack of associations’ and ‘emotive elements’ </w:t>
-      </w:r>
-      <w:r>
-        <w:rPr>
-          <w:rFonts w:ascii="Times New Roman" w:hAnsi="Times New Roman" w:cs="Times New Roman"/>
-          <w:sz w:val="24"/>
-          <w:szCs w:val="24"/>
-          <w:highlight w:val="yellow"/>
-        </w:rPr>
-        <w:t>with sustainability precludes it from moral influence.</w:t>
-      </w:r>
-    </w:p>
-    <w:p>
-      <w:pPr>
-        <w:pStyle w:val="ListParagraph"/>
-        <w:numPr>
-          <w:ilvl w:val="4"/>
-          <w:numId w:val="2"/>
-        </w:numPr>
-        <w:spacing w:line="240" w:lineRule="auto"/>
-        <w:rPr>
-          <w:rFonts w:ascii="Times New Roman" w:hAnsi="Times New Roman" w:cs="Times New Roman"/>
-          <w:sz w:val="24"/>
-          <w:szCs w:val="24"/>
-          <w:highlight w:val="yellow"/>
-        </w:rPr>
-      </w:pPr>
-      <w:r>
-        <w:rPr>
-          <w:rFonts w:ascii="Times New Roman" w:hAnsi="Times New Roman" w:cs="Times New Roman"/>
-          <w:sz w:val="24"/>
-          <w:szCs w:val="24"/>
-          <w:highlight w:val="yellow"/>
-        </w:rPr>
-        <w:t>It is extremely challenging to turn a belief into a moralized one, if it is inherently linked to/is part of social norms, which eating behavior DEFINITIONALY is!</w:t>
-      </w:r>
-    </w:p>
-    <w:p>
-      <w:pPr>
-        <w:pStyle w:val="ListParagraph"/>
-        <w:numPr>
-          <w:ilvl w:val="0"/>
-          <w:numId w:val="2"/>
-        </w:numPr>
-        <w:spacing w:line="240" w:lineRule="auto"/>
-        <w:rPr>
-          <w:rFonts w:ascii="Times New Roman" w:hAnsi="Times New Roman" w:cs="Times New Roman"/>
-          <w:sz w:val="24"/>
-          <w:szCs w:val="24"/>
-        </w:rPr>
-      </w:pPr>
-      <w:r>
-        <w:rPr>
-          <w:rFonts w:ascii="Times New Roman" w:hAnsi="Times New Roman" w:cs="Times New Roman"/>
-          <w:sz w:val="24"/>
-          <w:szCs w:val="24"/>
-        </w:rPr>
-        <w:lastRenderedPageBreak/>
-        <w:t xml:space="preserve">Wisneski 2020: </w:t>
-      </w:r>
-      <w:r>
-        <w:rPr>
-          <w:rFonts w:ascii="Times New Roman" w:hAnsi="Times New Roman" w:cs="Times New Roman"/>
-          <w:sz w:val="24"/>
-          <w:szCs w:val="24"/>
-        </w:rPr>
-        <w:t>The roles of disgust and harm perception in political attitude</w:t>
-      </w:r>
-      <w:r>
-        <w:rPr>
-          <w:rFonts w:ascii="Times New Roman" w:hAnsi="Times New Roman" w:cs="Times New Roman"/>
-          <w:sz w:val="24"/>
-          <w:szCs w:val="24"/>
-        </w:rPr>
-        <w:t xml:space="preserve"> </w:t>
-      </w:r>
-      <w:r>
-        <w:rPr>
-          <w:rFonts w:ascii="Times New Roman" w:hAnsi="Times New Roman" w:cs="Times New Roman"/>
-          <w:sz w:val="24"/>
-          <w:szCs w:val="24"/>
-        </w:rPr>
-        <w:t>moralization</w:t>
-      </w:r>
-    </w:p>
-    <w:p>
-      <w:pPr>
-        <w:pStyle w:val="ListParagraph"/>
-        <w:numPr>
-          <w:ilvl w:val="1"/>
-          <w:numId w:val="2"/>
-        </w:numPr>
-        <w:spacing w:line="240" w:lineRule="auto"/>
-        <w:rPr>
-          <w:rFonts w:ascii="Times New Roman" w:hAnsi="Times New Roman" w:cs="Times New Roman"/>
-          <w:sz w:val="24"/>
-          <w:szCs w:val="24"/>
-        </w:rPr>
-      </w:pPr>
-      <w:r>
-        <w:rPr>
-          <w:rFonts w:ascii="Times New Roman" w:hAnsi="Times New Roman" w:cs="Times New Roman"/>
-          <w:sz w:val="24"/>
-          <w:szCs w:val="24"/>
-        </w:rPr>
-        <w:t>Political attitudes are moralized here, by associating one’s position with feelings of disgust.</w:t>
-      </w:r>
-    </w:p>
-    <w:p>
-      <w:pPr>
-        <w:pStyle w:val="ListParagraph"/>
-        <w:numPr>
-          <w:ilvl w:val="1"/>
-          <w:numId w:val="2"/>
-        </w:numPr>
-        <w:spacing w:line="240" w:lineRule="auto"/>
-        <w:rPr>
-          <w:rFonts w:ascii="Times New Roman" w:hAnsi="Times New Roman" w:cs="Times New Roman"/>
-          <w:sz w:val="24"/>
-          <w:szCs w:val="24"/>
-        </w:rPr>
-      </w:pPr>
-      <w:r>
-        <w:rPr>
-          <w:rFonts w:ascii="Times New Roman" w:hAnsi="Times New Roman" w:cs="Times New Roman"/>
-          <w:sz w:val="24"/>
-          <w:szCs w:val="24"/>
-        </w:rPr>
-        <w:t>Tested this by looking at within-person change in moral conviction, after an experimental manipulation of disgust, or anger, vs. a control.</w:t>
-      </w:r>
-    </w:p>
-    <w:p>
-      <w:pPr>
-        <w:pStyle w:val="ListParagraph"/>
-        <w:numPr>
-          <w:ilvl w:val="2"/>
-          <w:numId w:val="2"/>
-        </w:numPr>
-        <w:spacing w:line="240" w:lineRule="auto"/>
-        <w:rPr>
-          <w:rFonts w:ascii="Times New Roman" w:hAnsi="Times New Roman" w:cs="Times New Roman"/>
-          <w:sz w:val="24"/>
-          <w:szCs w:val="24"/>
-        </w:rPr>
-      </w:pPr>
-      <w:r>
-        <w:rPr>
-          <w:rFonts w:ascii="Times New Roman" w:hAnsi="Times New Roman" w:cs="Times New Roman"/>
-          <w:sz w:val="24"/>
-          <w:szCs w:val="24"/>
-        </w:rPr>
-        <w:t>Could induce anger, but NOT disgust… however, there wasn’t evidence that this affected moral conviction.</w:t>
-      </w:r>
-      <w:r>
-        <w:rPr>
-          <w:rFonts w:ascii="Times New Roman" w:hAnsi="Times New Roman" w:cs="Times New Roman"/>
-          <w:sz w:val="24"/>
-          <w:szCs w:val="24"/>
-        </w:rPr>
-        <w:t xml:space="preserve"> Furthermore, disgust, anger, sadness did NOT effect moralization, whereas, perception of harm DID predict moralization.</w:t>
-      </w:r>
-    </w:p>
-    <w:p>
-      <w:pPr>
-        <w:pStyle w:val="ListParagraph"/>
-        <w:numPr>
-          <w:ilvl w:val="1"/>
-          <w:numId w:val="2"/>
-        </w:numPr>
-        <w:spacing w:line="240" w:lineRule="auto"/>
-        <w:rPr>
-          <w:rFonts w:ascii="Times New Roman" w:hAnsi="Times New Roman" w:cs="Times New Roman"/>
-          <w:sz w:val="24"/>
-          <w:szCs w:val="24"/>
-        </w:rPr>
-      </w:pPr>
-      <w:r>
-        <w:rPr>
-          <w:rFonts w:ascii="Times New Roman" w:hAnsi="Times New Roman" w:cs="Times New Roman"/>
-          <w:sz w:val="24"/>
-          <w:szCs w:val="24"/>
-        </w:rPr>
-        <w:t>Results are inconsistent with findings that show emotion, but NOT harm, moralize attitudes towards abortion and presidential candidates, but, IS consistent with evidence that harm predicts moralization towards animal rights attitudes.</w:t>
-      </w:r>
-    </w:p>
-    <w:p>
-      <w:pPr>
-        <w:pStyle w:val="ListParagraph"/>
-        <w:numPr>
-          <w:ilvl w:val="1"/>
-          <w:numId w:val="2"/>
-        </w:numPr>
-        <w:spacing w:line="240" w:lineRule="auto"/>
-        <w:rPr>
-          <w:rFonts w:ascii="Times New Roman" w:hAnsi="Times New Roman" w:cs="Times New Roman"/>
-          <w:sz w:val="24"/>
-          <w:szCs w:val="24"/>
-          <w:highlight w:val="yellow"/>
-        </w:rPr>
-      </w:pPr>
-      <w:r>
-        <w:rPr>
-          <w:rFonts w:ascii="Times New Roman" w:hAnsi="Times New Roman" w:cs="Times New Roman"/>
-          <w:sz w:val="24"/>
-          <w:szCs w:val="24"/>
-          <w:highlight w:val="yellow"/>
-        </w:rPr>
-        <w:t>Disgust is a ‘moral amplifier’ – perhaps that means disgust is GOOD at moral AMPLIFICATION (e.g., increasing moral conviction in an attitude already thought to be moral) but poor at moral recognition (getting people to see an issue as moral in the first place). This could explain the difference b/w how disgust functions in attitude moralization in different contexts!?</w:t>
-      </w:r>
-    </w:p>
-    <w:p>
-      <w:pPr>
-        <w:pStyle w:val="ListParagraph"/>
-        <w:numPr>
-          <w:ilvl w:val="1"/>
-          <w:numId w:val="2"/>
-        </w:numPr>
-        <w:spacing w:line="240" w:lineRule="auto"/>
-        <w:rPr>
-          <w:rFonts w:ascii="Times New Roman" w:hAnsi="Times New Roman" w:cs="Times New Roman"/>
-          <w:sz w:val="24"/>
-          <w:szCs w:val="24"/>
-          <w:highlight w:val="yellow"/>
-        </w:rPr>
-      </w:pPr>
-      <w:r>
-        <w:rPr>
-          <w:rFonts w:ascii="Times New Roman" w:hAnsi="Times New Roman" w:cs="Times New Roman"/>
-          <w:sz w:val="24"/>
-          <w:szCs w:val="24"/>
-          <w:highlight w:val="yellow"/>
-        </w:rPr>
-        <w:t>Previous studies have found that disgust CAN play a role in moralization, however, limited in use due to either an experimental but between-person approach, or a within-person approach that is sadly, correlational.</w:t>
-      </w:r>
-    </w:p>
-    <w:p>
-      <w:pPr>
-        <w:pStyle w:val="ListParagraph"/>
-        <w:numPr>
-          <w:ilvl w:val="2"/>
-          <w:numId w:val="2"/>
-        </w:numPr>
-        <w:spacing w:line="240" w:lineRule="auto"/>
-        <w:rPr>
-          <w:rFonts w:ascii="Times New Roman" w:hAnsi="Times New Roman" w:cs="Times New Roman"/>
-          <w:sz w:val="24"/>
-          <w:szCs w:val="24"/>
-          <w:highlight w:val="yellow"/>
-        </w:rPr>
-      </w:pPr>
-      <w:r>
-        <w:rPr>
-          <w:rFonts w:ascii="Times New Roman" w:hAnsi="Times New Roman" w:cs="Times New Roman"/>
-          <w:sz w:val="24"/>
-          <w:szCs w:val="24"/>
-          <w:highlight w:val="yellow"/>
-        </w:rPr>
-        <w:t>Current study uses a within person design + between-person manipulation.</w:t>
-      </w:r>
-    </w:p>
-    <w:p>
-      <w:pPr>
-        <w:pStyle w:val="ListParagraph"/>
-        <w:numPr>
-          <w:ilvl w:val="2"/>
-          <w:numId w:val="2"/>
-        </w:numPr>
-        <w:spacing w:line="240" w:lineRule="auto"/>
-        <w:rPr>
-          <w:rFonts w:ascii="Times New Roman" w:hAnsi="Times New Roman" w:cs="Times New Roman"/>
-          <w:sz w:val="24"/>
-          <w:szCs w:val="24"/>
-        </w:rPr>
-      </w:pPr>
-      <w:r>
-        <w:rPr>
-          <w:rFonts w:ascii="Times New Roman" w:hAnsi="Times New Roman" w:cs="Times New Roman"/>
-          <w:sz w:val="24"/>
-          <w:szCs w:val="24"/>
-        </w:rPr>
-        <w:t xml:space="preserve">Crucially, also measured perceptions of harm, as many models of morality include harm as a necessary element for seeing an action as </w:t>
-      </w:r>
-      <w:r>
-        <w:rPr>
-          <w:rFonts w:ascii="Times New Roman" w:hAnsi="Times New Roman" w:cs="Times New Roman"/>
-          <w:sz w:val="24"/>
-          <w:szCs w:val="24"/>
-        </w:rPr>
-        <w:t>immoral.</w:t>
-      </w:r>
-    </w:p>
-    <w:p>
-      <w:pPr>
-        <w:pStyle w:val="ListParagraph"/>
-        <w:numPr>
-          <w:ilvl w:val="1"/>
-          <w:numId w:val="2"/>
-        </w:numPr>
-        <w:spacing w:line="240" w:lineRule="auto"/>
-        <w:rPr>
-          <w:rFonts w:ascii="Times New Roman" w:hAnsi="Times New Roman" w:cs="Times New Roman"/>
-          <w:sz w:val="24"/>
-          <w:szCs w:val="24"/>
-        </w:rPr>
-      </w:pPr>
-      <w:r>
-        <w:rPr>
-          <w:rFonts w:ascii="Times New Roman" w:hAnsi="Times New Roman" w:cs="Times New Roman"/>
-          <w:sz w:val="24"/>
-          <w:szCs w:val="24"/>
-        </w:rPr>
-        <w:t>Hypothesized that participants made to feel greater disgust would have greater feelings of moral conviction, compared to control/baseline.</w:t>
-      </w:r>
-    </w:p>
-    <w:p>
-      <w:pPr>
-        <w:pStyle w:val="ListParagraph"/>
-        <w:numPr>
-          <w:ilvl w:val="2"/>
-          <w:numId w:val="2"/>
-        </w:numPr>
-        <w:spacing w:line="240" w:lineRule="auto"/>
-        <w:rPr>
-          <w:rFonts w:ascii="Times New Roman" w:hAnsi="Times New Roman" w:cs="Times New Roman"/>
-          <w:sz w:val="24"/>
-          <w:szCs w:val="24"/>
-        </w:rPr>
-      </w:pPr>
-      <w:r>
-        <w:rPr>
-          <w:rFonts w:ascii="Times New Roman" w:hAnsi="Times New Roman" w:cs="Times New Roman"/>
-          <w:sz w:val="24"/>
-          <w:szCs w:val="24"/>
-        </w:rPr>
-        <w:t>Participants were assigned to one of four manipulation conditions, to increase disgust or anger, or two control conditions.</w:t>
-      </w:r>
-    </w:p>
-    <w:p>
-      <w:pPr>
-        <w:pStyle w:val="ListParagraph"/>
-        <w:numPr>
-          <w:ilvl w:val="1"/>
-          <w:numId w:val="2"/>
-        </w:numPr>
-        <w:spacing w:line="240" w:lineRule="auto"/>
-        <w:rPr>
-          <w:rFonts w:ascii="Times New Roman" w:hAnsi="Times New Roman" w:cs="Times New Roman"/>
-          <w:sz w:val="24"/>
-          <w:szCs w:val="24"/>
-        </w:rPr>
-      </w:pPr>
-      <w:r>
-        <w:rPr>
-          <w:rFonts w:ascii="Times New Roman" w:hAnsi="Times New Roman" w:cs="Times New Roman"/>
-          <w:sz w:val="24"/>
-          <w:szCs w:val="24"/>
-        </w:rPr>
-        <w:t>Emotions were directly measured using Discrete Emotions Questionnaire – e.g., did they actually increase feelings of disgust/anger?</w:t>
-      </w:r>
-    </w:p>
-    <w:p>
-      <w:pPr>
-        <w:pStyle w:val="ListParagraph"/>
-        <w:numPr>
-          <w:ilvl w:val="2"/>
-          <w:numId w:val="2"/>
-        </w:numPr>
-        <w:spacing w:line="240" w:lineRule="auto"/>
-        <w:rPr>
-          <w:rFonts w:ascii="Times New Roman" w:hAnsi="Times New Roman" w:cs="Times New Roman"/>
-          <w:sz w:val="24"/>
-          <w:szCs w:val="24"/>
-        </w:rPr>
-      </w:pPr>
-      <w:r>
-        <w:rPr>
-          <w:rFonts w:ascii="Times New Roman" w:hAnsi="Times New Roman" w:cs="Times New Roman"/>
-          <w:sz w:val="24"/>
-          <w:szCs w:val="24"/>
-        </w:rPr>
-        <w:t>Perceptions of harm measured with ‘to what extent does X result in harm to them, and have they suffered as a result of X’?</w:t>
-      </w:r>
-    </w:p>
-    <w:p>
-      <w:pPr>
-        <w:pStyle w:val="ListParagraph"/>
-        <w:numPr>
-          <w:ilvl w:val="2"/>
-          <w:numId w:val="2"/>
-        </w:numPr>
-        <w:spacing w:line="240" w:lineRule="auto"/>
-        <w:rPr>
-          <w:rFonts w:ascii="Times New Roman" w:hAnsi="Times New Roman" w:cs="Times New Roman"/>
-          <w:sz w:val="24"/>
-          <w:szCs w:val="24"/>
-        </w:rPr>
-      </w:pPr>
-      <w:r>
-        <w:rPr>
-          <w:rFonts w:ascii="Times New Roman" w:hAnsi="Times New Roman" w:cs="Times New Roman"/>
-          <w:sz w:val="24"/>
-          <w:szCs w:val="24"/>
-        </w:rPr>
-        <w:t>Also measured moral conviction and attitude importance.</w:t>
+        <w:t>It may per particularly easy to elicit disgust when discussing food!</w:t>
+      </w:r>
+    </w:p>
+    <w:p>
+      <w:pPr>
+        <w:pStyle w:val="ListParagraph"/>
+        <w:numPr>
+          <w:ilvl w:val="3"/>
+          <w:numId w:val="2"/>
+        </w:numPr>
+        <w:spacing w:line="240" w:lineRule="auto"/>
+        <w:rPr>
+          <w:rFonts w:ascii="Times New Roman" w:hAnsi="Times New Roman" w:cs="Times New Roman"/>
+          <w:sz w:val="24"/>
+          <w:szCs w:val="24"/>
+          <w:highlight w:val="yellow"/>
+        </w:rPr>
+      </w:pPr>
+      <w:r>
+        <w:rPr>
+          <w:rFonts w:ascii="Times New Roman" w:hAnsi="Times New Roman" w:cs="Times New Roman"/>
+          <w:sz w:val="24"/>
+          <w:szCs w:val="24"/>
+          <w:highlight w:val="yellow"/>
+        </w:rPr>
+        <w:t>Focusing on topics that are less prone to prior moralization (which is exactly the OPPOSITE of what I’m doing here)</w:t>
+      </w:r>
+    </w:p>
+    <w:p>
+      <w:pPr>
+        <w:pStyle w:val="ListParagraph"/>
+        <w:numPr>
+          <w:ilvl w:val="2"/>
+          <w:numId w:val="2"/>
+        </w:numPr>
+        <w:spacing w:line="240" w:lineRule="auto"/>
+        <w:rPr>
+          <w:rFonts w:ascii="Times New Roman" w:hAnsi="Times New Roman" w:cs="Times New Roman"/>
+          <w:sz w:val="24"/>
+          <w:szCs w:val="24"/>
+          <w:highlight w:val="yellow"/>
+        </w:rPr>
+      </w:pPr>
+      <w:r>
+        <w:rPr>
+          <w:rFonts w:ascii="Times New Roman" w:hAnsi="Times New Roman" w:cs="Times New Roman"/>
+          <w:sz w:val="24"/>
+          <w:szCs w:val="24"/>
+          <w:highlight w:val="yellow"/>
+        </w:rPr>
+        <w:t>Pre-existing opinions on vac</w:t>
+      </w:r>
+      <w:r>
+        <w:rPr>
+          <w:rFonts w:ascii="Times New Roman" w:hAnsi="Times New Roman" w:cs="Times New Roman"/>
+          <w:sz w:val="24"/>
+          <w:szCs w:val="24"/>
+          <w:highlight w:val="yellow"/>
+        </w:rPr>
+        <w:t>c</w:t>
+      </w:r>
+      <w:r>
+        <w:rPr>
+          <w:rFonts w:ascii="Times New Roman" w:hAnsi="Times New Roman" w:cs="Times New Roman"/>
+          <w:sz w:val="24"/>
+          <w:szCs w:val="24"/>
+          <w:highlight w:val="yellow"/>
+        </w:rPr>
+        <w:t>ination were established and highly politicize</w:t>
+      </w:r>
+      <w:r>
+        <w:rPr>
+          <w:rFonts w:ascii="Times New Roman" w:hAnsi="Times New Roman" w:cs="Times New Roman"/>
+          <w:sz w:val="24"/>
+          <w:szCs w:val="24"/>
+          <w:highlight w:val="yellow"/>
+        </w:rPr>
+        <w:t>d</w:t>
+      </w:r>
+      <w:r>
+        <w:rPr>
+          <w:rFonts w:ascii="Times New Roman" w:hAnsi="Times New Roman" w:cs="Times New Roman"/>
+          <w:sz w:val="24"/>
+          <w:szCs w:val="24"/>
+          <w:highlight w:val="yellow"/>
+        </w:rPr>
+        <w:t>, which explains why moral conviction manipulation was unsuccessful.</w:t>
       </w:r>
     </w:p>
     <w:p>

</xml_diff>